<commit_message>
Taller 6, pregunta 1 solucion
</commit_message>
<xml_diff>
--- a/Calculo-2/Taller-6-LeandroRivera-BalmerValencia.docx
+++ b/Calculo-2/Taller-6-LeandroRivera-BalmerValencia.docx
@@ -429,6 +429,9 @@
     </w:p>
     <w:p>
       <w:r>
+        <w:rPr>
+          <w:noProof/>
+        </w:rPr>
         <w:drawing>
           <wp:inline distT="0" distB="0" distL="0" distR="0" wp14:anchorId="787AE9F5" wp14:editId="0C67526B">
             <wp:extent cx="5600700" cy="526473"/>
@@ -482,19 +485,2089 @@
       <w:pPr>
         <w:rPr>
           <w:rFonts w:eastAsiaTheme="minorEastAsia"/>
-        </w:rPr>
-      </w:pPr>
-    </w:p>
-    <w:p>
-      <w:pPr>
+          <w:b/>
+          <w:bCs/>
+        </w:rPr>
+      </w:pPr>
+      <w:r>
+        <w:rPr>
+          <w:b/>
+          <w:bCs/>
+        </w:rPr>
+        <w:t xml:space="preserve">Graficamos </w:t>
+      </w:r>
+      <w:r>
+        <w:rPr>
+          <w:b/>
+          <w:bCs/>
+        </w:rPr>
+        <w:t xml:space="preserve">curva de </w:t>
+      </w:r>
+      <m:oMath>
+        <m:r>
+          <m:rPr>
+            <m:sty m:val="bi"/>
+          </m:rPr>
+          <w:rPr>
+            <w:rFonts w:ascii="Cambria Math" w:hAnsi="Cambria Math"/>
+          </w:rPr>
+          <m:t>r</m:t>
+        </m:r>
+        <m:d>
+          <m:dPr>
+            <m:ctrlPr>
+              <w:rPr>
+                <w:rFonts w:ascii="Cambria Math" w:hAnsi="Cambria Math"/>
+                <w:b/>
+                <w:bCs/>
+                <w:i/>
+              </w:rPr>
+            </m:ctrlPr>
+          </m:dPr>
+          <m:e>
+            <m:r>
+              <m:rPr>
+                <m:sty m:val="bi"/>
+              </m:rPr>
+              <w:rPr>
+                <w:rFonts w:ascii="Cambria Math" w:hAnsi="Cambria Math"/>
+              </w:rPr>
+              <m:t>t</m:t>
+            </m:r>
+          </m:e>
+        </m:d>
+        <m:r>
+          <m:rPr>
+            <m:sty m:val="bi"/>
+          </m:rPr>
+          <w:rPr>
+            <w:rFonts w:ascii="Cambria Math" w:hAnsi="Cambria Math"/>
+          </w:rPr>
+          <m:t>=(</m:t>
+        </m:r>
+        <m:sSup>
+          <m:sSupPr>
+            <m:ctrlPr>
+              <w:rPr>
+                <w:rFonts w:ascii="Cambria Math" w:hAnsi="Cambria Math"/>
+                <w:b/>
+                <w:bCs/>
+                <w:i/>
+              </w:rPr>
+            </m:ctrlPr>
+          </m:sSupPr>
+          <m:e>
+            <m:r>
+              <m:rPr>
+                <m:sty m:val="bi"/>
+              </m:rPr>
+              <w:rPr>
+                <w:rFonts w:ascii="Cambria Math" w:hAnsi="Cambria Math"/>
+              </w:rPr>
+              <m:t>t</m:t>
+            </m:r>
+          </m:e>
+          <m:sup>
+            <m:r>
+              <m:rPr>
+                <m:sty m:val="bi"/>
+              </m:rPr>
+              <w:rPr>
+                <w:rFonts w:ascii="Cambria Math" w:hAnsi="Cambria Math"/>
+              </w:rPr>
+              <m:t>2</m:t>
+            </m:r>
+          </m:sup>
+        </m:sSup>
+        <m:r>
+          <m:rPr>
+            <m:sty m:val="bi"/>
+          </m:rPr>
+          <w:rPr>
+            <w:rFonts w:ascii="Cambria Math" w:hAnsi="Cambria Math"/>
+          </w:rPr>
+          <m:t>, lnt, tlnt)</m:t>
+        </m:r>
+      </m:oMath>
+      <w:r>
         <w:rPr>
           <w:rFonts w:eastAsiaTheme="minorEastAsia"/>
-        </w:rPr>
-      </w:pPr>
+          <w:b/>
+          <w:bCs/>
+        </w:rPr>
+        <w:t xml:space="preserve"> en el punto (1,0,0)</w:t>
+      </w:r>
+    </w:p>
+    <w:p>
+      <w:r>
+        <w:rPr>
+          <w:rFonts w:eastAsiaTheme="minorEastAsia"/>
+          <w:noProof/>
+        </w:rPr>
+        <w:drawing>
+          <wp:inline distT="0" distB="0" distL="0" distR="0" wp14:anchorId="33922374" wp14:editId="45C69C2E">
+            <wp:extent cx="5612130" cy="3110438"/>
+            <wp:effectExtent l="0" t="0" r="7620" b="0"/>
+            <wp:docPr id="1986257732" name="Imagen 1"/>
+            <wp:cNvGraphicFramePr>
+              <a:graphicFrameLocks xmlns:a="http://schemas.openxmlformats.org/drawingml/2006/main" noChangeAspect="1"/>
+            </wp:cNvGraphicFramePr>
+            <a:graphic xmlns:a="http://schemas.openxmlformats.org/drawingml/2006/main">
+              <a:graphicData uri="http://schemas.openxmlformats.org/drawingml/2006/picture">
+                <pic:pic xmlns:pic="http://schemas.openxmlformats.org/drawingml/2006/picture">
+                  <pic:nvPicPr>
+                    <pic:cNvPr id="186841174" name="Imagen 186841174"/>
+                    <pic:cNvPicPr/>
+                  </pic:nvPicPr>
+                  <pic:blipFill>
+                    <a:blip r:embed="rId7">
+                      <a:extLst>
+                        <a:ext uri="{28A0092B-C50C-407E-A947-70E740481C1C}">
+                          <a14:useLocalDpi xmlns:a14="http://schemas.microsoft.com/office/drawing/2010/main" val="0"/>
+                        </a:ext>
+                      </a:extLst>
+                    </a:blip>
+                    <a:stretch>
+                      <a:fillRect/>
+                    </a:stretch>
+                  </pic:blipFill>
+                  <pic:spPr>
+                    <a:xfrm>
+                      <a:off x="0" y="0"/>
+                      <a:ext cx="5612130" cy="3110438"/>
+                    </a:xfrm>
+                    <a:prstGeom prst="rect">
+                      <a:avLst/>
+                    </a:prstGeom>
+                  </pic:spPr>
+                </pic:pic>
+              </a:graphicData>
+            </a:graphic>
+          </wp:inline>
+        </w:drawing>
+      </w:r>
+    </w:p>
+    <w:p>
+      <w:pPr>
+        <w:rPr>
+          <w:rFonts w:eastAsiaTheme="minorEastAsia"/>
+          <w:noProof/>
+        </w:rPr>
+      </w:pPr>
+    </w:p>
+    <w:p>
+      <w:pPr>
+        <w:rPr>
+          <w:b/>
+          <w:bCs/>
+        </w:rPr>
+      </w:pPr>
+      <w:r>
+        <w:rPr>
+          <w:b/>
+          <w:bCs/>
+        </w:rPr>
+        <w:t xml:space="preserve">Igualamos las componentes </w:t>
+      </w:r>
+    </w:p>
+    <w:p>
+      <w:r>
+        <w:t>Primero vamos a encontrar el valor de t para el punto dado, en este caso Punto A(1,0,0), para eso igualamos las componentes de r(t) a las del punto dado:</w:t>
+      </w:r>
+    </w:p>
+    <w:p>
+      <w:pPr>
+        <w:rPr>
+          <w:sz w:val="24"/>
+          <w:szCs w:val="24"/>
+        </w:rPr>
+      </w:pPr>
+      <m:oMath>
+        <m:sSup>
+          <m:sSupPr>
+            <m:ctrlPr>
+              <w:rPr>
+                <w:rFonts w:ascii="Cambria Math" w:hAnsi="Cambria Math"/>
+                <w:i/>
+              </w:rPr>
+            </m:ctrlPr>
+          </m:sSupPr>
+          <m:e>
+            <m:r>
+              <w:rPr>
+                <w:rFonts w:ascii="Cambria Math" w:hAnsi="Cambria Math"/>
+              </w:rPr>
+              <m:t>t</m:t>
+            </m:r>
+          </m:e>
+          <m:sup>
+            <m:r>
+              <w:rPr>
+                <w:rFonts w:ascii="Cambria Math" w:hAnsi="Cambria Math"/>
+              </w:rPr>
+              <m:t>2</m:t>
+            </m:r>
+          </m:sup>
+        </m:sSup>
+        <m:r>
+          <w:rPr>
+            <w:rFonts w:ascii="Cambria Math" w:hAnsi="Cambria Math"/>
+          </w:rPr>
+          <m:t>=1</m:t>
+        </m:r>
+      </m:oMath>
+      <w:r>
+        <w:rPr>
+          <w:rFonts w:eastAsiaTheme="minorEastAsia"/>
+        </w:rPr>
+        <w:t xml:space="preserve"> </w:t>
+      </w:r>
+      <w:r>
+        <w:rPr>
+          <w:rFonts w:eastAsiaTheme="minorEastAsia"/>
+        </w:rPr>
+        <w:sym w:font="Wingdings" w:char="F0E8"/>
+      </w:r>
+      <w:r>
+        <w:rPr>
+          <w:rFonts w:eastAsiaTheme="minorEastAsia"/>
+        </w:rPr>
+        <w:t xml:space="preserve"> Obtenemos  </w:t>
+      </w:r>
+      <m:oMath>
+        <m:r>
+          <w:rPr>
+            <w:rFonts w:ascii="Cambria Math" w:eastAsiaTheme="minorEastAsia" w:hAnsi="Cambria Math"/>
+          </w:rPr>
+          <m:t>t=±1</m:t>
+        </m:r>
+      </m:oMath>
+    </w:p>
+    <w:p>
+      <w:pPr>
+        <w:rPr>
+          <w:rFonts w:eastAsiaTheme="minorEastAsia"/>
+        </w:rPr>
+      </w:pPr>
+      <m:oMath>
+        <m:func>
+          <m:funcPr>
+            <m:ctrlPr>
+              <w:rPr>
+                <w:rFonts w:ascii="Cambria Math" w:hAnsi="Cambria Math"/>
+                <w:i/>
+              </w:rPr>
+            </m:ctrlPr>
+          </m:funcPr>
+          <m:fName>
+            <m:r>
+              <m:rPr>
+                <m:sty m:val="p"/>
+              </m:rPr>
+              <w:rPr>
+                <w:rFonts w:ascii="Cambria Math" w:hAnsi="Cambria Math"/>
+              </w:rPr>
+              <m:t>ln</m:t>
+            </m:r>
+          </m:fName>
+          <m:e>
+            <m:d>
+              <m:dPr>
+                <m:ctrlPr>
+                  <w:rPr>
+                    <w:rFonts w:ascii="Cambria Math" w:hAnsi="Cambria Math"/>
+                    <w:i/>
+                  </w:rPr>
+                </m:ctrlPr>
+              </m:dPr>
+              <m:e>
+                <m:r>
+                  <w:rPr>
+                    <w:rFonts w:ascii="Cambria Math" w:hAnsi="Cambria Math"/>
+                  </w:rPr>
+                  <m:t>t</m:t>
+                </m:r>
+              </m:e>
+            </m:d>
+          </m:e>
+        </m:func>
+        <m:r>
+          <w:rPr>
+            <w:rFonts w:ascii="Cambria Math" w:hAnsi="Cambria Math"/>
+          </w:rPr>
+          <m:t>=0</m:t>
+        </m:r>
+      </m:oMath>
+      <w:r>
+        <w:rPr>
+          <w:rFonts w:eastAsiaTheme="minorEastAsia"/>
+        </w:rPr>
+        <w:t xml:space="preserve"> </w:t>
+      </w:r>
+      <w:r>
+        <w:rPr>
+          <w:rFonts w:eastAsiaTheme="minorEastAsia"/>
+        </w:rPr>
+        <w:sym w:font="Wingdings" w:char="F0E8"/>
+      </w:r>
+      <w:r>
+        <w:rPr>
+          <w:rFonts w:eastAsiaTheme="minorEastAsia"/>
+        </w:rPr>
+        <w:t xml:space="preserve"> sustituyendo t =1, obtenemos </w:t>
+      </w:r>
+      <m:oMath>
+        <m:func>
+          <m:funcPr>
+            <m:ctrlPr>
+              <w:rPr>
+                <w:rFonts w:ascii="Cambria Math" w:hAnsi="Cambria Math"/>
+                <w:i/>
+              </w:rPr>
+            </m:ctrlPr>
+          </m:funcPr>
+          <m:fName>
+            <m:r>
+              <m:rPr>
+                <m:sty m:val="p"/>
+              </m:rPr>
+              <w:rPr>
+                <w:rFonts w:ascii="Cambria Math" w:hAnsi="Cambria Math"/>
+              </w:rPr>
+              <m:t>ln</m:t>
+            </m:r>
+          </m:fName>
+          <m:e>
+            <m:d>
+              <m:dPr>
+                <m:ctrlPr>
+                  <w:rPr>
+                    <w:rFonts w:ascii="Cambria Math" w:hAnsi="Cambria Math"/>
+                    <w:i/>
+                  </w:rPr>
+                </m:ctrlPr>
+              </m:dPr>
+              <m:e>
+                <m:r>
+                  <w:rPr>
+                    <w:rFonts w:ascii="Cambria Math" w:hAnsi="Cambria Math"/>
+                  </w:rPr>
+                  <m:t>1</m:t>
+                </m:r>
+              </m:e>
+            </m:d>
+          </m:e>
+        </m:func>
+        <m:r>
+          <w:rPr>
+            <w:rFonts w:ascii="Cambria Math" w:hAnsi="Cambria Math"/>
+          </w:rPr>
+          <m:t>=0</m:t>
+        </m:r>
+      </m:oMath>
+    </w:p>
+    <w:p>
+      <w:pPr>
+        <w:rPr>
+          <w:rFonts w:eastAsiaTheme="minorEastAsia"/>
+        </w:rPr>
+      </w:pPr>
+      <m:oMath>
+        <m:r>
+          <w:rPr>
+            <w:rFonts w:ascii="Cambria Math" w:hAnsi="Cambria Math"/>
+          </w:rPr>
+          <m:t xml:space="preserve"> tln</m:t>
+        </m:r>
+        <m:d>
+          <m:dPr>
+            <m:ctrlPr>
+              <w:rPr>
+                <w:rFonts w:ascii="Cambria Math" w:hAnsi="Cambria Math"/>
+                <w:i/>
+              </w:rPr>
+            </m:ctrlPr>
+          </m:dPr>
+          <m:e>
+            <m:r>
+              <w:rPr>
+                <w:rFonts w:ascii="Cambria Math" w:hAnsi="Cambria Math"/>
+              </w:rPr>
+              <m:t>t</m:t>
+            </m:r>
+          </m:e>
+        </m:d>
+        <m:r>
+          <w:rPr>
+            <w:rFonts w:ascii="Cambria Math" w:hAnsi="Cambria Math"/>
+          </w:rPr>
+          <m:t>=0</m:t>
+        </m:r>
+      </m:oMath>
+      <w:r>
+        <w:rPr>
+          <w:rFonts w:eastAsiaTheme="minorEastAsia"/>
+        </w:rPr>
+        <w:t xml:space="preserve"> </w:t>
+      </w:r>
+      <w:r>
+        <w:rPr>
+          <w:rFonts w:eastAsiaTheme="minorEastAsia"/>
+        </w:rPr>
+        <w:sym w:font="Wingdings" w:char="F0E8"/>
+      </w:r>
+      <w:r>
+        <w:rPr>
+          <w:rFonts w:eastAsiaTheme="minorEastAsia"/>
+        </w:rPr>
+        <w:t xml:space="preserve"> sustituyendo t =1, obtenemos </w:t>
+      </w:r>
+      <m:oMath>
+        <m:r>
+          <w:rPr>
+            <w:rFonts w:ascii="Cambria Math" w:eastAsiaTheme="minorEastAsia" w:hAnsi="Cambria Math"/>
+          </w:rPr>
+          <m:t>1</m:t>
+        </m:r>
+        <m:func>
+          <m:funcPr>
+            <m:ctrlPr>
+              <w:rPr>
+                <w:rFonts w:ascii="Cambria Math" w:hAnsi="Cambria Math"/>
+                <w:i/>
+              </w:rPr>
+            </m:ctrlPr>
+          </m:funcPr>
+          <m:fName>
+            <m:r>
+              <m:rPr>
+                <m:sty m:val="p"/>
+              </m:rPr>
+              <w:rPr>
+                <w:rFonts w:ascii="Cambria Math" w:hAnsi="Cambria Math"/>
+              </w:rPr>
+              <m:t>ln</m:t>
+            </m:r>
+          </m:fName>
+          <m:e>
+            <m:d>
+              <m:dPr>
+                <m:ctrlPr>
+                  <w:rPr>
+                    <w:rFonts w:ascii="Cambria Math" w:hAnsi="Cambria Math"/>
+                    <w:i/>
+                  </w:rPr>
+                </m:ctrlPr>
+              </m:dPr>
+              <m:e>
+                <m:r>
+                  <w:rPr>
+                    <w:rFonts w:ascii="Cambria Math" w:hAnsi="Cambria Math"/>
+                  </w:rPr>
+                  <m:t>t1</m:t>
+                </m:r>
+              </m:e>
+            </m:d>
+          </m:e>
+        </m:func>
+        <m:r>
+          <w:rPr>
+            <w:rFonts w:ascii="Cambria Math" w:hAnsi="Cambria Math"/>
+          </w:rPr>
+          <m:t>=0</m:t>
+        </m:r>
+      </m:oMath>
+    </w:p>
+    <w:p>
+      <w:r>
+        <w:rPr>
+          <w:rFonts w:eastAsiaTheme="minorEastAsia"/>
+        </w:rPr>
+        <w:t>De la evaluación de cada componente podemos concluir que el Punto(1,0,0) corresponde a t=1</w:t>
+      </w:r>
+    </w:p>
+    <w:p>
+      <w:pPr>
+        <w:rPr>
+          <w:b/>
+          <w:bCs/>
+        </w:rPr>
+      </w:pPr>
+      <w:r>
+        <w:rPr>
+          <w:b/>
+          <w:bCs/>
+        </w:rPr>
+        <w:t>Encontrar la derivada de r(t) para obtener la tangente</w:t>
+      </w:r>
+    </w:p>
+    <w:p>
+      <w:pPr>
+        <w:rPr>
+          <w:rFonts w:eastAsiaTheme="minorEastAsia"/>
+        </w:rPr>
+      </w:pPr>
+      <m:oMathPara>
+        <m:oMathParaPr>
+          <m:jc m:val="left"/>
+        </m:oMathParaPr>
+        <m:oMath>
+          <m:f>
+            <m:fPr>
+              <m:ctrlPr>
+                <w:rPr>
+                  <w:rFonts w:ascii="Cambria Math" w:hAnsi="Cambria Math"/>
+                  <w:i/>
+                </w:rPr>
+              </m:ctrlPr>
+            </m:fPr>
+            <m:num>
+              <m:r>
+                <w:rPr>
+                  <w:rFonts w:ascii="Cambria Math" w:hAnsi="Cambria Math"/>
+                </w:rPr>
+                <m:t>d</m:t>
+              </m:r>
+            </m:num>
+            <m:den>
+              <m:r>
+                <w:rPr>
+                  <w:rFonts w:ascii="Cambria Math" w:hAnsi="Cambria Math"/>
+                </w:rPr>
+                <m:t>dt</m:t>
+              </m:r>
+            </m:den>
+          </m:f>
+          <m:sSup>
+            <m:sSupPr>
+              <m:ctrlPr>
+                <w:rPr>
+                  <w:rFonts w:ascii="Cambria Math" w:hAnsi="Cambria Math"/>
+                  <w:i/>
+                </w:rPr>
+              </m:ctrlPr>
+            </m:sSupPr>
+            <m:e>
+              <m:r>
+                <w:rPr>
+                  <w:rFonts w:ascii="Cambria Math" w:hAnsi="Cambria Math"/>
+                </w:rPr>
+                <m:t>t</m:t>
+              </m:r>
+            </m:e>
+            <m:sup>
+              <m:r>
+                <w:rPr>
+                  <w:rFonts w:ascii="Cambria Math" w:hAnsi="Cambria Math"/>
+                </w:rPr>
+                <m:t>2</m:t>
+              </m:r>
+            </m:sup>
+          </m:sSup>
+          <m:r>
+            <w:rPr>
+              <w:rFonts w:ascii="Cambria Math" w:hAnsi="Cambria Math"/>
+            </w:rPr>
+            <m:t>=2t</m:t>
+          </m:r>
+        </m:oMath>
+      </m:oMathPara>
+    </w:p>
+    <w:p>
+      <m:oMathPara>
+        <m:oMathParaPr>
+          <m:jc m:val="left"/>
+        </m:oMathParaPr>
+        <m:oMath>
+          <m:f>
+            <m:fPr>
+              <m:ctrlPr>
+                <w:rPr>
+                  <w:rFonts w:ascii="Cambria Math" w:hAnsi="Cambria Math"/>
+                  <w:i/>
+                </w:rPr>
+              </m:ctrlPr>
+            </m:fPr>
+            <m:num>
+              <m:r>
+                <w:rPr>
+                  <w:rFonts w:ascii="Cambria Math" w:hAnsi="Cambria Math"/>
+                </w:rPr>
+                <m:t>d</m:t>
+              </m:r>
+            </m:num>
+            <m:den>
+              <m:r>
+                <w:rPr>
+                  <w:rFonts w:ascii="Cambria Math" w:hAnsi="Cambria Math"/>
+                </w:rPr>
+                <m:t>dt</m:t>
+              </m:r>
+            </m:den>
+          </m:f>
+          <m:r>
+            <w:rPr>
+              <w:rFonts w:ascii="Cambria Math" w:hAnsi="Cambria Math"/>
+            </w:rPr>
+            <m:t>ln(t)=</m:t>
+          </m:r>
+          <m:f>
+            <m:fPr>
+              <m:ctrlPr>
+                <w:rPr>
+                  <w:rFonts w:ascii="Cambria Math" w:hAnsi="Cambria Math"/>
+                  <w:i/>
+                </w:rPr>
+              </m:ctrlPr>
+            </m:fPr>
+            <m:num>
+              <m:r>
+                <w:rPr>
+                  <w:rFonts w:ascii="Cambria Math" w:hAnsi="Cambria Math"/>
+                </w:rPr>
+                <m:t>1</m:t>
+              </m:r>
+            </m:num>
+            <m:den>
+              <m:r>
+                <w:rPr>
+                  <w:rFonts w:ascii="Cambria Math" w:hAnsi="Cambria Math"/>
+                </w:rPr>
+                <m:t>t</m:t>
+              </m:r>
+            </m:den>
+          </m:f>
+        </m:oMath>
+      </m:oMathPara>
+    </w:p>
+    <w:p>
+      <m:oMathPara>
+        <m:oMathParaPr>
+          <m:jc m:val="left"/>
+        </m:oMathParaPr>
+        <m:oMath>
+          <m:f>
+            <m:fPr>
+              <m:ctrlPr>
+                <w:rPr>
+                  <w:rFonts w:ascii="Cambria Math" w:hAnsi="Cambria Math"/>
+                  <w:i/>
+                </w:rPr>
+              </m:ctrlPr>
+            </m:fPr>
+            <m:num>
+              <m:r>
+                <w:rPr>
+                  <w:rFonts w:ascii="Cambria Math" w:hAnsi="Cambria Math"/>
+                </w:rPr>
+                <m:t>d</m:t>
+              </m:r>
+            </m:num>
+            <m:den>
+              <m:r>
+                <w:rPr>
+                  <w:rFonts w:ascii="Cambria Math" w:hAnsi="Cambria Math"/>
+                </w:rPr>
+                <m:t>dt</m:t>
+              </m:r>
+            </m:den>
+          </m:f>
+          <m:r>
+            <w:rPr>
+              <w:rFonts w:ascii="Cambria Math" w:hAnsi="Cambria Math"/>
+            </w:rPr>
+            <m:t>tln</m:t>
+          </m:r>
+          <m:d>
+            <m:dPr>
+              <m:ctrlPr>
+                <w:rPr>
+                  <w:rFonts w:ascii="Cambria Math" w:hAnsi="Cambria Math"/>
+                  <w:i/>
+                </w:rPr>
+              </m:ctrlPr>
+            </m:dPr>
+            <m:e>
+              <m:r>
+                <w:rPr>
+                  <w:rFonts w:ascii="Cambria Math" w:hAnsi="Cambria Math"/>
+                </w:rPr>
+                <m:t>t</m:t>
+              </m:r>
+            </m:e>
+          </m:d>
+          <m:r>
+            <w:rPr>
+              <w:rFonts w:ascii="Cambria Math" w:hAnsi="Cambria Math"/>
+            </w:rPr>
+            <m:t>=ln</m:t>
+          </m:r>
+          <m:d>
+            <m:dPr>
+              <m:ctrlPr>
+                <w:rPr>
+                  <w:rFonts w:ascii="Cambria Math" w:hAnsi="Cambria Math"/>
+                  <w:i/>
+                </w:rPr>
+              </m:ctrlPr>
+            </m:dPr>
+            <m:e>
+              <m:r>
+                <w:rPr>
+                  <w:rFonts w:ascii="Cambria Math" w:hAnsi="Cambria Math"/>
+                </w:rPr>
+                <m:t>t</m:t>
+              </m:r>
+            </m:e>
+          </m:d>
+          <m:r>
+            <w:rPr>
+              <w:rFonts w:ascii="Cambria Math" w:hAnsi="Cambria Math"/>
+            </w:rPr>
+            <m:t xml:space="preserve">+t. </m:t>
+          </m:r>
+          <m:f>
+            <m:fPr>
+              <m:ctrlPr>
+                <w:rPr>
+                  <w:rFonts w:ascii="Cambria Math" w:hAnsi="Cambria Math"/>
+                  <w:i/>
+                </w:rPr>
+              </m:ctrlPr>
+            </m:fPr>
+            <m:num>
+              <m:r>
+                <w:rPr>
+                  <w:rFonts w:ascii="Cambria Math" w:hAnsi="Cambria Math"/>
+                </w:rPr>
+                <m:t>1</m:t>
+              </m:r>
+            </m:num>
+            <m:den>
+              <m:r>
+                <w:rPr>
+                  <w:rFonts w:ascii="Cambria Math" w:hAnsi="Cambria Math"/>
+                </w:rPr>
+                <m:t>t</m:t>
+              </m:r>
+            </m:den>
+          </m:f>
+          <m:r>
+            <w:rPr>
+              <w:rFonts w:ascii="Cambria Math" w:hAnsi="Cambria Math"/>
+            </w:rPr>
+            <m:t>=ln</m:t>
+          </m:r>
+          <m:d>
+            <m:dPr>
+              <m:ctrlPr>
+                <w:rPr>
+                  <w:rFonts w:ascii="Cambria Math" w:hAnsi="Cambria Math"/>
+                  <w:i/>
+                </w:rPr>
+              </m:ctrlPr>
+            </m:dPr>
+            <m:e>
+              <m:r>
+                <w:rPr>
+                  <w:rFonts w:ascii="Cambria Math" w:hAnsi="Cambria Math"/>
+                </w:rPr>
+                <m:t>t</m:t>
+              </m:r>
+            </m:e>
+          </m:d>
+          <m:r>
+            <w:rPr>
+              <w:rFonts w:ascii="Cambria Math" w:hAnsi="Cambria Math"/>
+            </w:rPr>
+            <m:t>+1</m:t>
+          </m:r>
+        </m:oMath>
+      </m:oMathPara>
+    </w:p>
+    <w:p>
+      <w:pPr>
+        <w:rPr>
+          <w:b/>
+          <w:bCs/>
+        </w:rPr>
+      </w:pPr>
+      <w:r>
+        <w:rPr>
+          <w:b/>
+          <w:bCs/>
+        </w:rPr>
+        <w:t>Sustituimos t =1 en las derivadas obtenidas</w:t>
+      </w:r>
+    </w:p>
+    <w:p>
+      <w:pPr>
+        <w:rPr>
+          <w:rFonts w:eastAsiaTheme="minorEastAsia"/>
+          <w:b/>
+          <w:bCs/>
+        </w:rPr>
+      </w:pPr>
+      <m:oMathPara>
+        <m:oMathParaPr>
+          <m:jc m:val="left"/>
+        </m:oMathParaPr>
+        <m:oMath>
+          <m:r>
+            <m:rPr>
+              <m:sty m:val="bi"/>
+            </m:rPr>
+            <w:rPr>
+              <w:rFonts w:ascii="Cambria Math" w:hAnsi="Cambria Math"/>
+            </w:rPr>
+            <m:t>2</m:t>
+          </m:r>
+          <m:d>
+            <m:dPr>
+              <m:ctrlPr>
+                <w:rPr>
+                  <w:rFonts w:ascii="Cambria Math" w:hAnsi="Cambria Math"/>
+                  <w:b/>
+                  <w:bCs/>
+                  <w:i/>
+                </w:rPr>
+              </m:ctrlPr>
+            </m:dPr>
+            <m:e>
+              <m:r>
+                <m:rPr>
+                  <m:sty m:val="bi"/>
+                </m:rPr>
+                <w:rPr>
+                  <w:rFonts w:ascii="Cambria Math" w:hAnsi="Cambria Math"/>
+                </w:rPr>
+                <m:t>1</m:t>
+              </m:r>
+            </m:e>
+          </m:d>
+          <m:r>
+            <m:rPr>
+              <m:sty m:val="bi"/>
+            </m:rPr>
+            <w:rPr>
+              <w:rFonts w:ascii="Cambria Math" w:hAnsi="Cambria Math"/>
+            </w:rPr>
+            <m:t>=2</m:t>
+          </m:r>
+        </m:oMath>
+      </m:oMathPara>
+    </w:p>
+    <w:p>
+      <w:pPr>
+        <w:rPr>
+          <w:rFonts w:eastAsiaTheme="minorEastAsia"/>
+          <w:b/>
+          <w:bCs/>
+        </w:rPr>
+      </w:pPr>
+      <m:oMathPara>
+        <m:oMathParaPr>
+          <m:jc m:val="left"/>
+        </m:oMathParaPr>
+        <m:oMath>
+          <m:f>
+            <m:fPr>
+              <m:ctrlPr>
+                <w:rPr>
+                  <w:rFonts w:ascii="Cambria Math" w:hAnsi="Cambria Math"/>
+                  <w:i/>
+                </w:rPr>
+              </m:ctrlPr>
+            </m:fPr>
+            <m:num>
+              <m:r>
+                <w:rPr>
+                  <w:rFonts w:ascii="Cambria Math" w:hAnsi="Cambria Math"/>
+                </w:rPr>
+                <m:t>1</m:t>
+              </m:r>
+            </m:num>
+            <m:den>
+              <m:r>
+                <w:rPr>
+                  <w:rFonts w:ascii="Cambria Math" w:hAnsi="Cambria Math"/>
+                </w:rPr>
+                <m:t>t</m:t>
+              </m:r>
+            </m:den>
+          </m:f>
+          <m:r>
+            <m:rPr>
+              <m:sty m:val="bi"/>
+            </m:rPr>
+            <w:rPr>
+              <w:rFonts w:ascii="Cambria Math" w:hAnsi="Cambria Math"/>
+            </w:rPr>
+            <m:t>=1</m:t>
+          </m:r>
+        </m:oMath>
+      </m:oMathPara>
+    </w:p>
+    <w:p>
+      <w:pPr>
+        <w:rPr>
+          <w:rFonts w:eastAsiaTheme="minorEastAsia"/>
+        </w:rPr>
+      </w:pPr>
+      <m:oMathPara>
+        <m:oMathParaPr>
+          <m:jc m:val="left"/>
+        </m:oMathParaPr>
+        <m:oMath>
+          <m:r>
+            <w:rPr>
+              <w:rFonts w:ascii="Cambria Math" w:hAnsi="Cambria Math"/>
+            </w:rPr>
+            <m:t>ln</m:t>
+          </m:r>
+          <m:d>
+            <m:dPr>
+              <m:ctrlPr>
+                <w:rPr>
+                  <w:rFonts w:ascii="Cambria Math" w:hAnsi="Cambria Math"/>
+                  <w:i/>
+                </w:rPr>
+              </m:ctrlPr>
+            </m:dPr>
+            <m:e>
+              <m:r>
+                <w:rPr>
+                  <w:rFonts w:ascii="Cambria Math" w:hAnsi="Cambria Math"/>
+                </w:rPr>
+                <m:t>t</m:t>
+              </m:r>
+            </m:e>
+          </m:d>
+          <m:r>
+            <w:rPr>
+              <w:rFonts w:ascii="Cambria Math" w:hAnsi="Cambria Math"/>
+            </w:rPr>
+            <m:t>+1=0+1=1</m:t>
+          </m:r>
+        </m:oMath>
+      </m:oMathPara>
+    </w:p>
+    <w:p>
+      <w:pPr>
+        <w:rPr>
+          <w:rFonts w:eastAsiaTheme="minorEastAsia"/>
+          <w:b/>
+          <w:bCs/>
+        </w:rPr>
+      </w:pPr>
+      <w:r>
+        <w:rPr>
+          <w:rFonts w:eastAsiaTheme="minorEastAsia"/>
+          <w:b/>
+          <w:bCs/>
+        </w:rPr>
+        <w:t>Por consiguiente, el vector tangente T(t) en t = 1 es (2,1,1)</w:t>
+      </w:r>
     </w:p>
     <w:p/>
     <w:p>
-      <w:r>
+      <w:pPr>
+        <w:rPr>
+          <w:rFonts w:eastAsiaTheme="minorEastAsia"/>
+        </w:rPr>
+      </w:pPr>
+    </w:p>
+    <w:p>
+      <w:pPr>
+        <w:rPr>
+          <w:rFonts w:eastAsiaTheme="minorEastAsia"/>
+        </w:rPr>
+      </w:pPr>
+      <w:r>
+        <w:rPr>
+          <w:b/>
+          <w:bCs/>
+          <w:noProof/>
+        </w:rPr>
+        <w:drawing>
+          <wp:inline distT="0" distB="0" distL="0" distR="0" wp14:anchorId="0A4B97A4" wp14:editId="1FE2BBE6">
+            <wp:extent cx="5612130" cy="2966721"/>
+            <wp:effectExtent l="0" t="0" r="7620" b="5080"/>
+            <wp:docPr id="662288604" name="Imagen 7"/>
+            <wp:cNvGraphicFramePr>
+              <a:graphicFrameLocks xmlns:a="http://schemas.openxmlformats.org/drawingml/2006/main" noChangeAspect="1"/>
+            </wp:cNvGraphicFramePr>
+            <a:graphic xmlns:a="http://schemas.openxmlformats.org/drawingml/2006/main">
+              <a:graphicData uri="http://schemas.openxmlformats.org/drawingml/2006/picture">
+                <pic:pic xmlns:pic="http://schemas.openxmlformats.org/drawingml/2006/picture">
+                  <pic:nvPicPr>
+                    <pic:cNvPr id="662288604" name="Imagen 662288604"/>
+                    <pic:cNvPicPr/>
+                  </pic:nvPicPr>
+                  <pic:blipFill>
+                    <a:blip r:embed="rId8">
+                      <a:extLst>
+                        <a:ext uri="{28A0092B-C50C-407E-A947-70E740481C1C}">
+                          <a14:useLocalDpi xmlns:a14="http://schemas.microsoft.com/office/drawing/2010/main" val="0"/>
+                        </a:ext>
+                      </a:extLst>
+                    </a:blip>
+                    <a:stretch>
+                      <a:fillRect/>
+                    </a:stretch>
+                  </pic:blipFill>
+                  <pic:spPr>
+                    <a:xfrm>
+                      <a:off x="0" y="0"/>
+                      <a:ext cx="5612130" cy="2966721"/>
+                    </a:xfrm>
+                    <a:prstGeom prst="rect">
+                      <a:avLst/>
+                    </a:prstGeom>
+                  </pic:spPr>
+                </pic:pic>
+              </a:graphicData>
+            </a:graphic>
+          </wp:inline>
+        </w:drawing>
+      </w:r>
+    </w:p>
+    <w:p>
+      <w:pPr>
+        <w:rPr>
+          <w:rFonts w:eastAsiaTheme="minorEastAsia"/>
+        </w:rPr>
+      </w:pPr>
+    </w:p>
+    <w:p>
+      <w:pPr>
+        <w:rPr>
+          <w:b/>
+          <w:bCs/>
+        </w:rPr>
+      </w:pPr>
+      <w:r>
+        <w:rPr>
+          <w:b/>
+          <w:bCs/>
+        </w:rPr>
+        <w:t>Vector Normal.</w:t>
+      </w:r>
+    </w:p>
+    <w:p>
+      <w:pPr>
+        <w:rPr>
+          <w:rFonts w:eastAsiaTheme="minorEastAsia"/>
+        </w:rPr>
+      </w:pPr>
+      <w:r>
+        <w:t xml:space="preserve">Para la curva  </w:t>
+      </w:r>
+      <m:oMath>
+        <m:r>
+          <w:rPr>
+            <w:rFonts w:ascii="Cambria Math" w:hAnsi="Cambria Math"/>
+          </w:rPr>
+          <m:t>r</m:t>
+        </m:r>
+        <m:d>
+          <m:dPr>
+            <m:ctrlPr>
+              <w:rPr>
+                <w:rFonts w:ascii="Cambria Math" w:hAnsi="Cambria Math"/>
+                <w:i/>
+              </w:rPr>
+            </m:ctrlPr>
+          </m:dPr>
+          <m:e>
+            <m:r>
+              <w:rPr>
+                <w:rFonts w:ascii="Cambria Math" w:hAnsi="Cambria Math"/>
+              </w:rPr>
+              <m:t>t</m:t>
+            </m:r>
+          </m:e>
+        </m:d>
+        <m:r>
+          <w:rPr>
+            <w:rFonts w:ascii="Cambria Math" w:hAnsi="Cambria Math"/>
+          </w:rPr>
+          <m:t>=(</m:t>
+        </m:r>
+        <m:sSup>
+          <m:sSupPr>
+            <m:ctrlPr>
+              <w:rPr>
+                <w:rFonts w:ascii="Cambria Math" w:hAnsi="Cambria Math"/>
+                <w:i/>
+              </w:rPr>
+            </m:ctrlPr>
+          </m:sSupPr>
+          <m:e>
+            <m:r>
+              <w:rPr>
+                <w:rFonts w:ascii="Cambria Math" w:hAnsi="Cambria Math"/>
+              </w:rPr>
+              <m:t>t</m:t>
+            </m:r>
+          </m:e>
+          <m:sup>
+            <m:r>
+              <w:rPr>
+                <w:rFonts w:ascii="Cambria Math" w:hAnsi="Cambria Math"/>
+              </w:rPr>
+              <m:t>2</m:t>
+            </m:r>
+          </m:sup>
+        </m:sSup>
+        <m:r>
+          <w:rPr>
+            <w:rFonts w:ascii="Cambria Math" w:hAnsi="Cambria Math"/>
+          </w:rPr>
+          <m:t>, lnt, tlnt)</m:t>
+        </m:r>
+      </m:oMath>
+      <w:r>
+        <w:rPr>
+          <w:rFonts w:eastAsiaTheme="minorEastAsia"/>
+        </w:rPr>
+        <w:t xml:space="preserve">  calculamos la segunda derivada</w:t>
+      </w:r>
+      <w:r>
+        <w:rPr>
+          <w:rFonts w:eastAsiaTheme="minorEastAsia"/>
+        </w:rPr>
+        <w:t xml:space="preserve"> r”(t) para obtener el vector que nos representara la dirección del vector normal en el punto especifico. </w:t>
+      </w:r>
+    </w:p>
+    <w:p>
+      <w:pPr>
+        <w:rPr>
+          <w:rFonts w:eastAsiaTheme="minorEastAsia"/>
+          <w:b/>
+          <w:bCs/>
+        </w:rPr>
+      </w:pPr>
+      <w:r>
+        <w:rPr>
+          <w:rFonts w:eastAsiaTheme="minorEastAsia"/>
+          <w:b/>
+          <w:bCs/>
+        </w:rPr>
+        <w:t>Hallamos la segunda derivada</w:t>
+      </w:r>
+    </w:p>
+    <w:p>
+      <w:pPr>
+        <w:rPr>
+          <w:rFonts w:eastAsiaTheme="minorEastAsia"/>
+          <w:b/>
+          <w:bCs/>
+        </w:rPr>
+      </w:pPr>
+      <w:r>
+        <w:rPr>
+          <w:rFonts w:eastAsiaTheme="minorEastAsia"/>
+          <w:b/>
+          <w:bCs/>
+        </w:rPr>
+        <w:t>La segunda derivada de</w:t>
+      </w:r>
+      <m:oMath>
+        <m:r>
+          <m:rPr>
+            <m:sty m:val="bi"/>
+          </m:rPr>
+          <w:rPr>
+            <w:rFonts w:ascii="Cambria Math" w:eastAsiaTheme="minorEastAsia" w:hAnsi="Cambria Math"/>
+          </w:rPr>
+          <m:t xml:space="preserve"> </m:t>
+        </m:r>
+        <m:sSup>
+          <m:sSupPr>
+            <m:ctrlPr>
+              <w:rPr>
+                <w:rFonts w:ascii="Cambria Math" w:hAnsi="Cambria Math"/>
+                <w:i/>
+              </w:rPr>
+            </m:ctrlPr>
+          </m:sSupPr>
+          <m:e>
+            <m:r>
+              <w:rPr>
+                <w:rFonts w:ascii="Cambria Math" w:hAnsi="Cambria Math"/>
+              </w:rPr>
+              <m:t>t</m:t>
+            </m:r>
+          </m:e>
+          <m:sup>
+            <m:r>
+              <w:rPr>
+                <w:rFonts w:ascii="Cambria Math" w:hAnsi="Cambria Math"/>
+              </w:rPr>
+              <m:t>2</m:t>
+            </m:r>
+          </m:sup>
+        </m:sSup>
+      </m:oMath>
+      <w:r>
+        <w:rPr>
+          <w:rFonts w:eastAsiaTheme="minorEastAsia"/>
+          <w:b/>
+          <w:bCs/>
+        </w:rPr>
+        <w:t xml:space="preserve"> es 2</w:t>
+      </w:r>
+    </w:p>
+    <w:p>
+      <w:pPr>
+        <w:rPr>
+          <w:rFonts w:eastAsiaTheme="minorEastAsia"/>
+        </w:rPr>
+      </w:pPr>
+      <w:r>
+        <w:rPr>
+          <w:b/>
+          <w:bCs/>
+        </w:rPr>
+        <w:t xml:space="preserve">La segunda derivada de </w:t>
+      </w:r>
+      <m:oMath>
+        <m:r>
+          <w:rPr>
+            <w:rFonts w:ascii="Cambria Math" w:hAnsi="Cambria Math"/>
+          </w:rPr>
+          <m:t xml:space="preserve">, lnt </m:t>
+        </m:r>
+      </m:oMath>
+      <w:r>
+        <w:rPr>
+          <w:rFonts w:eastAsiaTheme="minorEastAsia"/>
+        </w:rPr>
+        <w:t xml:space="preserve">es </w:t>
+      </w:r>
+      <m:oMath>
+        <m:r>
+          <w:rPr>
+            <w:rFonts w:ascii="Cambria Math" w:eastAsiaTheme="minorEastAsia" w:hAnsi="Cambria Math"/>
+          </w:rPr>
+          <m:t>-</m:t>
+        </m:r>
+        <m:f>
+          <m:fPr>
+            <m:ctrlPr>
+              <w:rPr>
+                <w:rFonts w:ascii="Cambria Math" w:hAnsi="Cambria Math"/>
+                <w:i/>
+              </w:rPr>
+            </m:ctrlPr>
+          </m:fPr>
+          <m:num>
+            <m:r>
+              <w:rPr>
+                <w:rFonts w:ascii="Cambria Math" w:hAnsi="Cambria Math"/>
+              </w:rPr>
+              <m:t>1</m:t>
+            </m:r>
+          </m:num>
+          <m:den>
+            <m:sSup>
+              <m:sSupPr>
+                <m:ctrlPr>
+                  <w:rPr>
+                    <w:rFonts w:ascii="Cambria Math" w:hAnsi="Cambria Math"/>
+                    <w:i/>
+                  </w:rPr>
+                </m:ctrlPr>
+              </m:sSupPr>
+              <m:e>
+                <m:r>
+                  <w:rPr>
+                    <w:rFonts w:ascii="Cambria Math" w:hAnsi="Cambria Math"/>
+                  </w:rPr>
+                  <m:t>t</m:t>
+                </m:r>
+              </m:e>
+              <m:sup>
+                <m:r>
+                  <w:rPr>
+                    <w:rFonts w:ascii="Cambria Math" w:hAnsi="Cambria Math"/>
+                  </w:rPr>
+                  <m:t>2</m:t>
+                </m:r>
+              </m:sup>
+            </m:sSup>
+          </m:den>
+        </m:f>
+      </m:oMath>
+    </w:p>
+    <w:p>
+      <w:pPr>
+        <w:rPr>
+          <w:rFonts w:eastAsiaTheme="minorEastAsia"/>
+        </w:rPr>
+      </w:pPr>
+      <w:r>
+        <w:rPr>
+          <w:rFonts w:eastAsiaTheme="minorEastAsia"/>
+        </w:rPr>
+        <w:t xml:space="preserve">La segunda derivada de </w:t>
+      </w:r>
+      <m:oMath>
+        <m:r>
+          <w:rPr>
+            <w:rFonts w:ascii="Cambria Math" w:hAnsi="Cambria Math"/>
+          </w:rPr>
+          <m:t>, tlnt</m:t>
+        </m:r>
+      </m:oMath>
+      <w:r>
+        <w:rPr>
+          <w:rFonts w:eastAsiaTheme="minorEastAsia"/>
+        </w:rPr>
+        <w:t xml:space="preserve"> es </w:t>
+      </w:r>
+      <m:oMath>
+        <m:f>
+          <m:fPr>
+            <m:ctrlPr>
+              <w:rPr>
+                <w:rFonts w:ascii="Cambria Math" w:eastAsiaTheme="minorEastAsia" w:hAnsi="Cambria Math"/>
+                <w:i/>
+              </w:rPr>
+            </m:ctrlPr>
+          </m:fPr>
+          <m:num>
+            <m:r>
+              <w:rPr>
+                <w:rFonts w:ascii="Cambria Math" w:eastAsiaTheme="minorEastAsia" w:hAnsi="Cambria Math"/>
+              </w:rPr>
+              <m:t>1</m:t>
+            </m:r>
+            <m:r>
+              <w:rPr>
+                <w:rFonts w:ascii="Cambria Math" w:hAnsi="Cambria Math"/>
+              </w:rPr>
+              <m:t xml:space="preserve"> </m:t>
+            </m:r>
+          </m:num>
+          <m:den>
+            <m:r>
+              <w:rPr>
+                <w:rFonts w:ascii="Cambria Math" w:eastAsiaTheme="minorEastAsia" w:hAnsi="Cambria Math"/>
+              </w:rPr>
+              <m:t>t</m:t>
+            </m:r>
+          </m:den>
+        </m:f>
+      </m:oMath>
+    </w:p>
+    <w:p>
+      <w:pPr>
+        <w:rPr>
+          <w:b/>
+          <w:bCs/>
+        </w:rPr>
+      </w:pPr>
+      <w:r>
+        <w:rPr>
+          <w:b/>
+          <w:bCs/>
+        </w:rPr>
+        <w:t>Obtenemos la ecuación de la segunda deriva y remplazamos t con 1</w:t>
+      </w:r>
+    </w:p>
+    <w:p>
+      <w:pPr>
+        <w:rPr>
+          <w:rFonts w:eastAsiaTheme="minorEastAsia"/>
+        </w:rPr>
+      </w:pPr>
+      <m:oMathPara>
+        <m:oMathParaPr>
+          <m:jc m:val="left"/>
+        </m:oMathParaPr>
+        <m:oMath>
+          <m:r>
+            <w:rPr>
+              <w:rFonts w:ascii="Cambria Math" w:hAnsi="Cambria Math"/>
+            </w:rPr>
+            <w:lastRenderedPageBreak/>
+            <m:t>r"</m:t>
+          </m:r>
+          <m:d>
+            <m:dPr>
+              <m:ctrlPr>
+                <w:rPr>
+                  <w:rFonts w:ascii="Cambria Math" w:hAnsi="Cambria Math"/>
+                  <w:i/>
+                </w:rPr>
+              </m:ctrlPr>
+            </m:dPr>
+            <m:e>
+              <m:r>
+                <w:rPr>
+                  <w:rFonts w:ascii="Cambria Math" w:hAnsi="Cambria Math"/>
+                </w:rPr>
+                <m:t>t</m:t>
+              </m:r>
+            </m:e>
+          </m:d>
+          <m:r>
+            <w:rPr>
+              <w:rFonts w:ascii="Cambria Math" w:hAnsi="Cambria Math"/>
+            </w:rPr>
+            <m:t>=(2,</m:t>
+          </m:r>
+          <m:r>
+            <w:rPr>
+              <w:rFonts w:ascii="Cambria Math" w:eastAsiaTheme="minorEastAsia" w:hAnsi="Cambria Math"/>
+            </w:rPr>
+            <m:t xml:space="preserve"> -</m:t>
+          </m:r>
+          <m:f>
+            <m:fPr>
+              <m:ctrlPr>
+                <w:rPr>
+                  <w:rFonts w:ascii="Cambria Math" w:hAnsi="Cambria Math"/>
+                  <w:i/>
+                </w:rPr>
+              </m:ctrlPr>
+            </m:fPr>
+            <m:num>
+              <m:r>
+                <w:rPr>
+                  <w:rFonts w:ascii="Cambria Math" w:hAnsi="Cambria Math"/>
+                </w:rPr>
+                <m:t>1</m:t>
+              </m:r>
+            </m:num>
+            <m:den>
+              <m:sSup>
+                <m:sSupPr>
+                  <m:ctrlPr>
+                    <w:rPr>
+                      <w:rFonts w:ascii="Cambria Math" w:hAnsi="Cambria Math"/>
+                      <w:i/>
+                    </w:rPr>
+                  </m:ctrlPr>
+                </m:sSupPr>
+                <m:e>
+                  <m:r>
+                    <w:rPr>
+                      <w:rFonts w:ascii="Cambria Math" w:hAnsi="Cambria Math"/>
+                    </w:rPr>
+                    <m:t>t</m:t>
+                  </m:r>
+                </m:e>
+                <m:sup>
+                  <m:r>
+                    <w:rPr>
+                      <w:rFonts w:ascii="Cambria Math" w:hAnsi="Cambria Math"/>
+                    </w:rPr>
+                    <m:t>2</m:t>
+                  </m:r>
+                </m:sup>
+              </m:sSup>
+            </m:den>
+          </m:f>
+          <m:r>
+            <w:rPr>
+              <w:rFonts w:ascii="Cambria Math" w:hAnsi="Cambria Math"/>
+            </w:rPr>
+            <m:t xml:space="preserve">, </m:t>
+          </m:r>
+          <m:f>
+            <m:fPr>
+              <m:ctrlPr>
+                <w:rPr>
+                  <w:rFonts w:ascii="Cambria Math" w:eastAsiaTheme="minorEastAsia" w:hAnsi="Cambria Math"/>
+                  <w:i/>
+                </w:rPr>
+              </m:ctrlPr>
+            </m:fPr>
+            <m:num>
+              <m:r>
+                <w:rPr>
+                  <w:rFonts w:ascii="Cambria Math" w:eastAsiaTheme="minorEastAsia" w:hAnsi="Cambria Math"/>
+                </w:rPr>
+                <m:t>1</m:t>
+              </m:r>
+              <m:r>
+                <w:rPr>
+                  <w:rFonts w:ascii="Cambria Math" w:hAnsi="Cambria Math"/>
+                </w:rPr>
+                <m:t xml:space="preserve"> </m:t>
+              </m:r>
+            </m:num>
+            <m:den>
+              <m:r>
+                <w:rPr>
+                  <w:rFonts w:ascii="Cambria Math" w:eastAsiaTheme="minorEastAsia" w:hAnsi="Cambria Math"/>
+                </w:rPr>
+                <m:t>t</m:t>
+              </m:r>
+            </m:den>
+          </m:f>
+          <m:r>
+            <w:rPr>
+              <w:rFonts w:ascii="Cambria Math" w:eastAsiaTheme="minorEastAsia" w:hAnsi="Cambria Math"/>
+            </w:rPr>
+            <m:t xml:space="preserve"> )</m:t>
+          </m:r>
+        </m:oMath>
+      </m:oMathPara>
+    </w:p>
+    <w:p>
+      <w:pPr>
+        <w:rPr>
+          <w:rFonts w:eastAsiaTheme="minorEastAsia"/>
+        </w:rPr>
+      </w:pPr>
+      <m:oMathPara>
+        <m:oMathParaPr>
+          <m:jc m:val="left"/>
+        </m:oMathParaPr>
+        <m:oMath>
+          <m:r>
+            <w:rPr>
+              <w:rFonts w:ascii="Cambria Math" w:hAnsi="Cambria Math"/>
+            </w:rPr>
+            <m:t>r"</m:t>
+          </m:r>
+          <m:d>
+            <m:dPr>
+              <m:ctrlPr>
+                <w:rPr>
+                  <w:rFonts w:ascii="Cambria Math" w:hAnsi="Cambria Math"/>
+                  <w:i/>
+                </w:rPr>
+              </m:ctrlPr>
+            </m:dPr>
+            <m:e>
+              <m:r>
+                <w:rPr>
+                  <w:rFonts w:ascii="Cambria Math" w:hAnsi="Cambria Math"/>
+                </w:rPr>
+                <m:t>t</m:t>
+              </m:r>
+            </m:e>
+          </m:d>
+          <m:r>
+            <w:rPr>
+              <w:rFonts w:ascii="Cambria Math" w:hAnsi="Cambria Math"/>
+            </w:rPr>
+            <m:t>=(2,</m:t>
+          </m:r>
+          <m:r>
+            <w:rPr>
+              <w:rFonts w:ascii="Cambria Math" w:eastAsiaTheme="minorEastAsia" w:hAnsi="Cambria Math"/>
+            </w:rPr>
+            <m:t xml:space="preserve"> -</m:t>
+          </m:r>
+          <m:f>
+            <m:fPr>
+              <m:ctrlPr>
+                <w:rPr>
+                  <w:rFonts w:ascii="Cambria Math" w:hAnsi="Cambria Math"/>
+                  <w:i/>
+                </w:rPr>
+              </m:ctrlPr>
+            </m:fPr>
+            <m:num>
+              <m:r>
+                <w:rPr>
+                  <w:rFonts w:ascii="Cambria Math" w:hAnsi="Cambria Math"/>
+                </w:rPr>
+                <m:t>1</m:t>
+              </m:r>
+            </m:num>
+            <m:den>
+              <m:sSup>
+                <m:sSupPr>
+                  <m:ctrlPr>
+                    <w:rPr>
+                      <w:rFonts w:ascii="Cambria Math" w:hAnsi="Cambria Math"/>
+                      <w:i/>
+                    </w:rPr>
+                  </m:ctrlPr>
+                </m:sSupPr>
+                <m:e>
+                  <m:r>
+                    <w:rPr>
+                      <w:rFonts w:ascii="Cambria Math" w:hAnsi="Cambria Math"/>
+                    </w:rPr>
+                    <m:t>1</m:t>
+                  </m:r>
+                </m:e>
+                <m:sup>
+                  <m:r>
+                    <w:rPr>
+                      <w:rFonts w:ascii="Cambria Math" w:hAnsi="Cambria Math"/>
+                    </w:rPr>
+                    <m:t>2</m:t>
+                  </m:r>
+                </m:sup>
+              </m:sSup>
+            </m:den>
+          </m:f>
+          <m:r>
+            <w:rPr>
+              <w:rFonts w:ascii="Cambria Math" w:hAnsi="Cambria Math"/>
+            </w:rPr>
+            <m:t xml:space="preserve">, </m:t>
+          </m:r>
+          <m:f>
+            <m:fPr>
+              <m:ctrlPr>
+                <w:rPr>
+                  <w:rFonts w:ascii="Cambria Math" w:eastAsiaTheme="minorEastAsia" w:hAnsi="Cambria Math"/>
+                  <w:i/>
+                </w:rPr>
+              </m:ctrlPr>
+            </m:fPr>
+            <m:num>
+              <m:r>
+                <w:rPr>
+                  <w:rFonts w:ascii="Cambria Math" w:eastAsiaTheme="minorEastAsia" w:hAnsi="Cambria Math"/>
+                </w:rPr>
+                <m:t>1</m:t>
+              </m:r>
+              <m:r>
+                <w:rPr>
+                  <w:rFonts w:ascii="Cambria Math" w:hAnsi="Cambria Math"/>
+                </w:rPr>
+                <m:t xml:space="preserve"> </m:t>
+              </m:r>
+            </m:num>
+            <m:den>
+              <m:r>
+                <w:rPr>
+                  <w:rFonts w:ascii="Cambria Math" w:eastAsiaTheme="minorEastAsia" w:hAnsi="Cambria Math"/>
+                </w:rPr>
+                <m:t>1</m:t>
+              </m:r>
+            </m:den>
+          </m:f>
+          <m:r>
+            <w:rPr>
+              <w:rFonts w:ascii="Cambria Math" w:eastAsiaTheme="minorEastAsia" w:hAnsi="Cambria Math"/>
+            </w:rPr>
+            <m:t xml:space="preserve"> )</m:t>
+          </m:r>
+        </m:oMath>
+      </m:oMathPara>
+    </w:p>
+    <w:p>
+      <w:pPr>
+        <w:rPr>
+          <w:rFonts w:eastAsiaTheme="minorEastAsia"/>
+        </w:rPr>
+      </w:pPr>
+      <m:oMath>
+        <m:r>
+          <w:rPr>
+            <w:rFonts w:ascii="Cambria Math" w:hAnsi="Cambria Math"/>
+          </w:rPr>
+          <m:t>r"</m:t>
+        </m:r>
+        <m:d>
+          <m:dPr>
+            <m:ctrlPr>
+              <w:rPr>
+                <w:rFonts w:ascii="Cambria Math" w:hAnsi="Cambria Math"/>
+                <w:i/>
+              </w:rPr>
+            </m:ctrlPr>
+          </m:dPr>
+          <m:e>
+            <m:r>
+              <w:rPr>
+                <w:rFonts w:ascii="Cambria Math" w:hAnsi="Cambria Math"/>
+              </w:rPr>
+              <m:t>t</m:t>
+            </m:r>
+          </m:e>
+        </m:d>
+        <m:r>
+          <w:rPr>
+            <w:rFonts w:ascii="Cambria Math" w:hAnsi="Cambria Math"/>
+          </w:rPr>
+          <m:t>=(2,</m:t>
+        </m:r>
+        <m:r>
+          <w:rPr>
+            <w:rFonts w:ascii="Cambria Math" w:eastAsiaTheme="minorEastAsia" w:hAnsi="Cambria Math"/>
+          </w:rPr>
+          <m:t xml:space="preserve"> -</m:t>
+        </m:r>
+        <m:f>
+          <m:fPr>
+            <m:ctrlPr>
+              <w:rPr>
+                <w:rFonts w:ascii="Cambria Math" w:hAnsi="Cambria Math"/>
+                <w:i/>
+              </w:rPr>
+            </m:ctrlPr>
+          </m:fPr>
+          <m:num>
+            <m:r>
+              <w:rPr>
+                <w:rFonts w:ascii="Cambria Math" w:hAnsi="Cambria Math"/>
+              </w:rPr>
+              <m:t>1</m:t>
+            </m:r>
+          </m:num>
+          <m:den>
+            <m:sSup>
+              <m:sSupPr>
+                <m:ctrlPr>
+                  <w:rPr>
+                    <w:rFonts w:ascii="Cambria Math" w:hAnsi="Cambria Math"/>
+                    <w:i/>
+                  </w:rPr>
+                </m:ctrlPr>
+              </m:sSupPr>
+              <m:e>
+                <m:r>
+                  <w:rPr>
+                    <w:rFonts w:ascii="Cambria Math" w:hAnsi="Cambria Math"/>
+                  </w:rPr>
+                  <m:t>t</m:t>
+                </m:r>
+              </m:e>
+              <m:sup>
+                <m:r>
+                  <w:rPr>
+                    <w:rFonts w:ascii="Cambria Math" w:hAnsi="Cambria Math"/>
+                  </w:rPr>
+                  <m:t>2</m:t>
+                </m:r>
+              </m:sup>
+            </m:sSup>
+          </m:den>
+        </m:f>
+        <m:r>
+          <w:rPr>
+            <w:rFonts w:ascii="Cambria Math" w:hAnsi="Cambria Math"/>
+          </w:rPr>
+          <m:t xml:space="preserve">, </m:t>
+        </m:r>
+        <m:f>
+          <m:fPr>
+            <m:ctrlPr>
+              <w:rPr>
+                <w:rFonts w:ascii="Cambria Math" w:eastAsiaTheme="minorEastAsia" w:hAnsi="Cambria Math"/>
+                <w:i/>
+              </w:rPr>
+            </m:ctrlPr>
+          </m:fPr>
+          <m:num>
+            <m:r>
+              <w:rPr>
+                <w:rFonts w:ascii="Cambria Math" w:eastAsiaTheme="minorEastAsia" w:hAnsi="Cambria Math"/>
+              </w:rPr>
+              <m:t>1</m:t>
+            </m:r>
+            <m:r>
+              <w:rPr>
+                <w:rFonts w:ascii="Cambria Math" w:hAnsi="Cambria Math"/>
+              </w:rPr>
+              <m:t xml:space="preserve"> </m:t>
+            </m:r>
+          </m:num>
+          <m:den>
+            <m:r>
+              <w:rPr>
+                <w:rFonts w:ascii="Cambria Math" w:eastAsiaTheme="minorEastAsia" w:hAnsi="Cambria Math"/>
+              </w:rPr>
+              <m:t>t</m:t>
+            </m:r>
+          </m:den>
+        </m:f>
+        <m:r>
+          <w:rPr>
+            <w:rFonts w:ascii="Cambria Math" w:eastAsiaTheme="minorEastAsia" w:hAnsi="Cambria Math"/>
+          </w:rPr>
+          <m:t xml:space="preserve"> )</m:t>
+        </m:r>
+      </m:oMath>
+      <w:r>
+        <w:rPr>
+          <w:rFonts w:eastAsiaTheme="minorEastAsia"/>
+        </w:rPr>
+        <w:t xml:space="preserve"> </w:t>
+      </w:r>
+      <w:r>
+        <w:rPr>
+          <w:rFonts w:eastAsiaTheme="minorEastAsia"/>
+        </w:rPr>
+        <w:sym w:font="Wingdings" w:char="F0E8"/>
+      </w:r>
+      <w:r>
+        <w:rPr>
+          <w:rFonts w:eastAsiaTheme="minorEastAsia"/>
+        </w:rPr>
+        <w:t xml:space="preserve"> </w:t>
+      </w:r>
+      <m:oMath>
+        <m:r>
+          <w:rPr>
+            <w:rFonts w:ascii="Cambria Math" w:hAnsi="Cambria Math"/>
+          </w:rPr>
+          <m:t>r"</m:t>
+        </m:r>
+        <m:d>
+          <m:dPr>
+            <m:ctrlPr>
+              <w:rPr>
+                <w:rFonts w:ascii="Cambria Math" w:hAnsi="Cambria Math"/>
+                <w:i/>
+              </w:rPr>
+            </m:ctrlPr>
+          </m:dPr>
+          <m:e>
+            <m:r>
+              <w:rPr>
+                <w:rFonts w:ascii="Cambria Math" w:hAnsi="Cambria Math"/>
+              </w:rPr>
+              <m:t>t</m:t>
+            </m:r>
+          </m:e>
+        </m:d>
+        <m:r>
+          <w:rPr>
+            <w:rFonts w:ascii="Cambria Math" w:hAnsi="Cambria Math"/>
+          </w:rPr>
+          <m:t>=(2,</m:t>
+        </m:r>
+        <m:r>
+          <w:rPr>
+            <w:rFonts w:ascii="Cambria Math" w:eastAsiaTheme="minorEastAsia" w:hAnsi="Cambria Math"/>
+          </w:rPr>
+          <m:t xml:space="preserve"> -</m:t>
+        </m:r>
+        <m:r>
+          <w:rPr>
+            <w:rFonts w:ascii="Cambria Math" w:hAnsi="Cambria Math"/>
+          </w:rPr>
+          <m:t xml:space="preserve">1, </m:t>
+        </m:r>
+        <m:r>
+          <w:rPr>
+            <w:rFonts w:ascii="Cambria Math" w:eastAsiaTheme="minorEastAsia" w:hAnsi="Cambria Math"/>
+          </w:rPr>
+          <m:t>1 )</m:t>
+        </m:r>
+      </m:oMath>
+    </w:p>
+    <w:p>
+      <w:pPr>
+        <w:rPr>
+          <w:b/>
+          <w:bCs/>
+          <w:noProof/>
+        </w:rPr>
+      </w:pPr>
+      <w:r>
+        <w:rPr>
+          <w:b/>
+          <w:bCs/>
+          <w:noProof/>
+        </w:rPr>
+        <w:t>Grafico de la segunda derivada</w:t>
+      </w:r>
+    </w:p>
+    <w:p>
+      <w:pPr>
+        <w:rPr>
+          <w:rFonts w:eastAsiaTheme="minorEastAsia"/>
+          <w:b/>
+          <w:bCs/>
+        </w:rPr>
+      </w:pPr>
+      <w:r>
+        <w:rPr>
+          <w:b/>
+          <w:bCs/>
+          <w:noProof/>
+        </w:rPr>
+        <w:drawing>
+          <wp:inline distT="0" distB="0" distL="0" distR="0" wp14:anchorId="5A7D570F" wp14:editId="77D39931">
+            <wp:extent cx="5612130" cy="2946801"/>
+            <wp:effectExtent l="0" t="0" r="7620" b="6350"/>
+            <wp:docPr id="543085562" name="Imagen 5"/>
+            <wp:cNvGraphicFramePr>
+              <a:graphicFrameLocks xmlns:a="http://schemas.openxmlformats.org/drawingml/2006/main" noChangeAspect="1"/>
+            </wp:cNvGraphicFramePr>
+            <a:graphic xmlns:a="http://schemas.openxmlformats.org/drawingml/2006/main">
+              <a:graphicData uri="http://schemas.openxmlformats.org/drawingml/2006/picture">
+                <pic:pic xmlns:pic="http://schemas.openxmlformats.org/drawingml/2006/picture">
+                  <pic:nvPicPr>
+                    <pic:cNvPr id="543085562" name="Imagen 543085562"/>
+                    <pic:cNvPicPr/>
+                  </pic:nvPicPr>
+                  <pic:blipFill>
+                    <a:blip r:embed="rId9">
+                      <a:extLst>
+                        <a:ext uri="{28A0092B-C50C-407E-A947-70E740481C1C}">
+                          <a14:useLocalDpi xmlns:a14="http://schemas.microsoft.com/office/drawing/2010/main" val="0"/>
+                        </a:ext>
+                      </a:extLst>
+                    </a:blip>
+                    <a:stretch>
+                      <a:fillRect/>
+                    </a:stretch>
+                  </pic:blipFill>
+                  <pic:spPr>
+                    <a:xfrm>
+                      <a:off x="0" y="0"/>
+                      <a:ext cx="5612130" cy="2946801"/>
+                    </a:xfrm>
+                    <a:prstGeom prst="rect">
+                      <a:avLst/>
+                    </a:prstGeom>
+                  </pic:spPr>
+                </pic:pic>
+              </a:graphicData>
+            </a:graphic>
+          </wp:inline>
+        </w:drawing>
+      </w:r>
+    </w:p>
+    <w:p>
+      <w:pPr>
+        <w:rPr>
+          <w:rFonts w:eastAsiaTheme="minorEastAsia"/>
+        </w:rPr>
+      </w:pPr>
+    </w:p>
+    <w:p>
+      <w:pPr>
+        <w:rPr>
+          <w:rFonts w:eastAsiaTheme="minorEastAsia"/>
+        </w:rPr>
+      </w:pPr>
+    </w:p>
+    <w:p>
+      <w:pPr>
+        <w:rPr>
+          <w:b/>
+          <w:bCs/>
+        </w:rPr>
+      </w:pPr>
+      <w:r>
+        <w:rPr>
+          <w:b/>
+          <w:bCs/>
+        </w:rPr>
+        <w:t xml:space="preserve">Ahora hacemos la representación grafica de Vector normal, segmento g </w:t>
+      </w:r>
+    </w:p>
+    <w:p>
+      <w:r>
+        <w:t xml:space="preserve">C = A + r” </w:t>
+      </w:r>
+      <w:r>
+        <w:sym w:font="Wingdings" w:char="F0E8"/>
+      </w:r>
+      <w:r>
+        <w:t xml:space="preserve"> (1,0,0) + (2,-1,1) = (3,-1,1)</w:t>
+      </w:r>
+    </w:p>
+    <w:p>
+      <w:r>
+        <w:t>Inicio del vector: A = (1,0,0)</w:t>
+      </w:r>
+    </w:p>
+    <w:p>
+      <w:r>
+        <w:t>Final del vector: C = (3,-1,1)</w:t>
+      </w:r>
+    </w:p>
+    <w:p>
+      <w:pPr>
+        <w:rPr>
+          <w:rFonts w:eastAsiaTheme="minorEastAsia"/>
+        </w:rPr>
+      </w:pPr>
+    </w:p>
+    <w:p>
+      <w:pPr>
+        <w:rPr>
+          <w:rFonts w:eastAsiaTheme="minorEastAsia"/>
+        </w:rPr>
+      </w:pPr>
+      <w:r>
+        <w:rPr>
+          <w:b/>
+          <w:bCs/>
+          <w:noProof/>
+        </w:rPr>
+        <w:lastRenderedPageBreak/>
+        <w:drawing>
+          <wp:inline distT="0" distB="0" distL="0" distR="0" wp14:anchorId="5BF98F6F" wp14:editId="3F08302D">
+            <wp:extent cx="5612130" cy="2831614"/>
+            <wp:effectExtent l="0" t="0" r="7620" b="6985"/>
+            <wp:docPr id="498612562" name="Imagen 6"/>
+            <wp:cNvGraphicFramePr>
+              <a:graphicFrameLocks xmlns:a="http://schemas.openxmlformats.org/drawingml/2006/main" noChangeAspect="1"/>
+            </wp:cNvGraphicFramePr>
+            <a:graphic xmlns:a="http://schemas.openxmlformats.org/drawingml/2006/main">
+              <a:graphicData uri="http://schemas.openxmlformats.org/drawingml/2006/picture">
+                <pic:pic xmlns:pic="http://schemas.openxmlformats.org/drawingml/2006/picture">
+                  <pic:nvPicPr>
+                    <pic:cNvPr id="498612562" name="Imagen 498612562"/>
+                    <pic:cNvPicPr/>
+                  </pic:nvPicPr>
+                  <pic:blipFill>
+                    <a:blip r:embed="rId10">
+                      <a:extLst>
+                        <a:ext uri="{28A0092B-C50C-407E-A947-70E740481C1C}">
+                          <a14:useLocalDpi xmlns:a14="http://schemas.microsoft.com/office/drawing/2010/main" val="0"/>
+                        </a:ext>
+                      </a:extLst>
+                    </a:blip>
+                    <a:stretch>
+                      <a:fillRect/>
+                    </a:stretch>
+                  </pic:blipFill>
+                  <pic:spPr>
+                    <a:xfrm>
+                      <a:off x="0" y="0"/>
+                      <a:ext cx="5612130" cy="2831614"/>
+                    </a:xfrm>
+                    <a:prstGeom prst="rect">
+                      <a:avLst/>
+                    </a:prstGeom>
+                  </pic:spPr>
+                </pic:pic>
+              </a:graphicData>
+            </a:graphic>
+          </wp:inline>
+        </w:drawing>
+      </w:r>
+    </w:p>
+    <w:p>
+      <w:pPr>
+        <w:rPr>
+          <w:rFonts w:eastAsiaTheme="minorEastAsia"/>
+        </w:rPr>
+      </w:pPr>
+    </w:p>
+    <w:p>
+      <w:pPr>
+        <w:rPr>
+          <w:rFonts w:eastAsiaTheme="minorEastAsia"/>
+        </w:rPr>
+      </w:pPr>
+    </w:p>
+    <w:p/>
+    <w:p>
+      <w:r>
+        <w:rPr>
+          <w:noProof/>
+        </w:rPr>
         <w:drawing>
           <wp:inline distT="0" distB="0" distL="0" distR="0" wp14:anchorId="784009D6" wp14:editId="22489F92">
             <wp:extent cx="5600495" cy="554182"/>
@@ -700,7 +2773,9 @@
     </w:p>
     <w:p>
       <w:r>
-        <w:lastRenderedPageBreak/>
+        <w:rPr>
+          <w:noProof/>
+        </w:rPr>
         <w:drawing>
           <wp:inline distT="0" distB="0" distL="0" distR="0" wp14:anchorId="25A499B1" wp14:editId="0BB3BE49">
             <wp:extent cx="5600699" cy="609600"/>
@@ -876,18 +2951,7 @@
                 <w:sz w:val="32"/>
                 <w:szCs w:val="32"/>
               </w:rPr>
-              <m:t>Q</m:t>
-            </m:r>
-            <m:r>
-              <m:rPr>
-                <m:sty m:val="bi"/>
-              </m:rPr>
-              <w:rPr>
-                <w:rFonts w:ascii="Cambria Math" w:hAnsi="Cambria Math"/>
-                <w:sz w:val="32"/>
-                <w:szCs w:val="32"/>
-              </w:rPr>
-              <m:t>P</m:t>
+              <m:t>QP</m:t>
             </m:r>
           </m:e>
           <m:sub>
@@ -951,18 +3015,7 @@
                 <w:sz w:val="32"/>
                 <w:szCs w:val="32"/>
               </w:rPr>
-              <m:t>x</m:t>
-            </m:r>
-            <m:r>
-              <m:rPr>
-                <m:sty m:val="bi"/>
-              </m:rPr>
-              <w:rPr>
-                <w:rFonts w:ascii="Cambria Math" w:hAnsi="Cambria Math"/>
-                <w:sz w:val="32"/>
-                <w:szCs w:val="32"/>
-              </w:rPr>
-              <m:t>y</m:t>
+              <m:t>xy</m:t>
             </m:r>
           </m:sub>
         </m:sSub>
@@ -1026,18 +3079,7 @@
             <w:sz w:val="32"/>
             <w:szCs w:val="32"/>
           </w:rPr>
-          <m:t xml:space="preserve"> </m:t>
-        </m:r>
-        <m:r>
-          <m:rPr>
-            <m:sty m:val="bi"/>
-          </m:rPr>
-          <w:rPr>
-            <w:rFonts w:ascii="Cambria Math" w:hAnsi="Cambria Math"/>
-            <w:sz w:val="32"/>
-            <w:szCs w:val="32"/>
-          </w:rPr>
-          <m:t>,</m:t>
+          <m:t xml:space="preserve"> ,</m:t>
         </m:r>
         <m:sSub>
           <m:sSubPr>
@@ -1139,18 +3181,7 @@
             <w:sz w:val="32"/>
             <w:szCs w:val="32"/>
           </w:rPr>
-          <m:t xml:space="preserve"> </m:t>
-        </m:r>
-        <m:r>
-          <m:rPr>
-            <m:sty m:val="bi"/>
-          </m:rPr>
-          <w:rPr>
-            <w:rFonts w:ascii="Cambria Math" w:hAnsi="Cambria Math"/>
-            <w:sz w:val="32"/>
-            <w:szCs w:val="32"/>
-          </w:rPr>
-          <m:t xml:space="preserve">} </m:t>
+          <m:t xml:space="preserve"> } </m:t>
         </m:r>
       </m:oMath>
       <w:r>
@@ -1186,29 +3217,7 @@
             <w:sz w:val="32"/>
             <w:szCs w:val="32"/>
           </w:rPr>
-          <m:t>PQ={</m:t>
-        </m:r>
-        <m:r>
-          <m:rPr>
-            <m:sty m:val="bi"/>
-          </m:rPr>
-          <w:rPr>
-            <w:rFonts w:ascii="Cambria Math" w:hAnsi="Cambria Math"/>
-            <w:sz w:val="32"/>
-            <w:szCs w:val="32"/>
-          </w:rPr>
-          <m:t>-3</m:t>
-        </m:r>
-        <m:r>
-          <m:rPr>
-            <m:sty m:val="bi"/>
-          </m:rPr>
-          <w:rPr>
-            <w:rFonts w:ascii="Cambria Math" w:hAnsi="Cambria Math"/>
-            <w:sz w:val="32"/>
-            <w:szCs w:val="32"/>
-          </w:rPr>
-          <m:t>-</m:t>
+          <m:t>PQ={-3-</m:t>
         </m:r>
         <m:d>
           <m:dPr>
@@ -1246,18 +3255,7 @@
             <w:sz w:val="32"/>
             <w:szCs w:val="32"/>
           </w:rPr>
-          <m:t>15-2,1-(-2)</m:t>
-        </m:r>
-        <m:r>
-          <m:rPr>
-            <m:sty m:val="bi"/>
-          </m:rPr>
-          <w:rPr>
-            <w:rFonts w:ascii="Cambria Math" w:hAnsi="Cambria Math"/>
-            <w:sz w:val="32"/>
-            <w:szCs w:val="32"/>
-          </w:rPr>
-          <m:t xml:space="preserve"> } </m:t>
+          <m:t xml:space="preserve">15-2,1-(-2) } </m:t>
         </m:r>
       </m:oMath>
       <w:r>
@@ -1293,29 +3291,7 @@
             <w:sz w:val="32"/>
             <w:szCs w:val="32"/>
           </w:rPr>
-          <m:t>PQ={</m:t>
-        </m:r>
-        <m:r>
-          <m:rPr>
-            <m:sty m:val="bi"/>
-          </m:rPr>
-          <w:rPr>
-            <w:rFonts w:ascii="Cambria Math" w:hAnsi="Cambria Math"/>
-            <w:sz w:val="32"/>
-            <w:szCs w:val="32"/>
-          </w:rPr>
-          <m:t>-2,3,3</m:t>
-        </m:r>
-        <m:r>
-          <m:rPr>
-            <m:sty m:val="bi"/>
-          </m:rPr>
-          <w:rPr>
-            <w:rFonts w:ascii="Cambria Math" w:hAnsi="Cambria Math"/>
-            <w:sz w:val="32"/>
-            <w:szCs w:val="32"/>
-          </w:rPr>
-          <m:t xml:space="preserve"> } </m:t>
+          <m:t xml:space="preserve">PQ={-2,3,3 } </m:t>
         </m:r>
       </m:oMath>
       <w:r>
@@ -1346,16 +3322,7 @@
           <w:sz w:val="24"/>
           <w:szCs w:val="24"/>
         </w:rPr>
-        <w:t xml:space="preserve">Ahora </w:t>
-      </w:r>
-      <w:r>
-        <w:rPr>
-          <w:b/>
-          <w:bCs/>
-          <w:sz w:val="24"/>
-          <w:szCs w:val="24"/>
-        </w:rPr>
-        <w:t>podemos usar la posición de P y sumarle un múltiplo del vector</w:t>
+        <w:t>Ahora podemos usar la posición de P y sumarle un múltiplo del vector</w:t>
       </w:r>
       <w:r>
         <w:rPr>
@@ -1453,18 +3420,7 @@
                 <w:sz w:val="32"/>
                 <w:szCs w:val="32"/>
               </w:rPr>
-              <m:t>-</m:t>
-            </m:r>
-            <m:r>
-              <m:rPr>
-                <m:sty m:val="bi"/>
-              </m:rPr>
-              <w:rPr>
-                <w:rFonts w:ascii="Cambria Math" w:hAnsi="Cambria Math"/>
-                <w:sz w:val="32"/>
-                <w:szCs w:val="32"/>
-              </w:rPr>
-              <m:t>1,2,-2</m:t>
+              <m:t>-1,2,-2</m:t>
             </m:r>
           </m:e>
         </m:d>
@@ -1477,18 +3433,7 @@
             <w:sz w:val="32"/>
             <w:szCs w:val="32"/>
           </w:rPr>
-          <m:t>+t{-2,3,3}</m:t>
-        </m:r>
-        <m:r>
-          <m:rPr>
-            <m:sty m:val="bi"/>
-          </m:rPr>
-          <w:rPr>
-            <w:rFonts w:ascii="Cambria Math" w:hAnsi="Cambria Math"/>
-            <w:sz w:val="32"/>
-            <w:szCs w:val="32"/>
-          </w:rPr>
-          <m:t xml:space="preserve"> </m:t>
+          <m:t xml:space="preserve">+t{-2,3,3} </m:t>
         </m:r>
       </m:oMath>
       <w:r>
@@ -1562,7 +3507,7 @@
             <w:sz w:val="32"/>
             <w:szCs w:val="32"/>
           </w:rPr>
-          <m:t>=</m:t>
+          <m:t>={-1-2</m:t>
         </m:r>
         <m:r>
           <m:rPr>
@@ -1573,29 +3518,7 @@
             <w:sz w:val="32"/>
             <w:szCs w:val="32"/>
           </w:rPr>
-          <m:t>{-1-2</m:t>
-        </m:r>
-        <m:r>
-          <m:rPr>
-            <m:sty m:val="bi"/>
-          </m:rPr>
-          <w:rPr>
-            <w:rFonts w:ascii="Cambria Math" w:hAnsi="Cambria Math"/>
-            <w:sz w:val="32"/>
-            <w:szCs w:val="32"/>
-          </w:rPr>
-          <m:t>t,2+</m:t>
-        </m:r>
-        <m:r>
-          <m:rPr>
-            <m:sty m:val="bi"/>
-          </m:rPr>
-          <w:rPr>
-            <w:rFonts w:ascii="Cambria Math" w:hAnsi="Cambria Math"/>
-            <w:sz w:val="32"/>
-            <w:szCs w:val="32"/>
-          </w:rPr>
-          <m:t>3</m:t>
+          <m:t>t,2+3</m:t>
         </m:r>
         <m:r>
           <m:rPr>
@@ -1617,18 +3540,7 @@
             <w:sz w:val="32"/>
             <w:szCs w:val="32"/>
           </w:rPr>
-          <m:t>t</m:t>
-        </m:r>
-        <m:r>
-          <m:rPr>
-            <m:sty m:val="bi"/>
-          </m:rPr>
-          <w:rPr>
-            <w:rFonts w:ascii="Cambria Math" w:hAnsi="Cambria Math"/>
-            <w:sz w:val="32"/>
-            <w:szCs w:val="32"/>
-          </w:rPr>
-          <m:t xml:space="preserve">} </m:t>
+          <m:t xml:space="preserve">t} </m:t>
         </m:r>
       </m:oMath>
       <w:r>
@@ -1668,25 +3580,7 @@
           <w:sz w:val="24"/>
           <w:szCs w:val="24"/>
         </w:rPr>
-        <w:t xml:space="preserve">tomamos las coordenadas de </w:t>
-      </w:r>
-      <w:r>
-        <w:rPr>
-          <w:b/>
-          <w:bCs/>
-          <w:sz w:val="24"/>
-          <w:szCs w:val="24"/>
-        </w:rPr>
-        <w:t>r</w:t>
-      </w:r>
-      <w:r>
-        <w:rPr>
-          <w:b/>
-          <w:bCs/>
-          <w:sz w:val="24"/>
-          <w:szCs w:val="24"/>
-        </w:rPr>
-        <w:t>(t) como funciones de t:</w:t>
+        <w:t>tomamos las coordenadas de r(t) como funciones de t:</w:t>
       </w:r>
     </w:p>
     <w:p>
@@ -1756,29 +3650,7 @@
             <w:sz w:val="32"/>
             <w:szCs w:val="32"/>
           </w:rPr>
-          <m:t xml:space="preserve">, </m:t>
-        </m:r>
-        <m:r>
-          <m:rPr>
-            <m:sty m:val="bi"/>
-          </m:rPr>
-          <w:rPr>
-            <w:rFonts w:ascii="Cambria Math" w:hAnsi="Cambria Math"/>
-            <w:sz w:val="32"/>
-            <w:szCs w:val="32"/>
-          </w:rPr>
-          <m:t xml:space="preserve"> </m:t>
-        </m:r>
-        <m:r>
-          <m:rPr>
-            <m:sty m:val="bi"/>
-          </m:rPr>
-          <w:rPr>
-            <w:rFonts w:ascii="Cambria Math" w:hAnsi="Cambria Math"/>
-            <w:sz w:val="32"/>
-            <w:szCs w:val="32"/>
-          </w:rPr>
-          <m:t>y</m:t>
+          <m:t>,  y</m:t>
         </m:r>
         <m:d>
           <m:dPr>
@@ -1835,18 +3707,7 @@
             <w:sz w:val="32"/>
             <w:szCs w:val="32"/>
           </w:rPr>
-          <m:t xml:space="preserve"> </m:t>
-        </m:r>
-        <m:r>
-          <m:rPr>
-            <m:sty m:val="bi"/>
-          </m:rPr>
-          <w:rPr>
-            <w:rFonts w:ascii="Cambria Math" w:hAnsi="Cambria Math"/>
-            <w:sz w:val="32"/>
-            <w:szCs w:val="32"/>
-          </w:rPr>
-          <m:t xml:space="preserve"> z</m:t>
+          <m:t xml:space="preserve">  z</m:t>
         </m:r>
         <m:d>
           <m:dPr>
@@ -1910,6 +3771,9 @@
     <w:p/>
     <w:p>
       <w:r>
+        <w:rPr>
+          <w:noProof/>
+        </w:rPr>
         <w:drawing>
           <wp:inline distT="0" distB="0" distL="0" distR="0" wp14:anchorId="4F71AA64" wp14:editId="2545618C">
             <wp:extent cx="5600700" cy="439420"/>
@@ -1970,25 +3834,7 @@
           <w:sz w:val="24"/>
           <w:szCs w:val="24"/>
         </w:rPr>
-        <w:t xml:space="preserve">R/ </w:t>
-      </w:r>
-      <w:r>
-        <w:rPr>
-          <w:b/>
-          <w:bCs/>
-          <w:sz w:val="24"/>
-          <w:szCs w:val="24"/>
-        </w:rPr>
-        <w:t>Para resolver esta integral, primero calculamos la integral de cada componente por separado y luego evaluamos en los límites de integració</w:t>
-      </w:r>
-      <w:r>
-        <w:rPr>
-          <w:b/>
-          <w:bCs/>
-          <w:sz w:val="24"/>
-          <w:szCs w:val="24"/>
-        </w:rPr>
-        <w:t>n</w:t>
+        <w:t>R/ Para resolver esta integral, primero calculamos la integral de cada componente por separado y luego evaluamos en los límites de integración</w:t>
       </w:r>
     </w:p>
     <w:p>
@@ -2414,18 +4260,7 @@
             <w:sz w:val="32"/>
             <w:szCs w:val="32"/>
           </w:rPr>
-          <m:t>dt</m:t>
-        </m:r>
-        <m:r>
-          <m:rPr>
-            <m:sty m:val="bi"/>
-          </m:rPr>
-          <w:rPr>
-            <w:rFonts w:ascii="Cambria Math" w:hAnsi="Cambria Math"/>
-            <w:sz w:val="32"/>
-            <w:szCs w:val="32"/>
-          </w:rPr>
-          <m:t xml:space="preserve">=  </m:t>
+          <m:t xml:space="preserve">dt=  </m:t>
         </m:r>
         <m:f>
           <m:fPr>
@@ -2526,6 +4361,7 @@
           <w:sz w:val="24"/>
           <w:szCs w:val="24"/>
         </w:rPr>
+        <w:lastRenderedPageBreak/>
         <w:t xml:space="preserve">Integral de </w:t>
       </w:r>
       <m:oMath>
@@ -2565,18 +4401,7 @@
                 <w:sz w:val="32"/>
                 <w:szCs w:val="32"/>
               </w:rPr>
-              <m:t xml:space="preserve"> t</m:t>
-            </m:r>
-            <m:r>
-              <m:rPr>
-                <m:sty m:val="bi"/>
-              </m:rPr>
-              <w:rPr>
-                <w:rFonts w:ascii="Cambria Math" w:hAnsi="Cambria Math"/>
-                <w:sz w:val="32"/>
-                <w:szCs w:val="32"/>
-              </w:rPr>
-              <m:t>-1</m:t>
+              <m:t xml:space="preserve"> t-1</m:t>
             </m:r>
           </m:e>
         </m:rad>
@@ -2774,29 +4599,7 @@
           <w:sz w:val="32"/>
           <w:szCs w:val="32"/>
         </w:rPr>
-        <w:t xml:space="preserve"> y </w:t>
-      </w:r>
-      <w:proofErr w:type="spellStart"/>
-      <w:r>
-        <w:rPr>
-          <w:rFonts w:eastAsiaTheme="minorEastAsia"/>
-          <w:b/>
-          <w:bCs/>
-          <w:sz w:val="32"/>
-          <w:szCs w:val="32"/>
-        </w:rPr>
-        <w:t>dt</w:t>
-      </w:r>
-      <w:proofErr w:type="spellEnd"/>
-      <w:r>
-        <w:rPr>
-          <w:rFonts w:eastAsiaTheme="minorEastAsia"/>
-          <w:b/>
-          <w:bCs/>
-          <w:sz w:val="32"/>
-          <w:szCs w:val="32"/>
-        </w:rPr>
-        <w:t xml:space="preserve"> = 2udu</w:t>
+        <w:t xml:space="preserve"> y dt = 2udu</w:t>
       </w:r>
     </w:p>
     <w:p>
@@ -3100,7 +4903,6 @@
             <w:sz w:val="32"/>
             <w:szCs w:val="32"/>
           </w:rPr>
-          <w:lastRenderedPageBreak/>
           <m:t>=</m:t>
         </m:r>
         <m:nary>
@@ -3197,18 +4999,7 @@
                 <w:sz w:val="32"/>
                 <w:szCs w:val="32"/>
               </w:rPr>
-              <m:t>+</m:t>
-            </m:r>
-            <m:r>
-              <m:rPr>
-                <m:sty m:val="bi"/>
-              </m:rPr>
-              <w:rPr>
-                <w:rFonts w:ascii="Cambria Math" w:hAnsi="Cambria Math"/>
-                <w:sz w:val="32"/>
-                <w:szCs w:val="32"/>
-              </w:rPr>
-              <m:t>2</m:t>
+              <m:t>+2</m:t>
             </m:r>
             <m:r>
               <m:rPr>
@@ -3535,18 +5326,7 @@
                 <w:sz w:val="32"/>
                 <w:szCs w:val="32"/>
               </w:rPr>
-              <m:t>5</m:t>
-            </m:r>
-            <m:r>
-              <m:rPr>
-                <m:sty m:val="bi"/>
-              </m:rPr>
-              <w:rPr>
-                <w:rFonts w:ascii="Cambria Math" w:hAnsi="Cambria Math"/>
-                <w:sz w:val="32"/>
-                <w:szCs w:val="32"/>
-              </w:rPr>
-              <m:t>/2</m:t>
+              <m:t>5/2</m:t>
             </m:r>
           </m:sup>
         </m:sSup>
@@ -3559,18 +5339,7 @@
             <w:sz w:val="32"/>
             <w:szCs w:val="32"/>
           </w:rPr>
-          <m:t>+</m:t>
-        </m:r>
-        <m:r>
-          <m:rPr>
-            <m:sty m:val="bi"/>
-          </m:rPr>
-          <w:rPr>
-            <w:rFonts w:ascii="Cambria Math" w:hAnsi="Cambria Math"/>
-            <w:sz w:val="32"/>
-            <w:szCs w:val="32"/>
-          </w:rPr>
-          <m:t>(t-1)</m:t>
+          <m:t>+(t-1)</m:t>
         </m:r>
       </m:oMath>
       <w:r>
@@ -3819,18 +5588,7 @@
             <w:sz w:val="32"/>
             <w:szCs w:val="32"/>
           </w:rPr>
-          <m:t xml:space="preserve"> dt</m:t>
-        </m:r>
-        <m:r>
-          <m:rPr>
-            <m:sty m:val="bi"/>
-          </m:rPr>
-          <w:rPr>
-            <w:rFonts w:ascii="Cambria Math" w:hAnsi="Cambria Math"/>
-            <w:sz w:val="32"/>
-            <w:szCs w:val="32"/>
-          </w:rPr>
-          <m:t xml:space="preserve">= </m:t>
+          <m:t xml:space="preserve"> dt= </m:t>
         </m:r>
         <m:f>
           <m:fPr>
@@ -4093,6 +5851,7 @@
           <w:bCs/>
           <w:sz w:val="24"/>
           <w:szCs w:val="24"/>
+          <w:lang w:val="en-CA"/>
         </w:rPr>
       </w:pPr>
       <m:oMath>
@@ -4232,8 +5991,32 @@
             <w:rFonts w:ascii="Cambria Math" w:hAnsi="Cambria Math"/>
             <w:sz w:val="24"/>
             <w:szCs w:val="24"/>
+            <w:lang w:val="en-CA"/>
           </w:rPr>
-          <m:t xml:space="preserve"> i+</m:t>
+          <m:t xml:space="preserve"> </m:t>
+        </m:r>
+        <m:r>
+          <m:rPr>
+            <m:sty m:val="bi"/>
+          </m:rPr>
+          <w:rPr>
+            <w:rFonts w:ascii="Cambria Math" w:hAnsi="Cambria Math"/>
+            <w:sz w:val="24"/>
+            <w:szCs w:val="24"/>
+          </w:rPr>
+          <m:t>i</m:t>
+        </m:r>
+        <m:r>
+          <m:rPr>
+            <m:sty m:val="bi"/>
+          </m:rPr>
+          <w:rPr>
+            <w:rFonts w:ascii="Cambria Math" w:hAnsi="Cambria Math"/>
+            <w:sz w:val="24"/>
+            <w:szCs w:val="24"/>
+            <w:lang w:val="en-CA"/>
+          </w:rPr>
+          <m:t>+</m:t>
         </m:r>
         <m:d>
           <m:dPr>
@@ -4328,7 +6111,30 @@
                         <w:sz w:val="24"/>
                         <w:szCs w:val="24"/>
                       </w:rPr>
-                      <m:t>t-1</m:t>
+                      <m:t>t</m:t>
+                    </m:r>
+                    <m:r>
+                      <m:rPr>
+                        <m:sty m:val="bi"/>
+                      </m:rPr>
+                      <w:rPr>
+                        <w:rFonts w:ascii="Cambria Math" w:hAnsi="Cambria Math"/>
+                        <w:sz w:val="24"/>
+                        <w:szCs w:val="24"/>
+                        <w:lang w:val="en-CA"/>
+                      </w:rPr>
+                      <m:t>-</m:t>
+                    </m:r>
+                    <m:r>
+                      <m:rPr>
+                        <m:sty m:val="bi"/>
+                      </m:rPr>
+                      <w:rPr>
+                        <w:rFonts w:ascii="Cambria Math" w:hAnsi="Cambria Math"/>
+                        <w:sz w:val="24"/>
+                        <w:szCs w:val="24"/>
+                      </w:rPr>
+                      <m:t>1</m:t>
                     </m:r>
                   </m:e>
                 </m:d>
@@ -4384,6 +6190,7 @@
                 <w:rFonts w:ascii="Cambria Math" w:hAnsi="Cambria Math"/>
                 <w:sz w:val="24"/>
                 <w:szCs w:val="24"/>
+                <w:lang w:val="en-CA"/>
               </w:rPr>
               <m:t>+</m:t>
             </m:r>
@@ -4410,7 +6217,30 @@
                     <w:sz w:val="24"/>
                     <w:szCs w:val="24"/>
                   </w:rPr>
-                  <m:t>t-1</m:t>
+                  <m:t>t</m:t>
+                </m:r>
+                <m:r>
+                  <m:rPr>
+                    <m:sty m:val="bi"/>
+                  </m:rPr>
+                  <w:rPr>
+                    <w:rFonts w:ascii="Cambria Math" w:hAnsi="Cambria Math"/>
+                    <w:sz w:val="24"/>
+                    <w:szCs w:val="24"/>
+                    <w:lang w:val="en-CA"/>
+                  </w:rPr>
+                  <m:t>-</m:t>
+                </m:r>
+                <m:r>
+                  <m:rPr>
+                    <m:sty m:val="bi"/>
+                  </m:rPr>
+                  <w:rPr>
+                    <w:rFonts w:ascii="Cambria Math" w:hAnsi="Cambria Math"/>
+                    <w:sz w:val="24"/>
+                    <w:szCs w:val="24"/>
+                  </w:rPr>
+                  <m:t>1</m:t>
                 </m:r>
               </m:e>
             </m:d>
@@ -4422,6 +6252,7 @@
                 <w:rFonts w:ascii="Cambria Math" w:hAnsi="Cambria Math"/>
                 <w:sz w:val="24"/>
                 <w:szCs w:val="24"/>
+                <w:lang w:val="en-CA"/>
               </w:rPr>
               <m:t>]</m:t>
             </m:r>
@@ -4474,8 +6305,32 @@
                 <w:rFonts w:ascii="Cambria Math" w:hAnsi="Cambria Math"/>
                 <w:sz w:val="24"/>
                 <w:szCs w:val="24"/>
-              </w:rPr>
-              <m:t xml:space="preserve"> j+</m:t>
+                <w:lang w:val="en-CA"/>
+              </w:rPr>
+              <m:t xml:space="preserve"> </m:t>
+            </m:r>
+            <m:r>
+              <m:rPr>
+                <m:sty m:val="bi"/>
+              </m:rPr>
+              <w:rPr>
+                <w:rFonts w:ascii="Cambria Math" w:hAnsi="Cambria Math"/>
+                <w:sz w:val="24"/>
+                <w:szCs w:val="24"/>
+              </w:rPr>
+              <m:t>j</m:t>
+            </m:r>
+            <m:r>
+              <m:rPr>
+                <m:sty m:val="bi"/>
+              </m:rPr>
+              <w:rPr>
+                <w:rFonts w:ascii="Cambria Math" w:hAnsi="Cambria Math"/>
+                <w:sz w:val="24"/>
+                <w:szCs w:val="24"/>
+                <w:lang w:val="en-CA"/>
+              </w:rPr>
+              <m:t>+</m:t>
             </m:r>
             <m:d>
               <m:dPr>
@@ -4500,6 +6355,7 @@
                     <w:rFonts w:ascii="Cambria Math" w:hAnsi="Cambria Math"/>
                     <w:sz w:val="24"/>
                     <w:szCs w:val="24"/>
+                    <w:lang w:val="en-CA"/>
                   </w:rPr>
                   <m:t xml:space="preserve"> - </m:t>
                 </m:r>
@@ -4551,6 +6407,7 @@
                     <w:rFonts w:ascii="Cambria Math" w:hAnsi="Cambria Math"/>
                     <w:sz w:val="24"/>
                     <w:szCs w:val="24"/>
+                    <w:lang w:val="en-CA"/>
                   </w:rPr>
                   <m:t xml:space="preserve"> </m:t>
                 </m:r>
@@ -4616,6 +6473,7 @@
                         <w:rFonts w:ascii="Cambria Math" w:hAnsi="Cambria Math"/>
                         <w:sz w:val="24"/>
                         <w:szCs w:val="24"/>
+                        <w:lang w:val="en-CA"/>
                       </w:rPr>
                       <m:t>+</m:t>
                     </m:r>
@@ -4696,6 +6554,7 @@
                         <w:rFonts w:ascii="Cambria Math" w:hAnsi="Cambria Math"/>
                         <w:sz w:val="24"/>
                         <w:szCs w:val="24"/>
+                        <w:lang w:val="en-CA"/>
                       </w:rPr>
                       <m:t xml:space="preserve"> </m:t>
                     </m:r>
@@ -4736,6 +6595,7 @@
                         <w:rFonts w:ascii="Cambria Math" w:hAnsi="Cambria Math"/>
                         <w:sz w:val="24"/>
                         <w:szCs w:val="24"/>
+                        <w:lang w:val="en-CA"/>
                       </w:rPr>
                       <m:t>(</m:t>
                     </m:r>
@@ -4805,6 +6665,7 @@
           <w:bCs/>
           <w:sz w:val="24"/>
           <w:szCs w:val="24"/>
+          <w:lang w:val="en-CA"/>
         </w:rPr>
         <w:t xml:space="preserve">  k</w:t>
       </w:r>
@@ -4816,6 +6677,7 @@
           <w:bCs/>
           <w:sz w:val="24"/>
           <w:szCs w:val="24"/>
+          <w:lang w:val="en-CA"/>
         </w:rPr>
       </w:pPr>
     </w:p>
@@ -5127,18 +6989,7 @@
                         <w:sz w:val="24"/>
                         <w:szCs w:val="24"/>
                       </w:rPr>
-                      <m:t>2</m:t>
-                    </m:r>
-                    <m:r>
-                      <m:rPr>
-                        <m:sty m:val="bi"/>
-                      </m:rPr>
-                      <w:rPr>
-                        <w:rFonts w:ascii="Cambria Math" w:hAnsi="Cambria Math"/>
-                        <w:sz w:val="24"/>
-                        <w:szCs w:val="24"/>
-                      </w:rPr>
-                      <m:t>-1</m:t>
+                      <m:t>2-1</m:t>
                     </m:r>
                   </m:e>
                 </m:d>
@@ -5326,18 +7177,7 @@
                             <w:sz w:val="32"/>
                             <w:szCs w:val="32"/>
                           </w:rPr>
-                          <m:t>1</m:t>
-                        </m:r>
-                        <m:r>
-                          <m:rPr>
-                            <m:sty m:val="bi"/>
-                          </m:rPr>
-                          <w:rPr>
-                            <w:rFonts w:ascii="Cambria Math" w:hAnsi="Cambria Math"/>
-                            <w:sz w:val="32"/>
-                            <w:szCs w:val="32"/>
-                          </w:rPr>
-                          <m:t>-1</m:t>
+                          <m:t>1-1</m:t>
                         </m:r>
                       </m:e>
                     </m:d>
@@ -5456,18 +7296,7 @@
             <w:sz w:val="32"/>
             <w:szCs w:val="32"/>
           </w:rPr>
-          <m:t>j+</m:t>
-        </m:r>
-        <m:r>
-          <m:rPr>
-            <m:sty m:val="bi"/>
-          </m:rPr>
-          <w:rPr>
-            <w:rFonts w:ascii="Cambria Math" w:hAnsi="Cambria Math"/>
-            <w:sz w:val="32"/>
-            <w:szCs w:val="32"/>
-          </w:rPr>
-          <m:t>(</m:t>
+          <m:t>j+(</m:t>
         </m:r>
         <m:f>
           <m:fPr>
@@ -5570,7 +7399,18 @@
                     <w:sz w:val="32"/>
                     <w:szCs w:val="32"/>
                   </w:rPr>
-                  <m:t>2π</m:t>
+                  <m:t>2</m:t>
+                </m:r>
+                <m:r>
+                  <m:rPr>
+                    <m:sty m:val="bi"/>
+                  </m:rPr>
+                  <w:rPr>
+                    <w:rFonts w:ascii="Cambria Math" w:hAnsi="Cambria Math"/>
+                    <w:sz w:val="32"/>
+                    <w:szCs w:val="32"/>
+                  </w:rPr>
+                  <m:t>π</m:t>
                 </m:r>
               </m:e>
             </m:d>
@@ -5706,7 +7546,18 @@
                     <w:sz w:val="32"/>
                     <w:szCs w:val="32"/>
                   </w:rPr>
-                  <m:t>2π</m:t>
+                  <m:t>2</m:t>
+                </m:r>
+                <m:r>
+                  <m:rPr>
+                    <m:sty m:val="bi"/>
+                  </m:rPr>
+                  <w:rPr>
+                    <w:rFonts w:ascii="Cambria Math" w:hAnsi="Cambria Math"/>
+                    <w:sz w:val="32"/>
+                    <w:szCs w:val="32"/>
+                  </w:rPr>
+                  <m:t>π</m:t>
                 </m:r>
               </m:e>
             </m:d>
@@ -6665,29 +8516,7 @@
           <w:sz w:val="32"/>
           <w:szCs w:val="32"/>
         </w:rPr>
-        <w:t xml:space="preserve">Por lo </w:t>
-      </w:r>
-      <w:proofErr w:type="gramStart"/>
-      <w:r>
-        <w:rPr>
-          <w:rFonts w:eastAsiaTheme="minorEastAsia"/>
-          <w:b/>
-          <w:bCs/>
-          <w:sz w:val="32"/>
-          <w:szCs w:val="32"/>
-        </w:rPr>
-        <w:t>tanto</w:t>
-      </w:r>
-      <w:proofErr w:type="gramEnd"/>
-      <w:r>
-        <w:rPr>
-          <w:rFonts w:eastAsiaTheme="minorEastAsia"/>
-          <w:b/>
-          <w:bCs/>
-          <w:sz w:val="32"/>
-          <w:szCs w:val="32"/>
-        </w:rPr>
-        <w:t xml:space="preserve"> la integral</w:t>
+        <w:t>Por lo tanto la integral</w:t>
       </w:r>
     </w:p>
     <w:p>
@@ -7780,6 +9609,95 @@
       </w:rPr>
     </w:lvl>
   </w:abstractNum>
+  <w:abstractNum w:abstractNumId="5" w15:restartNumberingAfterBreak="0">
+    <w:nsid w:val="75D408AB"/>
+    <w:multiLevelType w:val="hybridMultilevel"/>
+    <w:tmpl w:val="8CC25C6E"/>
+    <w:lvl w:ilvl="0" w:tplc="5D78426C">
+      <w:start w:val="1"/>
+      <w:numFmt w:val="decimal"/>
+      <w:lvlText w:val="%1."/>
+      <w:lvlJc w:val="left"/>
+      <w:pPr>
+        <w:ind w:left="720" w:hanging="360"/>
+      </w:pPr>
+      <w:rPr>
+        <w:rFonts w:eastAsiaTheme="minorHAnsi" w:hint="default"/>
+      </w:rPr>
+    </w:lvl>
+    <w:lvl w:ilvl="1" w:tplc="240A0019" w:tentative="1">
+      <w:start w:val="1"/>
+      <w:numFmt w:val="lowerLetter"/>
+      <w:lvlText w:val="%2."/>
+      <w:lvlJc w:val="left"/>
+      <w:pPr>
+        <w:ind w:left="1440" w:hanging="360"/>
+      </w:pPr>
+    </w:lvl>
+    <w:lvl w:ilvl="2" w:tplc="240A001B" w:tentative="1">
+      <w:start w:val="1"/>
+      <w:numFmt w:val="lowerRoman"/>
+      <w:lvlText w:val="%3."/>
+      <w:lvlJc w:val="right"/>
+      <w:pPr>
+        <w:ind w:left="2160" w:hanging="180"/>
+      </w:pPr>
+    </w:lvl>
+    <w:lvl w:ilvl="3" w:tplc="240A000F" w:tentative="1">
+      <w:start w:val="1"/>
+      <w:numFmt w:val="decimal"/>
+      <w:lvlText w:val="%4."/>
+      <w:lvlJc w:val="left"/>
+      <w:pPr>
+        <w:ind w:left="2880" w:hanging="360"/>
+      </w:pPr>
+    </w:lvl>
+    <w:lvl w:ilvl="4" w:tplc="240A0019" w:tentative="1">
+      <w:start w:val="1"/>
+      <w:numFmt w:val="lowerLetter"/>
+      <w:lvlText w:val="%5."/>
+      <w:lvlJc w:val="left"/>
+      <w:pPr>
+        <w:ind w:left="3600" w:hanging="360"/>
+      </w:pPr>
+    </w:lvl>
+    <w:lvl w:ilvl="5" w:tplc="240A001B" w:tentative="1">
+      <w:start w:val="1"/>
+      <w:numFmt w:val="lowerRoman"/>
+      <w:lvlText w:val="%6."/>
+      <w:lvlJc w:val="right"/>
+      <w:pPr>
+        <w:ind w:left="4320" w:hanging="180"/>
+      </w:pPr>
+    </w:lvl>
+    <w:lvl w:ilvl="6" w:tplc="240A000F" w:tentative="1">
+      <w:start w:val="1"/>
+      <w:numFmt w:val="decimal"/>
+      <w:lvlText w:val="%7."/>
+      <w:lvlJc w:val="left"/>
+      <w:pPr>
+        <w:ind w:left="5040" w:hanging="360"/>
+      </w:pPr>
+    </w:lvl>
+    <w:lvl w:ilvl="7" w:tplc="240A0019" w:tentative="1">
+      <w:start w:val="1"/>
+      <w:numFmt w:val="lowerLetter"/>
+      <w:lvlText w:val="%8."/>
+      <w:lvlJc w:val="left"/>
+      <w:pPr>
+        <w:ind w:left="5760" w:hanging="360"/>
+      </w:pPr>
+    </w:lvl>
+    <w:lvl w:ilvl="8" w:tplc="240A001B" w:tentative="1">
+      <w:start w:val="1"/>
+      <w:numFmt w:val="lowerRoman"/>
+      <w:lvlText w:val="%9."/>
+      <w:lvlJc w:val="right"/>
+      <w:pPr>
+        <w:ind w:left="6480" w:hanging="180"/>
+      </w:pPr>
+    </w:lvl>
+  </w:abstractNum>
   <w:num w:numId="1" w16cid:durableId="740951750">
     <w:abstractNumId w:val="0"/>
   </w:num>
@@ -7794,6 +9712,9 @@
   </w:num>
   <w:num w:numId="5" w16cid:durableId="205530313">
     <w:abstractNumId w:val="2"/>
+  </w:num>
+  <w:num w:numId="6" w16cid:durableId="761101764">
+    <w:abstractNumId w:val="5"/>
   </w:num>
 </w:numbering>
 </file>

</xml_diff>

<commit_message>
Taller 2 pregunta 2 solucion
</commit_message>
<xml_diff>
--- a/Calculo-2/Taller-6-LeandroRivera-BalmerValencia.docx
+++ b/Calculo-2/Taller-6-LeandroRivera-BalmerValencia.docx
@@ -46,7 +46,7 @@
                     </pic:cNvPicPr>
                   </pic:nvPicPr>
                   <pic:blipFill>
-                    <a:blip r:embed="rId5"/>
+                    <a:blip r:embed="rId6"/>
                     <a:stretch>
                       <a:fillRect/>
                     </a:stretch>
@@ -297,6 +297,13 @@
           <w:bCs/>
         </w:rPr>
       </w:pPr>
+      <w:r>
+        <w:rPr>
+          <w:b/>
+          <w:bCs/>
+        </w:rPr>
+        <w:t>DOCENTE:</w:t>
+      </w:r>
     </w:p>
     <w:p>
       <w:pPr>
@@ -309,44 +316,29 @@
           <w:bCs/>
         </w:rPr>
       </w:pPr>
+      <w:r>
+        <w:rPr>
+          <w:b/>
+          <w:bCs/>
+        </w:rPr>
+        <w:t>PATRICIA MARGOT PISSO MAZABUEL</w:t>
+      </w:r>
     </w:p>
     <w:p>
       <w:pPr>
-        <w:spacing w:after="0" w:line="240" w:lineRule="auto"/>
-        <w:ind w:left="357"/>
-        <w:contextualSpacing/>
-        <w:jc w:val="center"/>
-        <w:rPr>
-          <w:b/>
-          <w:bCs/>
-        </w:rPr>
-      </w:pPr>
-      <w:r>
-        <w:rPr>
-          <w:b/>
-          <w:bCs/>
-        </w:rPr>
-        <w:t>DOCENTE:</w:t>
-      </w:r>
+        <w:rPr>
+          <w:b/>
+          <w:bCs/>
+        </w:rPr>
+      </w:pPr>
     </w:p>
     <w:p>
       <w:pPr>
-        <w:spacing w:after="0" w:line="240" w:lineRule="auto"/>
-        <w:ind w:left="357"/>
-        <w:contextualSpacing/>
-        <w:jc w:val="center"/>
-        <w:rPr>
-          <w:b/>
-          <w:bCs/>
-        </w:rPr>
-      </w:pPr>
-      <w:r>
-        <w:rPr>
-          <w:b/>
-          <w:bCs/>
-        </w:rPr>
-        <w:t>PATRICIA MARGOT PISSO MAZABUEL</w:t>
-      </w:r>
+        <w:rPr>
+          <w:b/>
+          <w:bCs/>
+        </w:rPr>
+      </w:pPr>
     </w:p>
     <w:p>
       <w:pPr>
@@ -363,6 +355,98 @@
           <w:bCs/>
         </w:rPr>
       </w:pPr>
+      <w:r>
+        <w:rPr>
+          <w:noProof/>
+        </w:rPr>
+        <w:drawing>
+          <wp:inline distT="0" distB="0" distL="0" distR="0" wp14:anchorId="5D7B280B" wp14:editId="1EA73D0B">
+            <wp:extent cx="2447925" cy="1685925"/>
+            <wp:effectExtent l="0" t="0" r="9525" b="9525"/>
+            <wp:docPr id="1476593884" name="Imagen 1"/>
+            <wp:cNvGraphicFramePr>
+              <a:graphicFrameLocks xmlns:a="http://schemas.openxmlformats.org/drawingml/2006/main" noChangeAspect="1"/>
+            </wp:cNvGraphicFramePr>
+            <a:graphic xmlns:a="http://schemas.openxmlformats.org/drawingml/2006/main">
+              <a:graphicData uri="http://schemas.openxmlformats.org/drawingml/2006/picture">
+                <pic:pic xmlns:pic="http://schemas.openxmlformats.org/drawingml/2006/picture">
+                  <pic:nvPicPr>
+                    <pic:cNvPr id="1476593884" name=""/>
+                    <pic:cNvPicPr/>
+                  </pic:nvPicPr>
+                  <pic:blipFill>
+                    <a:blip r:embed="rId7"/>
+                    <a:stretch>
+                      <a:fillRect/>
+                    </a:stretch>
+                  </pic:blipFill>
+                  <pic:spPr>
+                    <a:xfrm>
+                      <a:off x="0" y="0"/>
+                      <a:ext cx="2447925" cy="1685925"/>
+                    </a:xfrm>
+                    <a:prstGeom prst="rect">
+                      <a:avLst/>
+                    </a:prstGeom>
+                  </pic:spPr>
+                </pic:pic>
+              </a:graphicData>
+            </a:graphic>
+          </wp:inline>
+        </w:drawing>
+      </w:r>
+      <w:r>
+        <w:rPr>
+          <w:noProof/>
+        </w:rPr>
+        <w:t xml:space="preserve"> </w:t>
+      </w:r>
+      <w:r>
+        <w:rPr>
+          <w:noProof/>
+        </w:rPr>
+        <w:t xml:space="preserve">    </w:t>
+      </w:r>
+      <w:r>
+        <w:rPr>
+          <w:noProof/>
+        </w:rPr>
+        <w:drawing>
+          <wp:inline distT="0" distB="0" distL="0" distR="0" wp14:anchorId="11013DFD" wp14:editId="77B3C46F">
+            <wp:extent cx="2791215" cy="1162212"/>
+            <wp:effectExtent l="0" t="0" r="9525" b="0"/>
+            <wp:docPr id="1693587993" name="Imagen 1"/>
+            <wp:cNvGraphicFramePr>
+              <a:graphicFrameLocks xmlns:a="http://schemas.openxmlformats.org/drawingml/2006/main" noChangeAspect="1"/>
+            </wp:cNvGraphicFramePr>
+            <a:graphic xmlns:a="http://schemas.openxmlformats.org/drawingml/2006/main">
+              <a:graphicData uri="http://schemas.openxmlformats.org/drawingml/2006/picture">
+                <pic:pic xmlns:pic="http://schemas.openxmlformats.org/drawingml/2006/picture">
+                  <pic:nvPicPr>
+                    <pic:cNvPr id="1693587993" name=""/>
+                    <pic:cNvPicPr/>
+                  </pic:nvPicPr>
+                  <pic:blipFill>
+                    <a:blip r:embed="rId8"/>
+                    <a:stretch>
+                      <a:fillRect/>
+                    </a:stretch>
+                  </pic:blipFill>
+                  <pic:spPr>
+                    <a:xfrm>
+                      <a:off x="0" y="0"/>
+                      <a:ext cx="2791215" cy="1162212"/>
+                    </a:xfrm>
+                    <a:prstGeom prst="rect">
+                      <a:avLst/>
+                    </a:prstGeom>
+                  </pic:spPr>
+                </pic:pic>
+              </a:graphicData>
+            </a:graphic>
+          </wp:inline>
+        </w:drawing>
+      </w:r>
     </w:p>
     <w:p>
       <w:pPr>
@@ -398,22 +482,6 @@
     </w:p>
     <w:p>
       <w:pPr>
-        <w:rPr>
-          <w:b/>
-          <w:bCs/>
-        </w:rPr>
-      </w:pPr>
-    </w:p>
-    <w:p>
-      <w:pPr>
-        <w:rPr>
-          <w:b/>
-          <w:bCs/>
-        </w:rPr>
-      </w:pPr>
-    </w:p>
-    <w:p>
-      <w:pPr>
         <w:pStyle w:val="Ttulo2"/>
         <w:rPr>
           <w:noProof/>
@@ -423,7 +491,6 @@
         <w:rPr>
           <w:noProof/>
         </w:rPr>
-        <w:lastRenderedPageBreak/>
         <w:t>GUIAS 5 Y 6</w:t>
       </w:r>
     </w:p>
@@ -448,7 +515,7 @@
                     <pic:cNvPicPr/>
                   </pic:nvPicPr>
                   <pic:blipFill rotWithShape="1">
-                    <a:blip r:embed="rId6"/>
+                    <a:blip r:embed="rId9"/>
                     <a:srcRect b="74505"/>
                     <a:stretch/>
                   </pic:blipFill>
@@ -494,14 +561,7 @@
           <w:b/>
           <w:bCs/>
         </w:rPr>
-        <w:t xml:space="preserve">Graficamos </w:t>
-      </w:r>
-      <w:r>
-        <w:rPr>
-          <w:b/>
-          <w:bCs/>
-        </w:rPr>
-        <w:t xml:space="preserve">curva de </w:t>
+        <w:t xml:space="preserve">Graficamos curva de </w:t>
       </w:r>
       <m:oMath>
         <m:r>
@@ -620,7 +680,7 @@
                     <pic:cNvPicPr/>
                   </pic:nvPicPr>
                   <pic:blipFill>
-                    <a:blip r:embed="rId7">
+                    <a:blip r:embed="rId10">
                       <a:extLst>
                         <a:ext uri="{28A0092B-C50C-407E-A947-70E740481C1C}">
                           <a14:useLocalDpi xmlns:a14="http://schemas.microsoft.com/office/drawing/2010/main" val="0"/>
@@ -1505,7 +1565,7 @@
                     <pic:cNvPicPr/>
                   </pic:nvPicPr>
                   <pic:blipFill>
-                    <a:blip r:embed="rId8">
+                    <a:blip r:embed="rId11">
                       <a:extLst>
                         <a:ext uri="{28A0092B-C50C-407E-A947-70E740481C1C}">
                           <a14:useLocalDpi xmlns:a14="http://schemas.microsoft.com/office/drawing/2010/main" val="0"/>
@@ -1730,6 +1790,7 @@
           <w:b/>
           <w:bCs/>
         </w:rPr>
+        <w:lastRenderedPageBreak/>
         <w:t xml:space="preserve">La segunda derivada de </w:t>
       </w:r>
       <m:oMath>
@@ -1892,7 +1953,6 @@
             <w:rPr>
               <w:rFonts w:ascii="Cambria Math" w:hAnsi="Cambria Math"/>
             </w:rPr>
-            <w:lastRenderedPageBreak/>
             <m:t>r"</m:t>
           </m:r>
           <m:d>
@@ -2408,7 +2468,7 @@
                     <pic:cNvPicPr/>
                   </pic:nvPicPr>
                   <pic:blipFill>
-                    <a:blip r:embed="rId9">
+                    <a:blip r:embed="rId12">
                       <a:extLst>
                         <a:ext uri="{28A0092B-C50C-407E-A947-70E740481C1C}">
                           <a14:useLocalDpi xmlns:a14="http://schemas.microsoft.com/office/drawing/2010/main" val="0"/>
@@ -2461,7 +2521,21 @@
           <w:b/>
           <w:bCs/>
         </w:rPr>
-        <w:t xml:space="preserve">Ahora hacemos la representación grafica de Vector normal, segmento g </w:t>
+        <w:t xml:space="preserve">Ahora hacemos la representación </w:t>
+      </w:r>
+      <w:r>
+        <w:rPr>
+          <w:b/>
+          <w:bCs/>
+        </w:rPr>
+        <w:t>gráfica</w:t>
+      </w:r>
+      <w:r>
+        <w:rPr>
+          <w:b/>
+          <w:bCs/>
+        </w:rPr>
+        <w:t xml:space="preserve"> de Vector normal, segmento g </w:t>
       </w:r>
     </w:p>
     <w:p>
@@ -2521,7 +2595,7 @@
                     <pic:cNvPicPr/>
                   </pic:nvPicPr>
                   <pic:blipFill>
-                    <a:blip r:embed="rId10">
+                    <a:blip r:embed="rId13">
                       <a:extLst>
                         <a:ext uri="{28A0092B-C50C-407E-A947-70E740481C1C}">
                           <a14:useLocalDpi xmlns:a14="http://schemas.microsoft.com/office/drawing/2010/main" val="0"/>
@@ -2584,7 +2658,7 @@
                     <pic:cNvPicPr/>
                   </pic:nvPicPr>
                   <pic:blipFill rotWithShape="1">
-                    <a:blip r:embed="rId6"/>
+                    <a:blip r:embed="rId9"/>
                     <a:srcRect t="23706" b="49456"/>
                     <a:stretch/>
                   </pic:blipFill>
@@ -2617,51 +2691,1168 @@
         <w:t>R/</w:t>
       </w:r>
     </w:p>
-    <w:p/>
+    <w:p>
+      <w:r>
+        <w:t xml:space="preserve">Para determinar las componentes tangenciales y normales de la partícula en la </w:t>
+      </w:r>
+    </w:p>
+    <w:p>
+      <w:r>
+        <w:t xml:space="preserve">posición </w:t>
+      </w:r>
+      <m:oMath>
+        <m:r>
+          <w:rPr>
+            <w:rFonts w:ascii="Cambria Math" w:hAnsi="Cambria Math"/>
+          </w:rPr>
+          <m:t>r(t)=(</m:t>
+        </m:r>
+        <m:sSup>
+          <m:sSupPr>
+            <m:ctrlPr>
+              <w:rPr>
+                <w:rFonts w:ascii="Cambria Math" w:hAnsi="Cambria Math"/>
+                <w:i/>
+              </w:rPr>
+            </m:ctrlPr>
+          </m:sSupPr>
+          <m:e>
+            <m:r>
+              <w:rPr>
+                <w:rFonts w:ascii="Cambria Math" w:hAnsi="Cambria Math"/>
+              </w:rPr>
+              <m:t>t</m:t>
+            </m:r>
+          </m:e>
+          <m:sup>
+            <m:r>
+              <w:rPr>
+                <w:rFonts w:ascii="Cambria Math" w:hAnsi="Cambria Math"/>
+              </w:rPr>
+              <m:t>2</m:t>
+            </m:r>
+          </m:sup>
+        </m:sSup>
+        <m:r>
+          <w:rPr>
+            <w:rFonts w:ascii="Cambria Math" w:hAnsi="Cambria Math"/>
+          </w:rPr>
+          <m:t>,</m:t>
+        </m:r>
+        <m:sSup>
+          <m:sSupPr>
+            <m:ctrlPr>
+              <w:rPr>
+                <w:rFonts w:ascii="Cambria Math" w:hAnsi="Cambria Math"/>
+                <w:i/>
+              </w:rPr>
+            </m:ctrlPr>
+          </m:sSupPr>
+          <m:e>
+            <m:r>
+              <w:rPr>
+                <w:rFonts w:ascii="Cambria Math" w:hAnsi="Cambria Math"/>
+              </w:rPr>
+              <m:t>t</m:t>
+            </m:r>
+          </m:e>
+          <m:sup>
+            <m:r>
+              <w:rPr>
+                <w:rFonts w:ascii="Cambria Math" w:hAnsi="Cambria Math"/>
+              </w:rPr>
+              <m:t>2</m:t>
+            </m:r>
+          </m:sup>
+        </m:sSup>
+        <m:r>
+          <w:rPr>
+            <w:rFonts w:ascii="Cambria Math" w:hAnsi="Cambria Math"/>
+          </w:rPr>
+          <m:t>,</m:t>
+        </m:r>
+        <m:sSup>
+          <m:sSupPr>
+            <m:ctrlPr>
+              <w:rPr>
+                <w:rFonts w:ascii="Cambria Math" w:hAnsi="Cambria Math"/>
+                <w:i/>
+              </w:rPr>
+            </m:ctrlPr>
+          </m:sSupPr>
+          <m:e>
+            <m:r>
+              <w:rPr>
+                <w:rFonts w:ascii="Cambria Math" w:hAnsi="Cambria Math"/>
+              </w:rPr>
+              <m:t>t</m:t>
+            </m:r>
+          </m:e>
+          <m:sup>
+            <m:r>
+              <w:rPr>
+                <w:rFonts w:ascii="Cambria Math" w:hAnsi="Cambria Math"/>
+              </w:rPr>
+              <m:t>3</m:t>
+            </m:r>
+          </m:sup>
+        </m:sSup>
+        <m:r>
+          <w:rPr>
+            <w:rFonts w:ascii="Cambria Math" w:hAnsi="Cambria Math"/>
+          </w:rPr>
+          <m:t>)</m:t>
+        </m:r>
+      </m:oMath>
+    </w:p>
+    <w:p>
+      <w:pPr>
+        <w:rPr>
+          <w:b/>
+          <w:bCs/>
+        </w:rPr>
+      </w:pPr>
+      <w:r>
+        <w:rPr>
+          <w:b/>
+          <w:bCs/>
+        </w:rPr>
+        <w:t xml:space="preserve">1 </w:t>
+      </w:r>
+      <w:r>
+        <w:rPr>
+          <w:rStyle w:val="mord"/>
+          <w:rFonts w:cstheme="minorHAnsi"/>
+          <w:b/>
+        </w:rPr>
+        <w:t xml:space="preserve">calculamos </w:t>
+      </w:r>
+      <w:r>
+        <w:rPr>
+          <w:b/>
+          <w:bCs/>
+        </w:rPr>
+        <w:t>la velocidad v(t)</w:t>
+      </w:r>
+    </w:p>
     <w:p>
       <w:pPr>
         <w:rPr>
           <w:rStyle w:val="mord"/>
           <w:rFonts w:ascii="Cambria Math" w:hAnsi="Cambria Math" w:cstheme="minorHAnsi"/>
-          <w:b/>
-        </w:rPr>
-      </w:pPr>
+          <w:bCs/>
+        </w:rPr>
+      </w:pPr>
+      <m:oMathPara>
+        <m:oMathParaPr>
+          <m:jc m:val="left"/>
+        </m:oMathParaPr>
+        <m:oMath>
+          <m:r>
+            <w:rPr>
+              <w:rStyle w:val="mord"/>
+              <w:rFonts w:ascii="Cambria Math" w:hAnsi="Cambria Math" w:cstheme="minorHAnsi"/>
+            </w:rPr>
+            <m:t>v</m:t>
+          </m:r>
+          <m:d>
+            <m:dPr>
+              <m:ctrlPr>
+                <w:rPr>
+                  <w:rStyle w:val="mord"/>
+                  <w:rFonts w:ascii="Cambria Math" w:hAnsi="Cambria Math" w:cstheme="minorHAnsi"/>
+                  <w:bCs/>
+                  <w:i/>
+                </w:rPr>
+              </m:ctrlPr>
+            </m:dPr>
+            <m:e>
+              <m:r>
+                <w:rPr>
+                  <w:rStyle w:val="mord"/>
+                  <w:rFonts w:ascii="Cambria Math" w:hAnsi="Cambria Math" w:cstheme="minorHAnsi"/>
+                </w:rPr>
+                <m:t>t</m:t>
+              </m:r>
+            </m:e>
+          </m:d>
+          <m:r>
+            <w:rPr>
+              <w:rStyle w:val="mord"/>
+              <w:rFonts w:ascii="Cambria Math" w:hAnsi="Cambria Math" w:cstheme="minorHAnsi"/>
+            </w:rPr>
+            <m:t>=</m:t>
+          </m:r>
+          <m:f>
+            <m:fPr>
+              <m:ctrlPr>
+                <w:rPr>
+                  <w:rStyle w:val="mord"/>
+                  <w:rFonts w:ascii="Cambria Math" w:hAnsi="Cambria Math" w:cstheme="minorHAnsi"/>
+                  <w:bCs/>
+                  <w:i/>
+                </w:rPr>
+              </m:ctrlPr>
+            </m:fPr>
+            <m:num>
+              <m:r>
+                <w:rPr>
+                  <w:rStyle w:val="mord"/>
+                  <w:rFonts w:ascii="Cambria Math" w:hAnsi="Cambria Math" w:cstheme="minorHAnsi"/>
+                </w:rPr>
+                <m:t>dr(t)</m:t>
+              </m:r>
+            </m:num>
+            <m:den>
+              <m:r>
+                <w:rPr>
+                  <w:rStyle w:val="mord"/>
+                  <w:rFonts w:ascii="Cambria Math" w:hAnsi="Cambria Math" w:cstheme="minorHAnsi"/>
+                </w:rPr>
+                <m:t>dt</m:t>
+              </m:r>
+            </m:den>
+          </m:f>
+          <m:r>
+            <w:rPr>
+              <w:rStyle w:val="mord"/>
+              <w:rFonts w:ascii="Cambria Math" w:hAnsi="Cambria Math" w:cstheme="minorHAnsi"/>
+            </w:rPr>
+            <m:t xml:space="preserve">= </m:t>
+          </m:r>
+          <m:f>
+            <m:fPr>
+              <m:ctrlPr>
+                <w:rPr>
+                  <w:rStyle w:val="mord"/>
+                  <w:rFonts w:ascii="Cambria Math" w:hAnsi="Cambria Math" w:cstheme="minorHAnsi"/>
+                  <w:bCs/>
+                  <w:i/>
+                </w:rPr>
+              </m:ctrlPr>
+            </m:fPr>
+            <m:num>
+              <m:r>
+                <w:rPr>
+                  <w:rStyle w:val="mord"/>
+                  <w:rFonts w:ascii="Cambria Math" w:hAnsi="Cambria Math" w:cstheme="minorHAnsi"/>
+                </w:rPr>
+                <m:t>d</m:t>
+              </m:r>
+            </m:num>
+            <m:den>
+              <m:r>
+                <w:rPr>
+                  <w:rStyle w:val="mord"/>
+                  <w:rFonts w:ascii="Cambria Math" w:hAnsi="Cambria Math" w:cstheme="minorHAnsi"/>
+                </w:rPr>
+                <m:t>dt</m:t>
+              </m:r>
+            </m:den>
+          </m:f>
+          <m:d>
+            <m:dPr>
+              <m:ctrlPr>
+                <w:rPr>
+                  <w:rStyle w:val="mord"/>
+                  <w:rFonts w:ascii="Cambria Math" w:hAnsi="Cambria Math" w:cstheme="minorHAnsi"/>
+                  <w:bCs/>
+                  <w:i/>
+                </w:rPr>
+              </m:ctrlPr>
+            </m:dPr>
+            <m:e>
+              <m:sSup>
+                <m:sSupPr>
+                  <m:ctrlPr>
+                    <w:rPr>
+                      <w:rStyle w:val="mord"/>
+                      <w:rFonts w:ascii="Cambria Math" w:hAnsi="Cambria Math" w:cstheme="minorHAnsi"/>
+                      <w:bCs/>
+                      <w:i/>
+                    </w:rPr>
+                  </m:ctrlPr>
+                </m:sSupPr>
+                <m:e>
+                  <m:r>
+                    <w:rPr>
+                      <w:rStyle w:val="mord"/>
+                      <w:rFonts w:ascii="Cambria Math" w:hAnsi="Cambria Math" w:cstheme="minorHAnsi"/>
+                    </w:rPr>
+                    <m:t>t</m:t>
+                  </m:r>
+                </m:e>
+                <m:sup>
+                  <m:r>
+                    <w:rPr>
+                      <w:rStyle w:val="mord"/>
+                      <w:rFonts w:ascii="Cambria Math" w:hAnsi="Cambria Math" w:cstheme="minorHAnsi"/>
+                    </w:rPr>
+                    <m:t>2</m:t>
+                  </m:r>
+                </m:sup>
+              </m:sSup>
+              <m:r>
+                <w:rPr>
+                  <w:rStyle w:val="mord"/>
+                  <w:rFonts w:ascii="Cambria Math" w:hAnsi="Cambria Math" w:cstheme="minorHAnsi"/>
+                </w:rPr>
+                <m:t>,</m:t>
+              </m:r>
+              <m:sSup>
+                <m:sSupPr>
+                  <m:ctrlPr>
+                    <w:rPr>
+                      <w:rStyle w:val="mord"/>
+                      <w:rFonts w:ascii="Cambria Math" w:hAnsi="Cambria Math" w:cstheme="minorHAnsi"/>
+                      <w:bCs/>
+                      <w:i/>
+                    </w:rPr>
+                  </m:ctrlPr>
+                </m:sSupPr>
+                <m:e>
+                  <m:r>
+                    <w:rPr>
+                      <w:rStyle w:val="mord"/>
+                      <w:rFonts w:ascii="Cambria Math" w:hAnsi="Cambria Math" w:cstheme="minorHAnsi"/>
+                    </w:rPr>
+                    <m:t>t</m:t>
+                  </m:r>
+                </m:e>
+                <m:sup>
+                  <m:r>
+                    <w:rPr>
+                      <w:rStyle w:val="mord"/>
+                      <w:rFonts w:ascii="Cambria Math" w:hAnsi="Cambria Math" w:cstheme="minorHAnsi"/>
+                    </w:rPr>
+                    <m:t>2</m:t>
+                  </m:r>
+                </m:sup>
+              </m:sSup>
+              <m:r>
+                <w:rPr>
+                  <w:rStyle w:val="mord"/>
+                  <w:rFonts w:ascii="Cambria Math" w:hAnsi="Cambria Math" w:cstheme="minorHAnsi"/>
+                </w:rPr>
+                <m:t>,</m:t>
+              </m:r>
+              <m:sSup>
+                <m:sSupPr>
+                  <m:ctrlPr>
+                    <w:rPr>
+                      <w:rStyle w:val="mord"/>
+                      <w:rFonts w:ascii="Cambria Math" w:hAnsi="Cambria Math" w:cstheme="minorHAnsi"/>
+                      <w:bCs/>
+                      <w:i/>
+                    </w:rPr>
+                  </m:ctrlPr>
+                </m:sSupPr>
+                <m:e>
+                  <m:r>
+                    <w:rPr>
+                      <w:rStyle w:val="mord"/>
+                      <w:rFonts w:ascii="Cambria Math" w:hAnsi="Cambria Math" w:cstheme="minorHAnsi"/>
+                    </w:rPr>
+                    <m:t>t</m:t>
+                  </m:r>
+                </m:e>
+                <m:sup>
+                  <m:r>
+                    <w:rPr>
+                      <w:rStyle w:val="mord"/>
+                      <w:rFonts w:ascii="Cambria Math" w:hAnsi="Cambria Math" w:cstheme="minorHAnsi"/>
+                    </w:rPr>
+                    <m:t>3</m:t>
+                  </m:r>
+                </m:sup>
+              </m:sSup>
+            </m:e>
+          </m:d>
+          <m:r>
+            <w:rPr>
+              <w:rStyle w:val="mord"/>
+              <w:rFonts w:ascii="Cambria Math" w:eastAsiaTheme="minorEastAsia" w:hAnsi="Cambria Math" w:cstheme="minorHAnsi"/>
+            </w:rPr>
+            <m:t>=(2t,2t,3</m:t>
+          </m:r>
+          <m:sSup>
+            <m:sSupPr>
+              <m:ctrlPr>
+                <w:rPr>
+                  <w:rFonts w:ascii="Cambria Math" w:hAnsi="Cambria Math"/>
+                  <w:i/>
+                </w:rPr>
+              </m:ctrlPr>
+            </m:sSupPr>
+            <m:e>
+              <m:r>
+                <w:rPr>
+                  <w:rFonts w:ascii="Cambria Math" w:hAnsi="Cambria Math"/>
+                </w:rPr>
+                <m:t>t</m:t>
+              </m:r>
+            </m:e>
+            <m:sup>
+              <m:r>
+                <w:rPr>
+                  <w:rFonts w:ascii="Cambria Math" w:hAnsi="Cambria Math"/>
+                </w:rPr>
+                <m:t>2</m:t>
+              </m:r>
+            </m:sup>
+          </m:sSup>
+          <m:r>
+            <w:rPr>
+              <w:rFonts w:ascii="Cambria Math" w:hAnsi="Cambria Math"/>
+            </w:rPr>
+            <m:t>)</m:t>
+          </m:r>
+        </m:oMath>
+      </m:oMathPara>
     </w:p>
     <w:p>
       <w:pPr>
         <w:rPr>
           <w:rStyle w:val="mord"/>
-          <w:rFonts w:ascii="Cambria Math" w:hAnsi="Cambria Math" w:cstheme="minorHAnsi"/>
-          <w:b/>
-        </w:rPr>
-      </w:pPr>
+          <w:rFonts w:cstheme="minorHAnsi"/>
+          <w:b/>
+        </w:rPr>
+      </w:pPr>
+      <w:r>
+        <w:rPr>
+          <w:rStyle w:val="mord"/>
+          <w:rFonts w:cstheme="minorHAnsi"/>
+          <w:b/>
+        </w:rPr>
+        <w:t xml:space="preserve">2 </w:t>
+      </w:r>
+      <w:r>
+        <w:rPr>
+          <w:rStyle w:val="mord"/>
+          <w:rFonts w:cstheme="minorHAnsi"/>
+          <w:b/>
+        </w:rPr>
+        <w:t xml:space="preserve">calculamos </w:t>
+      </w:r>
+      <w:r>
+        <w:rPr>
+          <w:rStyle w:val="mord"/>
+          <w:rFonts w:cstheme="minorHAnsi"/>
+          <w:b/>
+        </w:rPr>
+        <w:t>la aceleración a(t)</w:t>
+      </w:r>
     </w:p>
     <w:p>
       <w:pPr>
         <w:rPr>
           <w:rStyle w:val="mord"/>
           <w:rFonts w:ascii="Cambria Math" w:hAnsi="Cambria Math" w:cstheme="minorHAnsi"/>
-          <w:b/>
-        </w:rPr>
-      </w:pPr>
+          <w:bCs/>
+        </w:rPr>
+      </w:pPr>
+      <m:oMathPara>
+        <m:oMathParaPr>
+          <m:jc m:val="left"/>
+        </m:oMathParaPr>
+        <m:oMath>
+          <m:r>
+            <w:rPr>
+              <w:rStyle w:val="mord"/>
+              <w:rFonts w:ascii="Cambria Math" w:hAnsi="Cambria Math" w:cstheme="minorHAnsi"/>
+            </w:rPr>
+            <m:t>a</m:t>
+          </m:r>
+          <m:d>
+            <m:dPr>
+              <m:ctrlPr>
+                <w:rPr>
+                  <w:rStyle w:val="mord"/>
+                  <w:rFonts w:ascii="Cambria Math" w:hAnsi="Cambria Math" w:cstheme="minorHAnsi"/>
+                  <w:bCs/>
+                  <w:i/>
+                </w:rPr>
+              </m:ctrlPr>
+            </m:dPr>
+            <m:e>
+              <m:r>
+                <w:rPr>
+                  <w:rStyle w:val="mord"/>
+                  <w:rFonts w:ascii="Cambria Math" w:hAnsi="Cambria Math" w:cstheme="minorHAnsi"/>
+                </w:rPr>
+                <m:t>t</m:t>
+              </m:r>
+            </m:e>
+          </m:d>
+          <m:r>
+            <w:rPr>
+              <w:rStyle w:val="mord"/>
+              <w:rFonts w:ascii="Cambria Math" w:hAnsi="Cambria Math" w:cstheme="minorHAnsi"/>
+            </w:rPr>
+            <m:t>=</m:t>
+          </m:r>
+          <m:f>
+            <m:fPr>
+              <m:ctrlPr>
+                <w:rPr>
+                  <w:rStyle w:val="mord"/>
+                  <w:rFonts w:ascii="Cambria Math" w:hAnsi="Cambria Math" w:cstheme="minorHAnsi"/>
+                  <w:bCs/>
+                  <w:i/>
+                </w:rPr>
+              </m:ctrlPr>
+            </m:fPr>
+            <m:num>
+              <m:r>
+                <w:rPr>
+                  <w:rStyle w:val="mord"/>
+                  <w:rFonts w:ascii="Cambria Math" w:hAnsi="Cambria Math" w:cstheme="minorHAnsi"/>
+                </w:rPr>
+                <m:t>dv(t)</m:t>
+              </m:r>
+            </m:num>
+            <m:den>
+              <m:r>
+                <w:rPr>
+                  <w:rStyle w:val="mord"/>
+                  <w:rFonts w:ascii="Cambria Math" w:hAnsi="Cambria Math" w:cstheme="minorHAnsi"/>
+                </w:rPr>
+                <m:t>dt</m:t>
+              </m:r>
+            </m:den>
+          </m:f>
+          <m:r>
+            <w:rPr>
+              <w:rStyle w:val="mord"/>
+              <w:rFonts w:ascii="Cambria Math" w:hAnsi="Cambria Math" w:cstheme="minorHAnsi"/>
+            </w:rPr>
+            <m:t xml:space="preserve">= </m:t>
+          </m:r>
+          <m:f>
+            <m:fPr>
+              <m:ctrlPr>
+                <w:rPr>
+                  <w:rStyle w:val="mord"/>
+                  <w:rFonts w:ascii="Cambria Math" w:hAnsi="Cambria Math" w:cstheme="minorHAnsi"/>
+                  <w:bCs/>
+                  <w:i/>
+                </w:rPr>
+              </m:ctrlPr>
+            </m:fPr>
+            <m:num>
+              <m:r>
+                <w:rPr>
+                  <w:rStyle w:val="mord"/>
+                  <w:rFonts w:ascii="Cambria Math" w:hAnsi="Cambria Math" w:cstheme="minorHAnsi"/>
+                </w:rPr>
+                <m:t>d</m:t>
+              </m:r>
+            </m:num>
+            <m:den>
+              <m:r>
+                <w:rPr>
+                  <w:rStyle w:val="mord"/>
+                  <w:rFonts w:ascii="Cambria Math" w:hAnsi="Cambria Math" w:cstheme="minorHAnsi"/>
+                </w:rPr>
+                <m:t>dt</m:t>
+              </m:r>
+            </m:den>
+          </m:f>
+          <m:d>
+            <m:dPr>
+              <m:ctrlPr>
+                <w:rPr>
+                  <w:rStyle w:val="mord"/>
+                  <w:rFonts w:ascii="Cambria Math" w:eastAsiaTheme="minorEastAsia" w:hAnsi="Cambria Math" w:cstheme="minorHAnsi"/>
+                  <w:bCs/>
+                  <w:i/>
+                </w:rPr>
+              </m:ctrlPr>
+            </m:dPr>
+            <m:e>
+              <m:r>
+                <w:rPr>
+                  <w:rStyle w:val="mord"/>
+                  <w:rFonts w:ascii="Cambria Math" w:eastAsiaTheme="minorEastAsia" w:hAnsi="Cambria Math" w:cstheme="minorHAnsi"/>
+                </w:rPr>
+                <m:t>2t,2t,3</m:t>
+              </m:r>
+              <m:sSup>
+                <m:sSupPr>
+                  <m:ctrlPr>
+                    <w:rPr>
+                      <w:rFonts w:ascii="Cambria Math" w:hAnsi="Cambria Math"/>
+                      <w:i/>
+                    </w:rPr>
+                  </m:ctrlPr>
+                </m:sSupPr>
+                <m:e>
+                  <m:r>
+                    <w:rPr>
+                      <w:rFonts w:ascii="Cambria Math" w:hAnsi="Cambria Math"/>
+                    </w:rPr>
+                    <m:t>t</m:t>
+                  </m:r>
+                </m:e>
+                <m:sup>
+                  <m:r>
+                    <w:rPr>
+                      <w:rFonts w:ascii="Cambria Math" w:hAnsi="Cambria Math"/>
+                    </w:rPr>
+                    <m:t>2</m:t>
+                  </m:r>
+                </m:sup>
+              </m:sSup>
+              <m:ctrlPr>
+                <w:rPr>
+                  <w:rFonts w:ascii="Cambria Math" w:hAnsi="Cambria Math"/>
+                  <w:i/>
+                </w:rPr>
+              </m:ctrlPr>
+            </m:e>
+          </m:d>
+          <m:r>
+            <w:rPr>
+              <w:rFonts w:ascii="Cambria Math" w:hAnsi="Cambria Math"/>
+            </w:rPr>
+            <m:t>=(2,2,6t)</m:t>
+          </m:r>
+        </m:oMath>
+      </m:oMathPara>
     </w:p>
     <w:p>
       <w:pPr>
         <w:rPr>
           <w:rStyle w:val="mord"/>
-          <w:rFonts w:ascii="Cambria Math" w:hAnsi="Cambria Math" w:cstheme="minorHAnsi"/>
-          <w:b/>
-        </w:rPr>
-      </w:pPr>
+          <w:rFonts w:cstheme="minorHAnsi"/>
+          <w:b/>
+        </w:rPr>
+      </w:pPr>
+      <w:r>
+        <w:rPr>
+          <w:rStyle w:val="mord"/>
+          <w:rFonts w:cstheme="minorHAnsi"/>
+          <w:b/>
+        </w:rPr>
+        <w:t>3</w:t>
+      </w:r>
+      <w:r>
+        <w:rPr>
+          <w:rStyle w:val="mord"/>
+          <w:rFonts w:cstheme="minorHAnsi"/>
+          <w:b/>
+        </w:rPr>
+        <w:t xml:space="preserve"> </w:t>
+      </w:r>
+      <w:r>
+        <w:rPr>
+          <w:rStyle w:val="mord"/>
+          <w:rFonts w:cstheme="minorHAnsi"/>
+          <w:b/>
+        </w:rPr>
+        <w:t>calculamos</w:t>
+      </w:r>
+      <w:r>
+        <w:rPr>
+          <w:rStyle w:val="mord"/>
+          <w:rFonts w:cstheme="minorHAnsi"/>
+          <w:b/>
+        </w:rPr>
+        <w:t xml:space="preserve"> la </w:t>
+      </w:r>
+      <w:r>
+        <w:rPr>
+          <w:rStyle w:val="mord"/>
+          <w:rFonts w:cstheme="minorHAnsi"/>
+          <w:b/>
+        </w:rPr>
+        <w:t>magnitud de la velocidad |</w:t>
+      </w:r>
+      <w:r>
+        <w:rPr>
+          <w:rStyle w:val="mord"/>
+          <w:rFonts w:cstheme="minorHAnsi"/>
+          <w:b/>
+        </w:rPr>
+        <w:t>v(t)</w:t>
+      </w:r>
+      <w:r>
+        <w:rPr>
+          <w:rStyle w:val="mord"/>
+          <w:rFonts w:cstheme="minorHAnsi"/>
+          <w:b/>
+        </w:rPr>
+        <w:t>|</w:t>
+      </w:r>
     </w:p>
     <w:p>
       <w:pPr>
         <w:rPr>
           <w:rStyle w:val="mord"/>
-          <w:rFonts w:ascii="Cambria Math" w:hAnsi="Cambria Math" w:cstheme="minorHAnsi"/>
-          <w:b/>
-        </w:rPr>
-      </w:pPr>
+          <w:rFonts w:cstheme="minorHAnsi"/>
+          <w:bCs/>
+          <w:lang w:val="en-CA"/>
+        </w:rPr>
+      </w:pPr>
+      <w:r>
+        <w:rPr>
+          <w:rStyle w:val="mord"/>
+          <w:rFonts w:cstheme="minorHAnsi"/>
+          <w:bCs/>
+          <w:lang w:val="en-CA"/>
+        </w:rPr>
+        <w:t xml:space="preserve">|v(t)|= </w:t>
+      </w:r>
+      <m:oMath>
+        <m:rad>
+          <m:radPr>
+            <m:degHide m:val="1"/>
+            <m:ctrlPr>
+              <w:rPr>
+                <w:rStyle w:val="mord"/>
+                <w:rFonts w:ascii="Cambria Math" w:hAnsi="Cambria Math" w:cstheme="minorHAnsi"/>
+                <w:bCs/>
+                <w:i/>
+              </w:rPr>
+            </m:ctrlPr>
+          </m:radPr>
+          <m:deg/>
+          <m:e>
+            <m:sSup>
+              <m:sSupPr>
+                <m:ctrlPr>
+                  <w:rPr>
+                    <w:rStyle w:val="mord"/>
+                    <w:rFonts w:ascii="Cambria Math" w:hAnsi="Cambria Math" w:cstheme="minorHAnsi"/>
+                    <w:bCs/>
+                    <w:i/>
+                  </w:rPr>
+                </m:ctrlPr>
+              </m:sSupPr>
+              <m:e>
+                <m:r>
+                  <w:rPr>
+                    <w:rStyle w:val="mord"/>
+                    <w:rFonts w:ascii="Cambria Math" w:hAnsi="Cambria Math" w:cstheme="minorHAnsi"/>
+                    <w:lang w:val="en-CA"/>
+                  </w:rPr>
+                  <m:t>(2</m:t>
+                </m:r>
+                <m:r>
+                  <w:rPr>
+                    <w:rStyle w:val="mord"/>
+                    <w:rFonts w:ascii="Cambria Math" w:hAnsi="Cambria Math" w:cstheme="minorHAnsi"/>
+                  </w:rPr>
+                  <m:t>t</m:t>
+                </m:r>
+                <m:r>
+                  <w:rPr>
+                    <w:rStyle w:val="mord"/>
+                    <w:rFonts w:ascii="Cambria Math" w:hAnsi="Cambria Math" w:cstheme="minorHAnsi"/>
+                    <w:lang w:val="en-CA"/>
+                  </w:rPr>
+                  <m:t>)</m:t>
+                </m:r>
+              </m:e>
+              <m:sup>
+                <m:r>
+                  <w:rPr>
+                    <w:rStyle w:val="mord"/>
+                    <w:rFonts w:ascii="Cambria Math" w:hAnsi="Cambria Math" w:cstheme="minorHAnsi"/>
+                    <w:lang w:val="en-CA"/>
+                  </w:rPr>
+                  <m:t>2</m:t>
+                </m:r>
+              </m:sup>
+            </m:sSup>
+            <m:r>
+              <w:rPr>
+                <w:rStyle w:val="mord"/>
+                <w:rFonts w:ascii="Cambria Math" w:hAnsi="Cambria Math" w:cstheme="minorHAnsi"/>
+                <w:lang w:val="en-CA"/>
+              </w:rPr>
+              <m:t>+</m:t>
+            </m:r>
+            <m:sSup>
+              <m:sSupPr>
+                <m:ctrlPr>
+                  <w:rPr>
+                    <w:rStyle w:val="mord"/>
+                    <w:rFonts w:ascii="Cambria Math" w:hAnsi="Cambria Math" w:cstheme="minorHAnsi"/>
+                    <w:bCs/>
+                    <w:i/>
+                  </w:rPr>
+                </m:ctrlPr>
+              </m:sSupPr>
+              <m:e>
+                <m:sSup>
+                  <m:sSupPr>
+                    <m:ctrlPr>
+                      <w:rPr>
+                        <w:rStyle w:val="mord"/>
+                        <w:rFonts w:ascii="Cambria Math" w:hAnsi="Cambria Math" w:cstheme="minorHAnsi"/>
+                        <w:bCs/>
+                        <w:i/>
+                      </w:rPr>
+                    </m:ctrlPr>
+                  </m:sSupPr>
+                  <m:e>
+                    <m:r>
+                      <w:rPr>
+                        <w:rStyle w:val="mord"/>
+                        <w:rFonts w:ascii="Cambria Math" w:hAnsi="Cambria Math" w:cstheme="minorHAnsi"/>
+                        <w:lang w:val="en-CA"/>
+                      </w:rPr>
+                      <m:t>(2</m:t>
+                    </m:r>
+                    <m:r>
+                      <w:rPr>
+                        <w:rStyle w:val="mord"/>
+                        <w:rFonts w:ascii="Cambria Math" w:hAnsi="Cambria Math" w:cstheme="minorHAnsi"/>
+                      </w:rPr>
+                      <m:t>t</m:t>
+                    </m:r>
+                    <m:r>
+                      <w:rPr>
+                        <w:rStyle w:val="mord"/>
+                        <w:rFonts w:ascii="Cambria Math" w:hAnsi="Cambria Math" w:cstheme="minorHAnsi"/>
+                        <w:lang w:val="en-CA"/>
+                      </w:rPr>
+                      <m:t>)</m:t>
+                    </m:r>
+                  </m:e>
+                  <m:sup>
+                    <m:r>
+                      <w:rPr>
+                        <w:rStyle w:val="mord"/>
+                        <w:rFonts w:ascii="Cambria Math" w:hAnsi="Cambria Math" w:cstheme="minorHAnsi"/>
+                        <w:lang w:val="en-CA"/>
+                      </w:rPr>
+                      <m:t>2</m:t>
+                    </m:r>
+                  </m:sup>
+                </m:sSup>
+                <m:r>
+                  <w:rPr>
+                    <w:rStyle w:val="mord"/>
+                    <w:rFonts w:ascii="Cambria Math" w:hAnsi="Cambria Math" w:cstheme="minorHAnsi"/>
+                    <w:lang w:val="en-CA"/>
+                  </w:rPr>
+                  <m:t>+(3</m:t>
+                </m:r>
+                <m:r>
+                  <w:rPr>
+                    <w:rStyle w:val="mord"/>
+                    <w:rFonts w:ascii="Cambria Math" w:hAnsi="Cambria Math" w:cstheme="minorHAnsi"/>
+                  </w:rPr>
+                  <m:t>t</m:t>
+                </m:r>
+                <m:r>
+                  <w:rPr>
+                    <w:rStyle w:val="mord"/>
+                    <w:rFonts w:ascii="Cambria Math" w:hAnsi="Cambria Math" w:cstheme="minorHAnsi"/>
+                    <w:lang w:val="en-CA"/>
+                  </w:rPr>
+                  <m:t>)</m:t>
+                </m:r>
+              </m:e>
+              <m:sup>
+                <m:r>
+                  <w:rPr>
+                    <w:rStyle w:val="mord"/>
+                    <w:rFonts w:ascii="Cambria Math" w:hAnsi="Cambria Math" w:cstheme="minorHAnsi"/>
+                    <w:lang w:val="en-CA"/>
+                  </w:rPr>
+                  <m:t>2</m:t>
+                </m:r>
+              </m:sup>
+            </m:sSup>
+            <m:r>
+              <w:rPr>
+                <w:rStyle w:val="mord"/>
+                <w:rFonts w:ascii="Cambria Math" w:hAnsi="Cambria Math" w:cstheme="minorHAnsi"/>
+                <w:lang w:val="en-CA"/>
+              </w:rPr>
+              <m:t xml:space="preserve">= </m:t>
+            </m:r>
+          </m:e>
+        </m:rad>
+        <m:r>
+          <w:rPr>
+            <w:rStyle w:val="mord"/>
+            <w:rFonts w:ascii="Cambria Math" w:hAnsi="Cambria Math" w:cstheme="minorHAnsi"/>
+            <w:lang w:val="en-CA"/>
+          </w:rPr>
+          <m:t xml:space="preserve">  </m:t>
+        </m:r>
+        <m:rad>
+          <m:radPr>
+            <m:degHide m:val="1"/>
+            <m:ctrlPr>
+              <w:rPr>
+                <w:rStyle w:val="mord"/>
+                <w:rFonts w:ascii="Cambria Math" w:hAnsi="Cambria Math" w:cstheme="minorHAnsi"/>
+                <w:bCs/>
+                <w:i/>
+              </w:rPr>
+            </m:ctrlPr>
+          </m:radPr>
+          <m:deg/>
+          <m:e>
+            <m:sSup>
+              <m:sSupPr>
+                <m:ctrlPr>
+                  <w:rPr>
+                    <w:rStyle w:val="mord"/>
+                    <w:rFonts w:ascii="Cambria Math" w:hAnsi="Cambria Math" w:cstheme="minorHAnsi"/>
+                    <w:bCs/>
+                    <w:i/>
+                  </w:rPr>
+                </m:ctrlPr>
+              </m:sSupPr>
+              <m:e>
+                <m:r>
+                  <w:rPr>
+                    <w:rStyle w:val="mord"/>
+                    <w:rFonts w:ascii="Cambria Math" w:hAnsi="Cambria Math" w:cstheme="minorHAnsi"/>
+                    <w:lang w:val="en-CA"/>
+                  </w:rPr>
+                  <m:t>4</m:t>
+                </m:r>
+                <m:r>
+                  <w:rPr>
+                    <w:rStyle w:val="mord"/>
+                    <w:rFonts w:ascii="Cambria Math" w:hAnsi="Cambria Math" w:cstheme="minorHAnsi"/>
+                  </w:rPr>
+                  <m:t>t</m:t>
+                </m:r>
+              </m:e>
+              <m:sup>
+                <m:r>
+                  <w:rPr>
+                    <w:rStyle w:val="mord"/>
+                    <w:rFonts w:ascii="Cambria Math" w:hAnsi="Cambria Math" w:cstheme="minorHAnsi"/>
+                    <w:lang w:val="en-CA"/>
+                  </w:rPr>
+                  <m:t>2</m:t>
+                </m:r>
+              </m:sup>
+            </m:sSup>
+            <m:r>
+              <w:rPr>
+                <w:rStyle w:val="mord"/>
+                <w:rFonts w:ascii="Cambria Math" w:hAnsi="Cambria Math" w:cstheme="minorHAnsi"/>
+                <w:lang w:val="en-CA"/>
+              </w:rPr>
+              <m:t>+</m:t>
+            </m:r>
+            <m:sSup>
+              <m:sSupPr>
+                <m:ctrlPr>
+                  <w:rPr>
+                    <w:rStyle w:val="mord"/>
+                    <w:rFonts w:ascii="Cambria Math" w:hAnsi="Cambria Math" w:cstheme="minorHAnsi"/>
+                    <w:bCs/>
+                    <w:i/>
+                  </w:rPr>
+                </m:ctrlPr>
+              </m:sSupPr>
+              <m:e>
+                <m:sSup>
+                  <m:sSupPr>
+                    <m:ctrlPr>
+                      <w:rPr>
+                        <w:rStyle w:val="mord"/>
+                        <w:rFonts w:ascii="Cambria Math" w:hAnsi="Cambria Math" w:cstheme="minorHAnsi"/>
+                        <w:bCs/>
+                        <w:i/>
+                      </w:rPr>
+                    </m:ctrlPr>
+                  </m:sSupPr>
+                  <m:e>
+                    <m:r>
+                      <w:rPr>
+                        <w:rStyle w:val="mord"/>
+                        <w:rFonts w:ascii="Cambria Math" w:hAnsi="Cambria Math" w:cstheme="minorHAnsi"/>
+                        <w:lang w:val="en-CA"/>
+                      </w:rPr>
+                      <m:t>4</m:t>
+                    </m:r>
+                    <m:r>
+                      <w:rPr>
+                        <w:rStyle w:val="mord"/>
+                        <w:rFonts w:ascii="Cambria Math" w:hAnsi="Cambria Math" w:cstheme="minorHAnsi"/>
+                      </w:rPr>
+                      <m:t>t</m:t>
+                    </m:r>
+                  </m:e>
+                  <m:sup>
+                    <m:r>
+                      <w:rPr>
+                        <w:rStyle w:val="mord"/>
+                        <w:rFonts w:ascii="Cambria Math" w:hAnsi="Cambria Math" w:cstheme="minorHAnsi"/>
+                        <w:lang w:val="en-CA"/>
+                      </w:rPr>
+                      <m:t>2</m:t>
+                    </m:r>
+                  </m:sup>
+                </m:sSup>
+                <m:r>
+                  <w:rPr>
+                    <w:rStyle w:val="mord"/>
+                    <w:rFonts w:ascii="Cambria Math" w:hAnsi="Cambria Math" w:cstheme="minorHAnsi"/>
+                    <w:lang w:val="en-CA"/>
+                  </w:rPr>
+                  <m:t>+9</m:t>
+                </m:r>
+                <m:r>
+                  <w:rPr>
+                    <w:rStyle w:val="mord"/>
+                    <w:rFonts w:ascii="Cambria Math" w:hAnsi="Cambria Math" w:cstheme="minorHAnsi"/>
+                  </w:rPr>
+                  <m:t>t</m:t>
+                </m:r>
+              </m:e>
+              <m:sup>
+                <m:r>
+                  <w:rPr>
+                    <w:rStyle w:val="mord"/>
+                    <w:rFonts w:ascii="Cambria Math" w:hAnsi="Cambria Math" w:cstheme="minorHAnsi"/>
+                    <w:lang w:val="en-CA"/>
+                  </w:rPr>
+                  <m:t>4</m:t>
+                </m:r>
+              </m:sup>
+            </m:sSup>
+            <m:r>
+              <w:rPr>
+                <w:rStyle w:val="mord"/>
+                <w:rFonts w:ascii="Cambria Math" w:hAnsi="Cambria Math" w:cstheme="minorHAnsi"/>
+                <w:lang w:val="en-CA"/>
+              </w:rPr>
+              <m:t xml:space="preserve">  </m:t>
+            </m:r>
+          </m:e>
+        </m:rad>
+        <m:r>
+          <w:rPr>
+            <w:rStyle w:val="mord"/>
+            <w:rFonts w:ascii="Cambria Math" w:hAnsi="Cambria Math" w:cstheme="minorHAnsi"/>
+            <w:lang w:val="en-CA"/>
+          </w:rPr>
+          <m:t xml:space="preserve">= </m:t>
+        </m:r>
+        <m:rad>
+          <m:radPr>
+            <m:degHide m:val="1"/>
+            <m:ctrlPr>
+              <w:rPr>
+                <w:rStyle w:val="mord"/>
+                <w:rFonts w:ascii="Cambria Math" w:hAnsi="Cambria Math" w:cstheme="minorHAnsi"/>
+                <w:bCs/>
+                <w:i/>
+              </w:rPr>
+            </m:ctrlPr>
+          </m:radPr>
+          <m:deg/>
+          <m:e>
+            <m:sSup>
+              <m:sSupPr>
+                <m:ctrlPr>
+                  <w:rPr>
+                    <w:rStyle w:val="mord"/>
+                    <w:rFonts w:ascii="Cambria Math" w:hAnsi="Cambria Math" w:cstheme="minorHAnsi"/>
+                    <w:bCs/>
+                    <w:i/>
+                  </w:rPr>
+                </m:ctrlPr>
+              </m:sSupPr>
+              <m:e>
+                <m:sSup>
+                  <m:sSupPr>
+                    <m:ctrlPr>
+                      <w:rPr>
+                        <w:rStyle w:val="mord"/>
+                        <w:rFonts w:ascii="Cambria Math" w:hAnsi="Cambria Math" w:cstheme="minorHAnsi"/>
+                        <w:bCs/>
+                        <w:i/>
+                      </w:rPr>
+                    </m:ctrlPr>
+                  </m:sSupPr>
+                  <m:e>
+                    <m:r>
+                      <w:rPr>
+                        <w:rStyle w:val="mord"/>
+                        <w:rFonts w:ascii="Cambria Math" w:hAnsi="Cambria Math" w:cstheme="minorHAnsi"/>
+                        <w:lang w:val="en-CA"/>
+                      </w:rPr>
+                      <m:t>8</m:t>
+                    </m:r>
+                    <m:r>
+                      <w:rPr>
+                        <w:rStyle w:val="mord"/>
+                        <w:rFonts w:ascii="Cambria Math" w:hAnsi="Cambria Math" w:cstheme="minorHAnsi"/>
+                      </w:rPr>
+                      <m:t>t</m:t>
+                    </m:r>
+                  </m:e>
+                  <m:sup>
+                    <m:r>
+                      <w:rPr>
+                        <w:rStyle w:val="mord"/>
+                        <w:rFonts w:ascii="Cambria Math" w:hAnsi="Cambria Math" w:cstheme="minorHAnsi"/>
+                        <w:lang w:val="en-CA"/>
+                      </w:rPr>
+                      <m:t>2</m:t>
+                    </m:r>
+                  </m:sup>
+                </m:sSup>
+                <m:r>
+                  <w:rPr>
+                    <w:rStyle w:val="mord"/>
+                    <w:rFonts w:ascii="Cambria Math" w:hAnsi="Cambria Math" w:cstheme="minorHAnsi"/>
+                    <w:lang w:val="en-CA"/>
+                  </w:rPr>
+                  <m:t>+9</m:t>
+                </m:r>
+                <m:r>
+                  <w:rPr>
+                    <w:rStyle w:val="mord"/>
+                    <w:rFonts w:ascii="Cambria Math" w:hAnsi="Cambria Math" w:cstheme="minorHAnsi"/>
+                  </w:rPr>
+                  <m:t>t</m:t>
+                </m:r>
+              </m:e>
+              <m:sup>
+                <m:r>
+                  <w:rPr>
+                    <w:rStyle w:val="mord"/>
+                    <w:rFonts w:ascii="Cambria Math" w:hAnsi="Cambria Math" w:cstheme="minorHAnsi"/>
+                    <w:lang w:val="en-CA"/>
+                  </w:rPr>
+                  <m:t>4</m:t>
+                </m:r>
+              </m:sup>
+            </m:sSup>
+            <m:r>
+              <w:rPr>
+                <w:rStyle w:val="mord"/>
+                <w:rFonts w:ascii="Cambria Math" w:hAnsi="Cambria Math" w:cstheme="minorHAnsi"/>
+                <w:lang w:val="en-CA"/>
+              </w:rPr>
+              <m:t xml:space="preserve">  </m:t>
+            </m:r>
+          </m:e>
+        </m:rad>
+        <m:r>
+          <w:rPr>
+            <w:rStyle w:val="mord"/>
+            <w:rFonts w:ascii="Cambria Math" w:hAnsi="Cambria Math" w:cstheme="minorHAnsi"/>
+            <w:lang w:val="en-CA"/>
+          </w:rPr>
+          <m:t xml:space="preserve"> </m:t>
+        </m:r>
+      </m:oMath>
     </w:p>
     <w:p>
       <w:pPr>
@@ -2671,33 +3862,278 @@
           <w:b/>
         </w:rPr>
       </w:pPr>
+      <w:r>
+        <w:rPr>
+          <w:rStyle w:val="mord"/>
+          <w:rFonts w:cstheme="minorHAnsi"/>
+          <w:b/>
+        </w:rPr>
+        <w:t>4</w:t>
+      </w:r>
+      <w:r>
+        <w:rPr>
+          <w:rStyle w:val="mord"/>
+          <w:rFonts w:cstheme="minorHAnsi"/>
+          <w:b/>
+        </w:rPr>
+        <w:t xml:space="preserve"> calculamos la aceleración</w:t>
+      </w:r>
+      <w:r>
+        <w:rPr>
+          <w:rStyle w:val="mord"/>
+          <w:rFonts w:cstheme="minorHAnsi"/>
+          <w:b/>
+        </w:rPr>
+        <w:t xml:space="preserve"> tangencial </w:t>
+      </w:r>
+      <m:oMath>
+        <m:sSub>
+          <m:sSubPr>
+            <m:ctrlPr>
+              <w:rPr>
+                <w:rStyle w:val="mord"/>
+                <w:rFonts w:ascii="Cambria Math" w:hAnsi="Cambria Math" w:cstheme="minorHAnsi"/>
+                <w:b/>
+                <w:i/>
+              </w:rPr>
+            </m:ctrlPr>
+          </m:sSubPr>
+          <m:e>
+            <m:r>
+              <m:rPr>
+                <m:sty m:val="bi"/>
+              </m:rPr>
+              <w:rPr>
+                <w:rStyle w:val="mord"/>
+                <w:rFonts w:ascii="Cambria Math" w:hAnsi="Cambria Math" w:cstheme="minorHAnsi"/>
+              </w:rPr>
+              <m:t>a</m:t>
+            </m:r>
+          </m:e>
+          <m:sub>
+            <m:r>
+              <m:rPr>
+                <m:sty m:val="bi"/>
+              </m:rPr>
+              <w:rPr>
+                <w:rStyle w:val="mord"/>
+                <w:rFonts w:ascii="Cambria Math" w:hAnsi="Cambria Math" w:cstheme="minorHAnsi"/>
+              </w:rPr>
+              <m:t>t</m:t>
+            </m:r>
+          </m:sub>
+        </m:sSub>
+      </m:oMath>
     </w:p>
     <w:p>
       <w:pPr>
         <w:rPr>
           <w:rStyle w:val="mord"/>
           <w:rFonts w:ascii="Cambria Math" w:hAnsi="Cambria Math" w:cstheme="minorHAnsi"/>
-          <w:b/>
-        </w:rPr>
-      </w:pPr>
+          <w:bCs/>
+        </w:rPr>
+      </w:pPr>
+      <w:r>
+        <w:rPr>
+          <w:rStyle w:val="mord"/>
+          <w:rFonts w:ascii="Cambria Math" w:hAnsi="Cambria Math" w:cstheme="minorHAnsi"/>
+          <w:bCs/>
+        </w:rPr>
+        <w:t xml:space="preserve">La </w:t>
+      </w:r>
+      <w:r>
+        <w:rPr>
+          <w:rStyle w:val="mord"/>
+          <w:rFonts w:ascii="Cambria Math" w:hAnsi="Cambria Math" w:cstheme="minorHAnsi"/>
+          <w:bCs/>
+        </w:rPr>
+        <w:t>aceleración tangencia de calcula:</w:t>
+      </w:r>
     </w:p>
     <w:p>
       <w:pPr>
         <w:rPr>
           <w:rStyle w:val="mord"/>
-          <w:rFonts w:ascii="Cambria Math" w:hAnsi="Cambria Math" w:cstheme="minorHAnsi"/>
-          <w:b/>
-        </w:rPr>
-      </w:pPr>
+          <w:rFonts w:ascii="Cambria Math" w:eastAsiaTheme="minorEastAsia" w:hAnsi="Cambria Math" w:cstheme="minorHAnsi"/>
+          <w:b/>
+        </w:rPr>
+      </w:pPr>
+      <m:oMath>
+        <m:sSub>
+          <m:sSubPr>
+            <m:ctrlPr>
+              <w:rPr>
+                <w:rStyle w:val="mord"/>
+                <w:rFonts w:ascii="Cambria Math" w:hAnsi="Cambria Math" w:cstheme="minorHAnsi"/>
+                <w:b/>
+                <w:i/>
+              </w:rPr>
+            </m:ctrlPr>
+          </m:sSubPr>
+          <m:e>
+            <m:r>
+              <m:rPr>
+                <m:sty m:val="bi"/>
+              </m:rPr>
+              <w:rPr>
+                <w:rStyle w:val="mord"/>
+                <w:rFonts w:ascii="Cambria Math" w:hAnsi="Cambria Math" w:cstheme="minorHAnsi"/>
+              </w:rPr>
+              <m:t>a</m:t>
+            </m:r>
+          </m:e>
+          <m:sub>
+            <m:r>
+              <m:rPr>
+                <m:sty m:val="bi"/>
+              </m:rPr>
+              <w:rPr>
+                <w:rStyle w:val="mord"/>
+                <w:rFonts w:ascii="Cambria Math" w:hAnsi="Cambria Math" w:cstheme="minorHAnsi"/>
+              </w:rPr>
+              <m:t>t</m:t>
+            </m:r>
+          </m:sub>
+        </m:sSub>
+        <m:r>
+          <m:rPr>
+            <m:sty m:val="bi"/>
+          </m:rPr>
+          <w:rPr>
+            <w:rStyle w:val="mord"/>
+            <w:rFonts w:ascii="Cambria Math" w:hAnsi="Cambria Math" w:cstheme="minorHAnsi"/>
+          </w:rPr>
+          <m:t xml:space="preserve">= </m:t>
+        </m:r>
+        <m:f>
+          <m:fPr>
+            <m:ctrlPr>
+              <w:rPr>
+                <w:rStyle w:val="mord"/>
+                <w:rFonts w:ascii="Cambria Math" w:hAnsi="Cambria Math" w:cstheme="minorHAnsi"/>
+                <w:bCs/>
+                <w:i/>
+              </w:rPr>
+            </m:ctrlPr>
+          </m:fPr>
+          <m:num>
+            <m:r>
+              <w:rPr>
+                <w:rStyle w:val="mord"/>
+                <w:rFonts w:ascii="Cambria Math" w:hAnsi="Cambria Math" w:cstheme="minorHAnsi"/>
+              </w:rPr>
+              <m:t>v</m:t>
+            </m:r>
+            <m:d>
+              <m:dPr>
+                <m:ctrlPr>
+                  <w:rPr>
+                    <w:rStyle w:val="mord"/>
+                    <w:rFonts w:ascii="Cambria Math" w:hAnsi="Cambria Math" w:cstheme="minorHAnsi"/>
+                    <w:bCs/>
+                    <w:i/>
+                  </w:rPr>
+                </m:ctrlPr>
+              </m:dPr>
+              <m:e>
+                <m:r>
+                  <w:rPr>
+                    <w:rStyle w:val="mord"/>
+                    <w:rFonts w:ascii="Cambria Math" w:hAnsi="Cambria Math" w:cstheme="minorHAnsi"/>
+                  </w:rPr>
+                  <m:t>t</m:t>
+                </m:r>
+              </m:e>
+            </m:d>
+            <m:r>
+              <w:rPr>
+                <w:rStyle w:val="mord"/>
+                <w:rFonts w:ascii="Cambria Math" w:hAnsi="Cambria Math" w:cstheme="minorHAnsi"/>
+              </w:rPr>
+              <m:t>.a(t)</m:t>
+            </m:r>
+          </m:num>
+          <m:den>
+            <m:r>
+              <w:rPr>
+                <w:rStyle w:val="mord"/>
+                <w:rFonts w:ascii="Cambria Math" w:hAnsi="Cambria Math" w:cstheme="minorHAnsi"/>
+              </w:rPr>
+              <m:t>|v</m:t>
+            </m:r>
+            <m:d>
+              <m:dPr>
+                <m:ctrlPr>
+                  <w:rPr>
+                    <w:rStyle w:val="mord"/>
+                    <w:rFonts w:ascii="Cambria Math" w:hAnsi="Cambria Math" w:cstheme="minorHAnsi"/>
+                    <w:bCs/>
+                    <w:i/>
+                  </w:rPr>
+                </m:ctrlPr>
+              </m:dPr>
+              <m:e>
+                <m:r>
+                  <w:rPr>
+                    <w:rStyle w:val="mord"/>
+                    <w:rFonts w:ascii="Cambria Math" w:hAnsi="Cambria Math" w:cstheme="minorHAnsi"/>
+                  </w:rPr>
+                  <m:t>t</m:t>
+                </m:r>
+              </m:e>
+            </m:d>
+            <m:r>
+              <w:rPr>
+                <w:rStyle w:val="mord"/>
+                <w:rFonts w:ascii="Cambria Math" w:hAnsi="Cambria Math" w:cstheme="minorHAnsi"/>
+              </w:rPr>
+              <m:t>|</m:t>
+            </m:r>
+          </m:den>
+        </m:f>
+      </m:oMath>
+      <w:r>
+        <w:rPr>
+          <w:rStyle w:val="mord"/>
+          <w:rFonts w:ascii="Cambria Math" w:eastAsiaTheme="minorEastAsia" w:hAnsi="Cambria Math" w:cstheme="minorHAnsi"/>
+          <w:b/>
+        </w:rPr>
+        <w:t xml:space="preserve"> </w:t>
+      </w:r>
     </w:p>
     <w:p>
       <w:pPr>
         <w:rPr>
           <w:rStyle w:val="mord"/>
           <w:rFonts w:ascii="Cambria Math" w:hAnsi="Cambria Math" w:cstheme="minorHAnsi"/>
-          <w:b/>
-        </w:rPr>
-      </w:pPr>
+          <w:bCs/>
+        </w:rPr>
+      </w:pPr>
+      <w:r>
+        <w:rPr>
+          <w:rStyle w:val="mord"/>
+          <w:rFonts w:ascii="Cambria Math" w:eastAsiaTheme="minorEastAsia" w:hAnsi="Cambria Math" w:cstheme="minorHAnsi"/>
+          <w:bCs/>
+        </w:rPr>
+        <w:lastRenderedPageBreak/>
+        <w:t>Primero</w:t>
+      </w:r>
+      <w:r>
+        <w:rPr>
+          <w:rStyle w:val="mord"/>
+          <w:rFonts w:ascii="Cambria Math" w:eastAsiaTheme="minorEastAsia" w:hAnsi="Cambria Math" w:cstheme="minorHAnsi"/>
+          <w:bCs/>
+        </w:rPr>
+        <w:t xml:space="preserve"> </w:t>
+      </w:r>
+      <w:r>
+        <w:rPr>
+          <w:rStyle w:val="mord"/>
+          <w:rFonts w:ascii="Cambria Math" w:eastAsiaTheme="minorEastAsia" w:hAnsi="Cambria Math" w:cstheme="minorHAnsi"/>
+          <w:bCs/>
+        </w:rPr>
+        <w:t xml:space="preserve">calculamos el producto punto v(t).a(t) </w:t>
+      </w:r>
     </w:p>
     <w:p>
       <w:pPr>
@@ -2707,15 +4143,359 @@
           <w:b/>
         </w:rPr>
       </w:pPr>
+      <m:oMath>
+        <m:r>
+          <m:rPr>
+            <m:sty m:val="b"/>
+          </m:rPr>
+          <w:rPr>
+            <w:rStyle w:val="mord"/>
+            <w:rFonts w:ascii="Cambria Math" w:hAnsi="Cambria Math"/>
+            <w:color w:val="0D0D0D"/>
+            <w:shd w:val="clear" w:color="auto" w:fill="FFFFFF"/>
+          </w:rPr>
+          <m:t>v</m:t>
+        </m:r>
+        <m:d>
+          <m:dPr>
+            <m:ctrlPr>
+              <w:rPr>
+                <w:rStyle w:val="mopen"/>
+                <w:rFonts w:ascii="Cambria Math" w:hAnsi="Cambria Math"/>
+                <w:color w:val="0D0D0D"/>
+                <w:shd w:val="clear" w:color="auto" w:fill="FFFFFF"/>
+                <w:lang w:val="en-CA"/>
+              </w:rPr>
+            </m:ctrlPr>
+          </m:dPr>
+          <m:e>
+            <m:r>
+              <w:rPr>
+                <w:rStyle w:val="mord"/>
+                <w:rFonts w:ascii="Cambria Math" w:hAnsi="Cambria Math"/>
+                <w:color w:val="0D0D0D"/>
+                <w:shd w:val="clear" w:color="auto" w:fill="FFFFFF"/>
+              </w:rPr>
+              <m:t>t</m:t>
+            </m:r>
+            <m:ctrlPr>
+              <w:rPr>
+                <w:rStyle w:val="mclose"/>
+                <w:rFonts w:ascii="Cambria Math" w:hAnsi="Cambria Math"/>
+                <w:color w:val="0D0D0D"/>
+                <w:shd w:val="clear" w:color="auto" w:fill="FFFFFF"/>
+                <w:lang w:val="en-CA"/>
+              </w:rPr>
+            </m:ctrlPr>
+          </m:e>
+        </m:d>
+        <m:r>
+          <m:rPr>
+            <m:sty m:val="p"/>
+          </m:rPr>
+          <w:rPr>
+            <w:rStyle w:val="mbin"/>
+            <w:rFonts w:ascii="Cambria Math" w:hAnsi="Cambria Math" w:cs="Cambria Math"/>
+            <w:color w:val="0D0D0D"/>
+            <w:shd w:val="clear" w:color="auto" w:fill="FFFFFF"/>
+          </w:rPr>
+          <m:t>⋅</m:t>
+        </m:r>
+        <m:r>
+          <m:rPr>
+            <m:sty m:val="b"/>
+          </m:rPr>
+          <w:rPr>
+            <w:rStyle w:val="mord"/>
+            <w:rFonts w:ascii="Cambria Math" w:hAnsi="Cambria Math"/>
+            <w:color w:val="0D0D0D"/>
+            <w:shd w:val="clear" w:color="auto" w:fill="FFFFFF"/>
+          </w:rPr>
+          <m:t>a</m:t>
+        </m:r>
+        <m:d>
+          <m:dPr>
+            <m:ctrlPr>
+              <w:rPr>
+                <w:rStyle w:val="mopen"/>
+                <w:rFonts w:ascii="Cambria Math" w:hAnsi="Cambria Math"/>
+                <w:color w:val="0D0D0D"/>
+                <w:shd w:val="clear" w:color="auto" w:fill="FFFFFF"/>
+                <w:lang w:val="en-CA"/>
+              </w:rPr>
+            </m:ctrlPr>
+          </m:dPr>
+          <m:e>
+            <m:r>
+              <w:rPr>
+                <w:rStyle w:val="mord"/>
+                <w:rFonts w:ascii="Cambria Math" w:hAnsi="Cambria Math"/>
+                <w:color w:val="0D0D0D"/>
+                <w:shd w:val="clear" w:color="auto" w:fill="FFFFFF"/>
+              </w:rPr>
+              <m:t>t</m:t>
+            </m:r>
+            <m:ctrlPr>
+              <w:rPr>
+                <w:rStyle w:val="mclose"/>
+                <w:rFonts w:ascii="Cambria Math" w:hAnsi="Cambria Math"/>
+                <w:color w:val="0D0D0D"/>
+                <w:shd w:val="clear" w:color="auto" w:fill="FFFFFF"/>
+                <w:lang w:val="en-CA"/>
+              </w:rPr>
+            </m:ctrlPr>
+          </m:e>
+        </m:d>
+        <m:r>
+          <m:rPr>
+            <m:sty m:val="p"/>
+          </m:rPr>
+          <w:rPr>
+            <w:rStyle w:val="mrel"/>
+            <w:rFonts w:ascii="Cambria Math" w:hAnsi="Cambria Math"/>
+            <w:color w:val="0D0D0D"/>
+            <w:shd w:val="clear" w:color="auto" w:fill="FFFFFF"/>
+          </w:rPr>
+          <m:t xml:space="preserve">=   </m:t>
+        </m:r>
+        <m:d>
+          <m:dPr>
+            <m:ctrlPr>
+              <w:rPr>
+                <w:rStyle w:val="mrel"/>
+                <w:rFonts w:ascii="Cambria Math" w:hAnsi="Cambria Math"/>
+                <w:color w:val="0D0D0D"/>
+                <w:shd w:val="clear" w:color="auto" w:fill="FFFFFF"/>
+                <w:lang w:val="en-CA"/>
+              </w:rPr>
+            </m:ctrlPr>
+          </m:dPr>
+          <m:e>
+            <m:r>
+              <m:rPr>
+                <m:sty m:val="p"/>
+              </m:rPr>
+              <w:rPr>
+                <w:rStyle w:val="mrel"/>
+                <w:rFonts w:ascii="Cambria Math" w:hAnsi="Cambria Math"/>
+                <w:color w:val="0D0D0D"/>
+                <w:shd w:val="clear" w:color="auto" w:fill="FFFFFF"/>
+              </w:rPr>
+              <m:t>2t,2t,3</m:t>
+            </m:r>
+            <m:sSup>
+              <m:sSupPr>
+                <m:ctrlPr>
+                  <w:rPr>
+                    <w:rStyle w:val="mrel"/>
+                    <w:rFonts w:ascii="Cambria Math" w:hAnsi="Cambria Math"/>
+                    <w:color w:val="0D0D0D"/>
+                    <w:shd w:val="clear" w:color="auto" w:fill="FFFFFF"/>
+                    <w:lang w:val="en-CA"/>
+                  </w:rPr>
+                </m:ctrlPr>
+              </m:sSupPr>
+              <m:e>
+                <m:r>
+                  <m:rPr>
+                    <m:sty m:val="p"/>
+                  </m:rPr>
+                  <w:rPr>
+                    <w:rStyle w:val="mrel"/>
+                    <w:rFonts w:ascii="Cambria Math" w:hAnsi="Cambria Math"/>
+                    <w:color w:val="0D0D0D"/>
+                    <w:shd w:val="clear" w:color="auto" w:fill="FFFFFF"/>
+                  </w:rPr>
+                  <m:t>t</m:t>
+                </m:r>
+              </m:e>
+              <m:sup>
+                <m:r>
+                  <m:rPr>
+                    <m:sty m:val="p"/>
+                  </m:rPr>
+                  <w:rPr>
+                    <w:rStyle w:val="mrel"/>
+                    <w:rFonts w:ascii="Cambria Math" w:hAnsi="Cambria Math"/>
+                    <w:color w:val="0D0D0D"/>
+                    <w:shd w:val="clear" w:color="auto" w:fill="FFFFFF"/>
+                  </w:rPr>
+                  <m:t>2</m:t>
+                </m:r>
+              </m:sup>
+            </m:sSup>
+          </m:e>
+        </m:d>
+        <m:r>
+          <m:rPr>
+            <m:sty m:val="p"/>
+          </m:rPr>
+          <w:rPr>
+            <w:rStyle w:val="mrel"/>
+            <w:rFonts w:ascii="Cambria Math" w:hAnsi="Cambria Math"/>
+            <w:color w:val="0D0D0D"/>
+            <w:shd w:val="clear" w:color="auto" w:fill="FFFFFF"/>
+          </w:rPr>
+          <m:t>.</m:t>
+        </m:r>
+        <m:d>
+          <m:dPr>
+            <m:ctrlPr>
+              <w:rPr>
+                <w:rStyle w:val="mrel"/>
+                <w:rFonts w:ascii="Cambria Math" w:hAnsi="Cambria Math"/>
+                <w:color w:val="0D0D0D"/>
+                <w:shd w:val="clear" w:color="auto" w:fill="FFFFFF"/>
+                <w:lang w:val="en-CA"/>
+              </w:rPr>
+            </m:ctrlPr>
+          </m:dPr>
+          <m:e>
+            <m:r>
+              <m:rPr>
+                <m:sty m:val="p"/>
+              </m:rPr>
+              <w:rPr>
+                <w:rStyle w:val="mrel"/>
+                <w:rFonts w:ascii="Cambria Math" w:hAnsi="Cambria Math"/>
+                <w:color w:val="0D0D0D"/>
+                <w:shd w:val="clear" w:color="auto" w:fill="FFFFFF"/>
+              </w:rPr>
+              <m:t>2,2,6t</m:t>
+            </m:r>
+          </m:e>
+        </m:d>
+        <m:r>
+          <m:rPr>
+            <m:sty m:val="p"/>
+          </m:rPr>
+          <w:rPr>
+            <w:rStyle w:val="mrel"/>
+            <w:rFonts w:ascii="Cambria Math" w:hAnsi="Cambria Math"/>
+            <w:color w:val="0D0D0D"/>
+            <w:shd w:val="clear" w:color="auto" w:fill="FFFFFF"/>
+          </w:rPr>
+          <m:t>=4t+4t+18</m:t>
+        </m:r>
+        <m:sSup>
+          <m:sSupPr>
+            <m:ctrlPr>
+              <w:rPr>
+                <w:rStyle w:val="mrel"/>
+                <w:rFonts w:ascii="Cambria Math" w:hAnsi="Cambria Math"/>
+                <w:color w:val="0D0D0D"/>
+                <w:shd w:val="clear" w:color="auto" w:fill="FFFFFF"/>
+                <w:lang w:val="en-CA"/>
+              </w:rPr>
+            </m:ctrlPr>
+          </m:sSupPr>
+          <m:e>
+            <m:r>
+              <w:rPr>
+                <w:rStyle w:val="mrel"/>
+                <w:rFonts w:ascii="Cambria Math" w:hAnsi="Cambria Math"/>
+                <w:color w:val="0D0D0D"/>
+                <w:shd w:val="clear" w:color="auto" w:fill="FFFFFF"/>
+                <w:lang w:val="en-CA"/>
+              </w:rPr>
+              <m:t>t</m:t>
+            </m:r>
+          </m:e>
+          <m:sup>
+            <m:r>
+              <m:rPr>
+                <m:sty m:val="p"/>
+              </m:rPr>
+              <w:rPr>
+                <w:rStyle w:val="mrel"/>
+                <w:rFonts w:ascii="Cambria Math" w:hAnsi="Cambria Math"/>
+                <w:color w:val="0D0D0D"/>
+                <w:shd w:val="clear" w:color="auto" w:fill="FFFFFF"/>
+              </w:rPr>
+              <m:t>3</m:t>
+            </m:r>
+          </m:sup>
+        </m:sSup>
+        <m:r>
+          <m:rPr>
+            <m:sty m:val="p"/>
+          </m:rPr>
+          <w:rPr>
+            <w:rStyle w:val="mrel"/>
+            <w:rFonts w:ascii="Cambria Math" w:hAnsi="Cambria Math"/>
+            <w:color w:val="0D0D0D"/>
+            <w:shd w:val="clear" w:color="auto" w:fill="FFFFFF"/>
+          </w:rPr>
+          <m:t xml:space="preserve"> =8t+18</m:t>
+        </m:r>
+      </m:oMath>
+      <w:r>
+        <w:rPr>
+          <w:rStyle w:val="mrel"/>
+          <w:rFonts w:ascii="Cambria Math" w:eastAsiaTheme="minorEastAsia" w:hAnsi="Cambria Math" w:cstheme="minorHAnsi"/>
+          <w:color w:val="0D0D0D"/>
+          <w:shd w:val="clear" w:color="auto" w:fill="FFFFFF"/>
+        </w:rPr>
+        <w:t xml:space="preserve"> </w:t>
+      </w:r>
+      <m:oMath>
+        <m:sSup>
+          <m:sSupPr>
+            <m:ctrlPr>
+              <w:rPr>
+                <w:rStyle w:val="mrel"/>
+                <w:rFonts w:ascii="Cambria Math" w:hAnsi="Cambria Math"/>
+                <w:color w:val="0D0D0D"/>
+                <w:shd w:val="clear" w:color="auto" w:fill="FFFFFF"/>
+                <w:lang w:val="en-CA"/>
+              </w:rPr>
+            </m:ctrlPr>
+          </m:sSupPr>
+          <m:e>
+            <m:r>
+              <w:rPr>
+                <w:rStyle w:val="mrel"/>
+                <w:rFonts w:ascii="Cambria Math" w:hAnsi="Cambria Math"/>
+                <w:color w:val="0D0D0D"/>
+                <w:shd w:val="clear" w:color="auto" w:fill="FFFFFF"/>
+                <w:lang w:val="en-CA"/>
+              </w:rPr>
+              <m:t>t</m:t>
+            </m:r>
+          </m:e>
+          <m:sup>
+            <m:r>
+              <m:rPr>
+                <m:sty m:val="p"/>
+              </m:rPr>
+              <w:rPr>
+                <w:rStyle w:val="mrel"/>
+                <w:rFonts w:ascii="Cambria Math" w:hAnsi="Cambria Math"/>
+                <w:color w:val="0D0D0D"/>
+                <w:shd w:val="clear" w:color="auto" w:fill="FFFFFF"/>
+              </w:rPr>
+              <m:t>3</m:t>
+            </m:r>
+          </m:sup>
+        </m:sSup>
+      </m:oMath>
     </w:p>
     <w:p>
       <w:pPr>
         <w:rPr>
           <w:rStyle w:val="mord"/>
           <w:rFonts w:ascii="Cambria Math" w:hAnsi="Cambria Math" w:cstheme="minorHAnsi"/>
-          <w:b/>
-        </w:rPr>
-      </w:pPr>
+          <w:bCs/>
+        </w:rPr>
+      </w:pPr>
+      <w:r>
+        <w:rPr>
+          <w:rStyle w:val="mord"/>
+          <w:rFonts w:ascii="Cambria Math" w:hAnsi="Cambria Math" w:cstheme="minorHAnsi"/>
+          <w:bCs/>
+        </w:rPr>
+        <w:t xml:space="preserve">Entonces obtenemos </w:t>
+      </w:r>
     </w:p>
     <w:p>
       <w:pPr>
@@ -2734,6 +4514,215 @@
           <w:b/>
         </w:rPr>
       </w:pPr>
+      <m:oMathPara>
+        <m:oMathParaPr>
+          <m:jc m:val="left"/>
+        </m:oMathParaPr>
+        <m:oMath>
+          <m:r>
+            <m:rPr>
+              <m:sty m:val="bi"/>
+            </m:rPr>
+            <w:rPr>
+              <w:rStyle w:val="mord"/>
+              <w:rFonts w:ascii="Cambria Math" w:hAnsi="Cambria Math" w:cstheme="minorHAnsi"/>
+            </w:rPr>
+            <m:t>a</m:t>
+          </m:r>
+          <m:r>
+            <w:rPr>
+              <w:rStyle w:val="mord"/>
+              <w:rFonts w:ascii="Cambria Math" w:hAnsi="Cambria Math" w:cstheme="minorHAnsi"/>
+            </w:rPr>
+            <m:t xml:space="preserve">t= </m:t>
+          </m:r>
+          <m:f>
+            <m:fPr>
+              <m:ctrlPr>
+                <w:rPr>
+                  <w:rStyle w:val="mord"/>
+                  <w:rFonts w:ascii="Cambria Math" w:hAnsi="Cambria Math" w:cstheme="minorHAnsi"/>
+                  <w:bCs/>
+                  <w:i/>
+                </w:rPr>
+              </m:ctrlPr>
+            </m:fPr>
+            <m:num>
+              <m:r>
+                <m:rPr>
+                  <m:sty m:val="p"/>
+                </m:rPr>
+                <w:rPr>
+                  <w:rStyle w:val="mord"/>
+                  <w:rFonts w:ascii="Cambria Math" w:hAnsi="Cambria Math"/>
+                  <w:color w:val="0D0D0D"/>
+                  <w:shd w:val="clear" w:color="auto" w:fill="FFFFFF"/>
+                </w:rPr>
+                <m:t>8</m:t>
+              </m:r>
+              <m:r>
+                <w:rPr>
+                  <w:rStyle w:val="mord"/>
+                  <w:rFonts w:ascii="Cambria Math" w:hAnsi="Cambria Math"/>
+                  <w:color w:val="0D0D0D"/>
+                  <w:shd w:val="clear" w:color="auto" w:fill="FFFFFF"/>
+                </w:rPr>
+                <m:t>t</m:t>
+              </m:r>
+              <m:r>
+                <m:rPr>
+                  <m:sty m:val="p"/>
+                </m:rPr>
+                <w:rPr>
+                  <w:rStyle w:val="mbin"/>
+                  <w:rFonts w:ascii="Cambria Math" w:hAnsi="Cambria Math"/>
+                  <w:color w:val="0D0D0D"/>
+                  <w:shd w:val="clear" w:color="auto" w:fill="FFFFFF"/>
+                </w:rPr>
+                <m:t>+</m:t>
+              </m:r>
+              <m:r>
+                <m:rPr>
+                  <m:sty m:val="p"/>
+                </m:rPr>
+                <w:rPr>
+                  <w:rStyle w:val="mord"/>
+                  <w:rFonts w:ascii="Cambria Math" w:hAnsi="Cambria Math"/>
+                  <w:color w:val="0D0D0D"/>
+                  <w:shd w:val="clear" w:color="auto" w:fill="FFFFFF"/>
+                </w:rPr>
+                <m:t>18</m:t>
+              </m:r>
+              <m:sSup>
+                <m:sSupPr>
+                  <m:ctrlPr>
+                    <w:rPr>
+                      <w:rStyle w:val="mord"/>
+                      <w:rFonts w:ascii="Cambria Math" w:hAnsi="Cambria Math"/>
+                      <w:bCs/>
+                      <w:color w:val="0D0D0D"/>
+                      <w:shd w:val="clear" w:color="auto" w:fill="FFFFFF"/>
+                    </w:rPr>
+                  </m:ctrlPr>
+                </m:sSupPr>
+                <m:e>
+                  <m:r>
+                    <m:rPr>
+                      <m:sty m:val="p"/>
+                    </m:rPr>
+                    <w:rPr>
+                      <w:rStyle w:val="mord"/>
+                      <w:rFonts w:ascii="Cambria Math" w:hAnsi="Cambria Math"/>
+                      <w:color w:val="0D0D0D"/>
+                      <w:shd w:val="clear" w:color="auto" w:fill="FFFFFF"/>
+                    </w:rPr>
+                    <m:t>t</m:t>
+                  </m:r>
+                </m:e>
+                <m:sup>
+                  <m:r>
+                    <m:rPr>
+                      <m:sty m:val="p"/>
+                    </m:rPr>
+                    <w:rPr>
+                      <w:rStyle w:val="mord"/>
+                      <w:rFonts w:ascii="Cambria Math" w:hAnsi="Cambria Math"/>
+                      <w:color w:val="0D0D0D"/>
+                      <w:shd w:val="clear" w:color="auto" w:fill="FFFFFF"/>
+                    </w:rPr>
+                    <m:t>3</m:t>
+                  </m:r>
+                </m:sup>
+              </m:sSup>
+            </m:num>
+            <m:den>
+              <m:rad>
+                <m:radPr>
+                  <m:degHide m:val="1"/>
+                  <m:ctrlPr>
+                    <w:rPr>
+                      <w:rStyle w:val="mord"/>
+                      <w:rFonts w:ascii="Cambria Math" w:hAnsi="Cambria Math" w:cstheme="minorHAnsi"/>
+                      <w:bCs/>
+                      <w:i/>
+                    </w:rPr>
+                  </m:ctrlPr>
+                </m:radPr>
+                <m:deg/>
+                <m:e>
+                  <m:sSup>
+                    <m:sSupPr>
+                      <m:ctrlPr>
+                        <w:rPr>
+                          <w:rStyle w:val="mord"/>
+                          <w:rFonts w:ascii="Cambria Math" w:hAnsi="Cambria Math" w:cstheme="minorHAnsi"/>
+                          <w:bCs/>
+                          <w:i/>
+                        </w:rPr>
+                      </m:ctrlPr>
+                    </m:sSupPr>
+                    <m:e>
+                      <m:r>
+                        <w:rPr>
+                          <w:rStyle w:val="mord"/>
+                          <w:rFonts w:ascii="Cambria Math" w:hAnsi="Cambria Math" w:cstheme="minorHAnsi"/>
+                        </w:rPr>
+                        <m:t>8t</m:t>
+                      </m:r>
+                    </m:e>
+                    <m:sup>
+                      <m:r>
+                        <w:rPr>
+                          <w:rStyle w:val="mord"/>
+                          <w:rFonts w:ascii="Cambria Math" w:hAnsi="Cambria Math" w:cstheme="minorHAnsi"/>
+                        </w:rPr>
+                        <m:t>2</m:t>
+                      </m:r>
+                    </m:sup>
+                  </m:sSup>
+                  <m:r>
+                    <w:rPr>
+                      <w:rStyle w:val="mord"/>
+                      <w:rFonts w:ascii="Cambria Math" w:hAnsi="Cambria Math" w:cstheme="minorHAnsi"/>
+                    </w:rPr>
+                    <m:t>+</m:t>
+                  </m:r>
+                  <m:sSup>
+                    <m:sSupPr>
+                      <m:ctrlPr>
+                        <w:rPr>
+                          <w:rStyle w:val="mord"/>
+                          <w:rFonts w:ascii="Cambria Math" w:hAnsi="Cambria Math" w:cstheme="minorHAnsi"/>
+                          <w:bCs/>
+                          <w:i/>
+                        </w:rPr>
+                      </m:ctrlPr>
+                    </m:sSupPr>
+                    <m:e>
+                      <m:r>
+                        <w:rPr>
+                          <w:rStyle w:val="mord"/>
+                          <w:rFonts w:ascii="Cambria Math" w:hAnsi="Cambria Math" w:cstheme="minorHAnsi"/>
+                        </w:rPr>
+                        <m:t>9t</m:t>
+                      </m:r>
+                    </m:e>
+                    <m:sup>
+                      <m:r>
+                        <w:rPr>
+                          <w:rStyle w:val="mord"/>
+                          <w:rFonts w:ascii="Cambria Math" w:hAnsi="Cambria Math" w:cstheme="minorHAnsi"/>
+                        </w:rPr>
+                        <m:t>4</m:t>
+                      </m:r>
+                    </m:sup>
+                  </m:sSup>
+                </m:e>
+              </m:rad>
+            </m:den>
+          </m:f>
+        </m:oMath>
+      </m:oMathPara>
     </w:p>
     <w:p>
       <w:pPr>
@@ -2752,22 +4741,887 @@
           <w:b/>
         </w:rPr>
       </w:pPr>
+      <w:r>
+        <w:rPr>
+          <w:rStyle w:val="mord"/>
+          <w:rFonts w:ascii="Cambria Math" w:hAnsi="Cambria Math" w:cstheme="minorHAnsi"/>
+          <w:b/>
+        </w:rPr>
+        <w:t xml:space="preserve">5. Calcular la aceleración normal </w:t>
+      </w:r>
+      <m:oMath>
+        <m:sSub>
+          <m:sSubPr>
+            <m:ctrlPr>
+              <w:rPr>
+                <w:rStyle w:val="mord"/>
+                <w:rFonts w:ascii="Cambria Math" w:hAnsi="Cambria Math" w:cstheme="minorHAnsi"/>
+                <w:b/>
+                <w:i/>
+              </w:rPr>
+            </m:ctrlPr>
+          </m:sSubPr>
+          <m:e>
+            <m:r>
+              <m:rPr>
+                <m:sty m:val="bi"/>
+              </m:rPr>
+              <w:rPr>
+                <w:rStyle w:val="mord"/>
+                <w:rFonts w:ascii="Cambria Math" w:hAnsi="Cambria Math" w:cstheme="minorHAnsi"/>
+              </w:rPr>
+              <m:t>a</m:t>
+            </m:r>
+          </m:e>
+          <m:sub>
+            <m:r>
+              <m:rPr>
+                <m:sty m:val="bi"/>
+              </m:rPr>
+              <w:rPr>
+                <w:rStyle w:val="mord"/>
+                <w:rFonts w:ascii="Cambria Math" w:hAnsi="Cambria Math" w:cstheme="minorHAnsi"/>
+              </w:rPr>
+              <m:t>t</m:t>
+            </m:r>
+          </m:sub>
+        </m:sSub>
+      </m:oMath>
     </w:p>
     <w:p>
       <w:pPr>
         <w:rPr>
           <w:rStyle w:val="mord"/>
           <w:rFonts w:ascii="Cambria Math" w:hAnsi="Cambria Math" w:cstheme="minorHAnsi"/>
-          <w:b/>
-        </w:rPr>
-      </w:pPr>
+          <w:bCs/>
+        </w:rPr>
+      </w:pPr>
+      <w:r>
+        <w:rPr>
+          <w:rStyle w:val="mord"/>
+          <w:rFonts w:ascii="Cambria Math" w:hAnsi="Cambria Math" w:cstheme="minorHAnsi"/>
+          <w:bCs/>
+        </w:rPr>
+        <w:t>Usamos la relación normal</w:t>
+      </w:r>
+      <w:r>
+        <w:rPr>
+          <w:rStyle w:val="mord"/>
+          <w:rFonts w:ascii="Cambria Math" w:hAnsi="Cambria Math" w:cstheme="minorHAnsi"/>
+          <w:bCs/>
+        </w:rPr>
+        <w:t xml:space="preserve"> </w:t>
+      </w:r>
+      <m:oMath>
+        <m:sSub>
+          <m:sSubPr>
+            <m:ctrlPr>
+              <w:rPr>
+                <w:rStyle w:val="mord"/>
+                <w:rFonts w:ascii="Cambria Math" w:hAnsi="Cambria Math" w:cstheme="minorHAnsi"/>
+                <w:b/>
+                <w:i/>
+              </w:rPr>
+            </m:ctrlPr>
+          </m:sSubPr>
+          <m:e>
+            <m:r>
+              <m:rPr>
+                <m:sty m:val="bi"/>
+              </m:rPr>
+              <w:rPr>
+                <w:rStyle w:val="mord"/>
+                <w:rFonts w:ascii="Cambria Math" w:hAnsi="Cambria Math" w:cstheme="minorHAnsi"/>
+              </w:rPr>
+              <m:t>a</m:t>
+            </m:r>
+          </m:e>
+          <m:sub>
+            <m:r>
+              <m:rPr>
+                <m:sty m:val="bi"/>
+              </m:rPr>
+              <w:rPr>
+                <w:rStyle w:val="mord"/>
+                <w:rFonts w:ascii="Cambria Math" w:hAnsi="Cambria Math" w:cstheme="minorHAnsi"/>
+              </w:rPr>
+              <m:t>t</m:t>
+            </m:r>
+          </m:sub>
+        </m:sSub>
+        <m:r>
+          <m:rPr>
+            <m:sty m:val="bi"/>
+          </m:rPr>
+          <w:rPr>
+            <w:rStyle w:val="mord"/>
+            <w:rFonts w:ascii="Cambria Math" w:hAnsi="Cambria Math" w:cstheme="minorHAnsi"/>
+          </w:rPr>
+          <m:t xml:space="preserve">= </m:t>
+        </m:r>
+        <m:rad>
+          <m:radPr>
+            <m:degHide m:val="1"/>
+            <m:ctrlPr>
+              <w:rPr>
+                <w:rStyle w:val="mord"/>
+                <w:rFonts w:ascii="Cambria Math" w:hAnsi="Cambria Math" w:cstheme="minorHAnsi"/>
+                <w:b/>
+                <w:i/>
+              </w:rPr>
+            </m:ctrlPr>
+          </m:radPr>
+          <m:deg/>
+          <m:e>
+            <m:r>
+              <m:rPr>
+                <m:sty m:val="bi"/>
+              </m:rPr>
+              <w:rPr>
+                <w:rStyle w:val="mord"/>
+                <w:rFonts w:ascii="Cambria Math" w:hAnsi="Cambria Math" w:cstheme="minorHAnsi"/>
+              </w:rPr>
+              <m:t>|</m:t>
+            </m:r>
+            <m:sSup>
+              <m:sSupPr>
+                <m:ctrlPr>
+                  <w:rPr>
+                    <w:rStyle w:val="mord"/>
+                    <w:rFonts w:ascii="Cambria Math" w:hAnsi="Cambria Math" w:cstheme="minorHAnsi"/>
+                    <w:b/>
+                    <w:i/>
+                  </w:rPr>
+                </m:ctrlPr>
+              </m:sSupPr>
+              <m:e>
+                <m:r>
+                  <m:rPr>
+                    <m:sty m:val="bi"/>
+                  </m:rPr>
+                  <w:rPr>
+                    <w:rStyle w:val="mord"/>
+                    <w:rFonts w:ascii="Cambria Math" w:hAnsi="Cambria Math" w:cstheme="minorHAnsi"/>
+                  </w:rPr>
+                  <m:t>a(t)|</m:t>
+                </m:r>
+              </m:e>
+              <m:sup>
+                <m:r>
+                  <m:rPr>
+                    <m:sty m:val="bi"/>
+                  </m:rPr>
+                  <w:rPr>
+                    <w:rStyle w:val="mord"/>
+                    <w:rFonts w:ascii="Cambria Math" w:hAnsi="Cambria Math" w:cstheme="minorHAnsi"/>
+                  </w:rPr>
+                  <m:t>2</m:t>
+                </m:r>
+              </m:sup>
+            </m:sSup>
+            <m:r>
+              <m:rPr>
+                <m:sty m:val="bi"/>
+              </m:rPr>
+              <w:rPr>
+                <w:rStyle w:val="mord"/>
+                <w:rFonts w:ascii="Cambria Math" w:hAnsi="Cambria Math" w:cstheme="minorHAnsi"/>
+              </w:rPr>
+              <m:t>-</m:t>
+            </m:r>
+            <m:sSubSup>
+              <m:sSubSupPr>
+                <m:ctrlPr>
+                  <w:rPr>
+                    <w:rStyle w:val="mord"/>
+                    <w:rFonts w:ascii="Cambria Math" w:hAnsi="Cambria Math" w:cstheme="minorHAnsi"/>
+                    <w:b/>
+                    <w:i/>
+                  </w:rPr>
+                </m:ctrlPr>
+              </m:sSubSupPr>
+              <m:e>
+                <m:r>
+                  <m:rPr>
+                    <m:sty m:val="bi"/>
+                  </m:rPr>
+                  <w:rPr>
+                    <w:rStyle w:val="mord"/>
+                    <w:rFonts w:ascii="Cambria Math" w:hAnsi="Cambria Math" w:cstheme="minorHAnsi"/>
+                  </w:rPr>
+                  <m:t>a</m:t>
+                </m:r>
+              </m:e>
+              <m:sub>
+                <m:r>
+                  <m:rPr>
+                    <m:sty m:val="bi"/>
+                  </m:rPr>
+                  <w:rPr>
+                    <w:rStyle w:val="mord"/>
+                    <w:rFonts w:ascii="Cambria Math" w:hAnsi="Cambria Math" w:cstheme="minorHAnsi"/>
+                  </w:rPr>
+                  <m:t>t</m:t>
+                </m:r>
+              </m:sub>
+              <m:sup>
+                <m:r>
+                  <m:rPr>
+                    <m:sty m:val="bi"/>
+                  </m:rPr>
+                  <w:rPr>
+                    <w:rStyle w:val="mord"/>
+                    <w:rFonts w:ascii="Cambria Math" w:hAnsi="Cambria Math" w:cstheme="minorHAnsi"/>
+                  </w:rPr>
+                  <m:t>2</m:t>
+                </m:r>
+              </m:sup>
+            </m:sSubSup>
+          </m:e>
+        </m:rad>
+      </m:oMath>
     </w:p>
     <w:p>
       <w:pPr>
         <w:rPr>
           <w:rStyle w:val="mord"/>
+          <w:rFonts w:ascii="Cambria Math" w:eastAsiaTheme="minorEastAsia" w:hAnsi="Cambria Math" w:cstheme="minorHAnsi"/>
+          <w:bCs/>
+        </w:rPr>
+      </w:pPr>
+      <w:r>
+        <w:rPr>
+          <w:rStyle w:val="mord"/>
           <w:rFonts w:ascii="Cambria Math" w:hAnsi="Cambria Math" w:cstheme="minorHAnsi"/>
-          <w:b/>
+          <w:bCs/>
+        </w:rPr>
+        <w:t>Primero calculamos</w:t>
+      </w:r>
+      <m:oMath>
+        <m:sSup>
+          <m:sSupPr>
+            <m:ctrlPr>
+              <w:rPr>
+                <w:rStyle w:val="mord"/>
+                <w:rFonts w:ascii="Cambria Math" w:hAnsi="Cambria Math" w:cstheme="minorHAnsi"/>
+                <w:bCs/>
+                <w:i/>
+              </w:rPr>
+            </m:ctrlPr>
+          </m:sSupPr>
+          <m:e>
+            <m:r>
+              <m:rPr>
+                <m:sty m:val="p"/>
+              </m:rPr>
+              <w:rPr>
+                <w:rStyle w:val="mord"/>
+                <w:rFonts w:ascii="Cambria Math" w:hAnsi="Cambria Math" w:cstheme="minorHAnsi"/>
+              </w:rPr>
+              <m:t xml:space="preserve"> </m:t>
+            </m:r>
+            <m:r>
+              <w:rPr>
+                <w:rStyle w:val="mord"/>
+                <w:rFonts w:ascii="Cambria Math" w:hAnsi="Cambria Math" w:cstheme="minorHAnsi"/>
+              </w:rPr>
+              <m:t>|a</m:t>
+            </m:r>
+            <m:d>
+              <m:dPr>
+                <m:ctrlPr>
+                  <w:rPr>
+                    <w:rStyle w:val="mord"/>
+                    <w:rFonts w:ascii="Cambria Math" w:hAnsi="Cambria Math" w:cstheme="minorHAnsi"/>
+                    <w:bCs/>
+                    <w:i/>
+                  </w:rPr>
+                </m:ctrlPr>
+              </m:dPr>
+              <m:e>
+                <m:r>
+                  <w:rPr>
+                    <w:rStyle w:val="mord"/>
+                    <w:rFonts w:ascii="Cambria Math" w:hAnsi="Cambria Math" w:cstheme="minorHAnsi"/>
+                  </w:rPr>
+                  <m:t>t</m:t>
+                </m:r>
+              </m:e>
+            </m:d>
+            <m:r>
+              <w:rPr>
+                <w:rStyle w:val="mord"/>
+                <w:rFonts w:ascii="Cambria Math" w:hAnsi="Cambria Math" w:cstheme="minorHAnsi"/>
+              </w:rPr>
+              <m:t>|</m:t>
+            </m:r>
+          </m:e>
+          <m:sup>
+            <m:r>
+              <w:rPr>
+                <w:rStyle w:val="mord"/>
+                <w:rFonts w:ascii="Cambria Math" w:hAnsi="Cambria Math" w:cstheme="minorHAnsi"/>
+              </w:rPr>
+              <m:t>2</m:t>
+            </m:r>
+          </m:sup>
+        </m:sSup>
+      </m:oMath>
+      <w:r>
+        <w:rPr>
+          <w:rStyle w:val="mord"/>
+          <w:rFonts w:ascii="Cambria Math" w:eastAsiaTheme="minorEastAsia" w:hAnsi="Cambria Math" w:cstheme="minorHAnsi"/>
+          <w:bCs/>
+        </w:rPr>
+        <w:t xml:space="preserve"> – anterior mente calculamos la aceleración a(t) es (2,2,6t) entonces:</w:t>
+      </w:r>
+    </w:p>
+    <w:p>
+      <w:pPr>
+        <w:rPr>
+          <w:rStyle w:val="mord"/>
+          <w:rFonts w:ascii="Cambria Math" w:hAnsi="Cambria Math" w:cstheme="minorHAnsi"/>
+          <w:bCs/>
+        </w:rPr>
+      </w:pPr>
+    </w:p>
+    <w:p>
+      <w:pPr>
+        <w:rPr>
+          <w:rStyle w:val="mord"/>
+          <w:rFonts w:ascii="Cambria Math" w:eastAsiaTheme="minorEastAsia" w:hAnsi="Cambria Math" w:cstheme="minorHAnsi"/>
+          <w:b/>
+        </w:rPr>
+      </w:pPr>
+      <m:oMath>
+        <m:d>
+          <m:dPr>
+            <m:begChr m:val="|"/>
+            <m:endChr m:val="|"/>
+            <m:ctrlPr>
+              <w:rPr>
+                <w:rStyle w:val="mord"/>
+                <w:rFonts w:ascii="Cambria Math" w:hAnsi="Cambria Math" w:cstheme="minorHAnsi"/>
+                <w:b/>
+                <w:i/>
+              </w:rPr>
+            </m:ctrlPr>
+          </m:dPr>
+          <m:e>
+            <m:r>
+              <m:rPr>
+                <m:sty m:val="bi"/>
+              </m:rPr>
+              <w:rPr>
+                <w:rStyle w:val="mord"/>
+                <w:rFonts w:ascii="Cambria Math" w:hAnsi="Cambria Math" w:cstheme="minorHAnsi"/>
+              </w:rPr>
+              <m:t>a</m:t>
+            </m:r>
+            <m:d>
+              <m:dPr>
+                <m:ctrlPr>
+                  <w:rPr>
+                    <w:rStyle w:val="mord"/>
+                    <w:rFonts w:ascii="Cambria Math" w:hAnsi="Cambria Math" w:cstheme="minorHAnsi"/>
+                    <w:b/>
+                    <w:i/>
+                  </w:rPr>
+                </m:ctrlPr>
+              </m:dPr>
+              <m:e>
+                <m:r>
+                  <m:rPr>
+                    <m:sty m:val="bi"/>
+                  </m:rPr>
+                  <w:rPr>
+                    <w:rStyle w:val="mord"/>
+                    <w:rFonts w:ascii="Cambria Math" w:hAnsi="Cambria Math" w:cstheme="minorHAnsi"/>
+                  </w:rPr>
+                  <m:t>t</m:t>
+                </m:r>
+              </m:e>
+            </m:d>
+          </m:e>
+        </m:d>
+        <m:r>
+          <m:rPr>
+            <m:sty m:val="bi"/>
+          </m:rPr>
+          <w:rPr>
+            <w:rStyle w:val="mord"/>
+            <w:rFonts w:ascii="Cambria Math" w:hAnsi="Cambria Math" w:cstheme="minorHAnsi"/>
+          </w:rPr>
+          <m:t xml:space="preserve">= </m:t>
+        </m:r>
+        <m:rad>
+          <m:radPr>
+            <m:degHide m:val="1"/>
+            <m:ctrlPr>
+              <w:rPr>
+                <w:rStyle w:val="mord"/>
+                <w:rFonts w:ascii="Cambria Math" w:hAnsi="Cambria Math" w:cstheme="minorHAnsi"/>
+                <w:b/>
+                <w:i/>
+              </w:rPr>
+            </m:ctrlPr>
+          </m:radPr>
+          <m:deg/>
+          <m:e>
+            <m:sSup>
+              <m:sSupPr>
+                <m:ctrlPr>
+                  <w:rPr>
+                    <w:rStyle w:val="mord"/>
+                    <w:rFonts w:ascii="Cambria Math" w:hAnsi="Cambria Math" w:cstheme="minorHAnsi"/>
+                    <w:b/>
+                    <w:i/>
+                  </w:rPr>
+                </m:ctrlPr>
+              </m:sSupPr>
+              <m:e>
+                <m:d>
+                  <m:dPr>
+                    <m:ctrlPr>
+                      <w:rPr>
+                        <w:rStyle w:val="mord"/>
+                        <w:rFonts w:ascii="Cambria Math" w:hAnsi="Cambria Math" w:cstheme="minorHAnsi"/>
+                        <w:b/>
+                        <w:i/>
+                      </w:rPr>
+                    </m:ctrlPr>
+                  </m:dPr>
+                  <m:e>
+                    <m:r>
+                      <m:rPr>
+                        <m:sty m:val="bi"/>
+                      </m:rPr>
+                      <w:rPr>
+                        <w:rStyle w:val="mord"/>
+                        <w:rFonts w:ascii="Cambria Math" w:hAnsi="Cambria Math" w:cstheme="minorHAnsi"/>
+                      </w:rPr>
+                      <m:t>2</m:t>
+                    </m:r>
+                  </m:e>
+                </m:d>
+              </m:e>
+              <m:sup>
+                <m:r>
+                  <m:rPr>
+                    <m:sty m:val="bi"/>
+                  </m:rPr>
+                  <w:rPr>
+                    <w:rStyle w:val="mord"/>
+                    <w:rFonts w:ascii="Cambria Math" w:hAnsi="Cambria Math" w:cstheme="minorHAnsi"/>
+                  </w:rPr>
+                  <m:t>2</m:t>
+                </m:r>
+              </m:sup>
+            </m:sSup>
+            <m:r>
+              <m:rPr>
+                <m:sty m:val="bi"/>
+              </m:rPr>
+              <w:rPr>
+                <w:rStyle w:val="mord"/>
+                <w:rFonts w:ascii="Cambria Math" w:hAnsi="Cambria Math" w:cstheme="minorHAnsi"/>
+              </w:rPr>
+              <m:t>+(</m:t>
+            </m:r>
+            <m:sSup>
+              <m:sSupPr>
+                <m:ctrlPr>
+                  <w:rPr>
+                    <w:rStyle w:val="mord"/>
+                    <w:rFonts w:ascii="Cambria Math" w:hAnsi="Cambria Math" w:cstheme="minorHAnsi"/>
+                    <w:b/>
+                    <w:i/>
+                  </w:rPr>
+                </m:ctrlPr>
+              </m:sSupPr>
+              <m:e>
+                <m:r>
+                  <m:rPr>
+                    <m:sty m:val="bi"/>
+                  </m:rPr>
+                  <w:rPr>
+                    <w:rStyle w:val="mord"/>
+                    <w:rFonts w:ascii="Cambria Math" w:hAnsi="Cambria Math" w:cstheme="minorHAnsi"/>
+                  </w:rPr>
+                  <m:t>2)</m:t>
+                </m:r>
+              </m:e>
+              <m:sup>
+                <m:r>
+                  <m:rPr>
+                    <m:sty m:val="bi"/>
+                  </m:rPr>
+                  <w:rPr>
+                    <w:rStyle w:val="mord"/>
+                    <w:rFonts w:ascii="Cambria Math" w:hAnsi="Cambria Math" w:cstheme="minorHAnsi"/>
+                  </w:rPr>
+                  <m:t>2</m:t>
+                </m:r>
+              </m:sup>
+            </m:sSup>
+            <m:r>
+              <m:rPr>
+                <m:sty m:val="bi"/>
+              </m:rPr>
+              <w:rPr>
+                <w:rStyle w:val="mord"/>
+                <w:rFonts w:ascii="Cambria Math" w:hAnsi="Cambria Math" w:cstheme="minorHAnsi"/>
+              </w:rPr>
+              <m:t>+(</m:t>
+            </m:r>
+            <m:sSup>
+              <m:sSupPr>
+                <m:ctrlPr>
+                  <w:rPr>
+                    <w:rStyle w:val="mord"/>
+                    <w:rFonts w:ascii="Cambria Math" w:hAnsi="Cambria Math" w:cstheme="minorHAnsi"/>
+                    <w:b/>
+                    <w:i/>
+                  </w:rPr>
+                </m:ctrlPr>
+              </m:sSupPr>
+              <m:e>
+                <m:r>
+                  <m:rPr>
+                    <m:sty m:val="bi"/>
+                  </m:rPr>
+                  <w:rPr>
+                    <w:rStyle w:val="mord"/>
+                    <w:rFonts w:ascii="Cambria Math" w:hAnsi="Cambria Math" w:cstheme="minorHAnsi"/>
+                  </w:rPr>
+                  <m:t>6</m:t>
+                </m:r>
+                <m:r>
+                  <m:rPr>
+                    <m:sty m:val="bi"/>
+                  </m:rPr>
+                  <w:rPr>
+                    <w:rStyle w:val="mord"/>
+                    <w:rFonts w:ascii="Cambria Math" w:hAnsi="Cambria Math" w:cstheme="minorHAnsi"/>
+                  </w:rPr>
+                  <m:t>t)</m:t>
+                </m:r>
+              </m:e>
+              <m:sup>
+                <m:r>
+                  <m:rPr>
+                    <m:sty m:val="bi"/>
+                  </m:rPr>
+                  <w:rPr>
+                    <w:rStyle w:val="mord"/>
+                    <w:rFonts w:ascii="Cambria Math" w:hAnsi="Cambria Math" w:cstheme="minorHAnsi"/>
+                  </w:rPr>
+                  <m:t xml:space="preserve">2     </m:t>
+                </m:r>
+              </m:sup>
+            </m:sSup>
+          </m:e>
+        </m:rad>
+        <m:r>
+          <m:rPr>
+            <m:sty m:val="bi"/>
+          </m:rPr>
+          <w:rPr>
+            <w:rStyle w:val="mord"/>
+            <w:rFonts w:ascii="Cambria Math" w:hAnsi="Cambria Math" w:cstheme="minorHAnsi"/>
+          </w:rPr>
+          <m:t>=</m:t>
+        </m:r>
+        <m:rad>
+          <m:radPr>
+            <m:degHide m:val="1"/>
+            <m:ctrlPr>
+              <w:rPr>
+                <w:rStyle w:val="mord"/>
+                <w:rFonts w:ascii="Cambria Math" w:hAnsi="Cambria Math" w:cstheme="minorHAnsi"/>
+                <w:b/>
+                <w:i/>
+              </w:rPr>
+            </m:ctrlPr>
+          </m:radPr>
+          <m:deg/>
+          <m:e>
+            <m:r>
+              <m:rPr>
+                <m:sty m:val="bi"/>
+              </m:rPr>
+              <w:rPr>
+                <w:rStyle w:val="mord"/>
+                <w:rFonts w:ascii="Cambria Math" w:hAnsi="Cambria Math" w:cstheme="minorHAnsi"/>
+              </w:rPr>
+              <m:t>4+4+3</m:t>
+            </m:r>
+            <m:sSup>
+              <m:sSupPr>
+                <m:ctrlPr>
+                  <w:rPr>
+                    <w:rStyle w:val="mord"/>
+                    <w:rFonts w:ascii="Cambria Math" w:hAnsi="Cambria Math" w:cstheme="minorHAnsi"/>
+                    <w:b/>
+                    <w:i/>
+                  </w:rPr>
+                </m:ctrlPr>
+              </m:sSupPr>
+              <m:e>
+                <m:r>
+                  <m:rPr>
+                    <m:sty m:val="bi"/>
+                  </m:rPr>
+                  <w:rPr>
+                    <w:rStyle w:val="mord"/>
+                    <w:rFonts w:ascii="Cambria Math" w:hAnsi="Cambria Math" w:cstheme="minorHAnsi"/>
+                  </w:rPr>
+                  <m:t>6</m:t>
+                </m:r>
+                <m:r>
+                  <m:rPr>
+                    <m:sty m:val="bi"/>
+                  </m:rPr>
+                  <w:rPr>
+                    <w:rStyle w:val="mord"/>
+                    <w:rFonts w:ascii="Cambria Math" w:hAnsi="Cambria Math" w:cstheme="minorHAnsi"/>
+                  </w:rPr>
+                  <m:t>t</m:t>
+                </m:r>
+              </m:e>
+              <m:sup>
+                <m:r>
+                  <m:rPr>
+                    <m:sty m:val="bi"/>
+                  </m:rPr>
+                  <w:rPr>
+                    <w:rStyle w:val="mord"/>
+                    <w:rFonts w:ascii="Cambria Math" w:hAnsi="Cambria Math" w:cstheme="minorHAnsi"/>
+                  </w:rPr>
+                  <m:t xml:space="preserve">2     </m:t>
+                </m:r>
+              </m:sup>
+            </m:sSup>
+          </m:e>
+        </m:rad>
+      </m:oMath>
+      <w:r>
+        <w:rPr>
+          <w:rStyle w:val="mord"/>
+          <w:rFonts w:ascii="Cambria Math" w:eastAsiaTheme="minorEastAsia" w:hAnsi="Cambria Math" w:cstheme="minorHAnsi"/>
+          <w:b/>
+        </w:rPr>
+        <w:t xml:space="preserve">= </w:t>
+      </w:r>
+      <m:oMath>
+        <m:rad>
+          <m:radPr>
+            <m:degHide m:val="1"/>
+            <m:ctrlPr>
+              <w:rPr>
+                <w:rStyle w:val="mord"/>
+                <w:rFonts w:ascii="Cambria Math" w:hAnsi="Cambria Math" w:cstheme="minorHAnsi"/>
+                <w:b/>
+                <w:i/>
+              </w:rPr>
+            </m:ctrlPr>
+          </m:radPr>
+          <m:deg/>
+          <m:e>
+            <m:r>
+              <m:rPr>
+                <m:sty m:val="bi"/>
+              </m:rPr>
+              <w:rPr>
+                <w:rStyle w:val="mord"/>
+                <w:rFonts w:ascii="Cambria Math" w:hAnsi="Cambria Math" w:cstheme="minorHAnsi"/>
+              </w:rPr>
+              <m:t>8+3</m:t>
+            </m:r>
+            <m:sSup>
+              <m:sSupPr>
+                <m:ctrlPr>
+                  <w:rPr>
+                    <w:rStyle w:val="mord"/>
+                    <w:rFonts w:ascii="Cambria Math" w:hAnsi="Cambria Math" w:cstheme="minorHAnsi"/>
+                    <w:b/>
+                    <w:i/>
+                  </w:rPr>
+                </m:ctrlPr>
+              </m:sSupPr>
+              <m:e>
+                <m:r>
+                  <m:rPr>
+                    <m:sty m:val="bi"/>
+                  </m:rPr>
+                  <w:rPr>
+                    <w:rStyle w:val="mord"/>
+                    <w:rFonts w:ascii="Cambria Math" w:hAnsi="Cambria Math" w:cstheme="minorHAnsi"/>
+                  </w:rPr>
+                  <m:t>6</m:t>
+                </m:r>
+                <m:r>
+                  <m:rPr>
+                    <m:sty m:val="bi"/>
+                  </m:rPr>
+                  <w:rPr>
+                    <w:rStyle w:val="mord"/>
+                    <w:rFonts w:ascii="Cambria Math" w:hAnsi="Cambria Math" w:cstheme="minorHAnsi"/>
+                  </w:rPr>
+                  <m:t>t</m:t>
+                </m:r>
+              </m:e>
+              <m:sup>
+                <m:r>
+                  <m:rPr>
+                    <m:sty m:val="bi"/>
+                  </m:rPr>
+                  <w:rPr>
+                    <w:rStyle w:val="mord"/>
+                    <w:rFonts w:ascii="Cambria Math" w:hAnsi="Cambria Math" w:cstheme="minorHAnsi"/>
+                  </w:rPr>
+                  <m:t xml:space="preserve">2     </m:t>
+                </m:r>
+              </m:sup>
+            </m:sSup>
+          </m:e>
+        </m:rad>
+      </m:oMath>
+    </w:p>
+    <w:p>
+      <w:pPr>
+        <w:rPr>
+          <w:rStyle w:val="mord"/>
+          <w:rFonts w:ascii="Cambria Math" w:eastAsiaTheme="minorEastAsia" w:hAnsi="Cambria Math" w:cstheme="minorHAnsi"/>
+          <w:b/>
+        </w:rPr>
+      </w:pPr>
+      <m:oMathPara>
+        <m:oMathParaPr>
+          <m:jc m:val="left"/>
+        </m:oMathParaPr>
+        <m:oMath>
+          <m:sSup>
+            <m:sSupPr>
+              <m:ctrlPr>
+                <w:rPr>
+                  <w:rStyle w:val="mord"/>
+                  <w:rFonts w:ascii="Cambria Math" w:eastAsiaTheme="minorEastAsia" w:hAnsi="Cambria Math" w:cstheme="minorHAnsi"/>
+                  <w:b/>
+                  <w:i/>
+                </w:rPr>
+              </m:ctrlPr>
+            </m:sSupPr>
+            <m:e>
+              <m:r>
+                <m:rPr>
+                  <m:sty m:val="bi"/>
+                </m:rPr>
+                <w:rPr>
+                  <w:rStyle w:val="mord"/>
+                  <w:rFonts w:ascii="Cambria Math" w:hAnsi="Cambria Math" w:cstheme="minorHAnsi"/>
+                </w:rPr>
+                <m:t>|a(t)|</m:t>
+              </m:r>
+            </m:e>
+            <m:sup>
+              <m:r>
+                <m:rPr>
+                  <m:sty m:val="bi"/>
+                </m:rPr>
+                <w:rPr>
+                  <w:rStyle w:val="mord"/>
+                  <w:rFonts w:ascii="Cambria Math" w:hAnsi="Cambria Math" w:cstheme="minorHAnsi"/>
+                </w:rPr>
+                <m:t xml:space="preserve">2 </m:t>
+              </m:r>
+            </m:sup>
+          </m:sSup>
+          <m:r>
+            <m:rPr>
+              <m:sty m:val="bi"/>
+            </m:rPr>
+            <w:rPr>
+              <w:rStyle w:val="mord"/>
+              <w:rFonts w:ascii="Cambria Math" w:eastAsiaTheme="minorEastAsia" w:hAnsi="Cambria Math" w:cstheme="minorHAnsi"/>
+            </w:rPr>
+            <m:t>=8+</m:t>
+          </m:r>
+          <m:r>
+            <m:rPr>
+              <m:sty m:val="bi"/>
+            </m:rPr>
+            <w:rPr>
+              <w:rStyle w:val="mord"/>
+              <w:rFonts w:ascii="Cambria Math" w:hAnsi="Cambria Math" w:cstheme="minorHAnsi"/>
+            </w:rPr>
+            <m:t>3</m:t>
+          </m:r>
+          <m:sSup>
+            <m:sSupPr>
+              <m:ctrlPr>
+                <w:rPr>
+                  <w:rStyle w:val="mord"/>
+                  <w:rFonts w:ascii="Cambria Math" w:hAnsi="Cambria Math" w:cstheme="minorHAnsi"/>
+                  <w:b/>
+                  <w:i/>
+                </w:rPr>
+              </m:ctrlPr>
+            </m:sSupPr>
+            <m:e>
+              <m:r>
+                <m:rPr>
+                  <m:sty m:val="bi"/>
+                </m:rPr>
+                <w:rPr>
+                  <w:rStyle w:val="mord"/>
+                  <w:rFonts w:ascii="Cambria Math" w:hAnsi="Cambria Math" w:cstheme="minorHAnsi"/>
+                </w:rPr>
+                <m:t>6</m:t>
+              </m:r>
+              <m:r>
+                <m:rPr>
+                  <m:sty m:val="bi"/>
+                </m:rPr>
+                <w:rPr>
+                  <w:rStyle w:val="mord"/>
+                  <w:rFonts w:ascii="Cambria Math" w:hAnsi="Cambria Math" w:cstheme="minorHAnsi"/>
+                </w:rPr>
+                <m:t>t</m:t>
+              </m:r>
+            </m:e>
+            <m:sup>
+              <m:r>
+                <m:rPr>
+                  <m:sty m:val="bi"/>
+                </m:rPr>
+                <w:rPr>
+                  <w:rStyle w:val="mord"/>
+                  <w:rFonts w:ascii="Cambria Math" w:hAnsi="Cambria Math" w:cstheme="minorHAnsi"/>
+                </w:rPr>
+                <m:t xml:space="preserve">2     </m:t>
+              </m:r>
+            </m:sup>
+          </m:sSup>
+        </m:oMath>
+      </m:oMathPara>
+    </w:p>
+    <w:p>
+      <w:pPr>
+        <w:rPr>
+          <w:rStyle w:val="mord"/>
+          <w:rFonts w:ascii="Cambria Math" w:eastAsiaTheme="minorEastAsia" w:hAnsi="Cambria Math" w:cstheme="minorHAnsi"/>
+          <w:b/>
+        </w:rPr>
+      </w:pPr>
+    </w:p>
+    <w:p>
+      <w:pPr>
+        <w:rPr>
+          <w:rStyle w:val="mord"/>
+          <w:rFonts w:ascii="Cambria Math" w:hAnsi="Cambria Math" w:cstheme="minorHAnsi"/>
+          <w:b/>
+          <w:lang w:val="en-CA"/>
         </w:rPr>
       </w:pPr>
     </w:p>
@@ -2792,7 +5646,7 @@
                     <pic:cNvPicPr/>
                   </pic:nvPicPr>
                   <pic:blipFill rotWithShape="1">
-                    <a:blip r:embed="rId6"/>
+                    <a:blip r:embed="rId9"/>
                     <a:srcRect t="49200" b="21280"/>
                     <a:stretch/>
                   </pic:blipFill>
@@ -3604,6 +6458,7 @@
             <w:sz w:val="32"/>
             <w:szCs w:val="32"/>
           </w:rPr>
+          <w:lastRenderedPageBreak/>
           <m:t>x</m:t>
         </m:r>
         <m:d>
@@ -3790,7 +6645,7 @@
                     <pic:cNvPicPr/>
                   </pic:nvPicPr>
                   <pic:blipFill rotWithShape="1">
-                    <a:blip r:embed="rId6"/>
+                    <a:blip r:embed="rId9"/>
                     <a:srcRect t="78721"/>
                     <a:stretch/>
                   </pic:blipFill>
@@ -4361,7 +7216,6 @@
           <w:sz w:val="24"/>
           <w:szCs w:val="24"/>
         </w:rPr>
-        <w:lastRenderedPageBreak/>
         <w:t xml:space="preserve">Integral de </w:t>
       </w:r>
       <m:oMath>
@@ -6697,6 +9551,7 @@
           <w:sz w:val="24"/>
           <w:szCs w:val="24"/>
         </w:rPr>
+        <w:lastRenderedPageBreak/>
         <w:t>Evaluando en t = 2 y luego en t = 1:</w:t>
       </w:r>
     </w:p>
@@ -10584,4 +13439,16 @@
     </a:ext>
   </a:extLst>
 </a:theme>
+</file>
+
+<file path=customXml/item1.xml><?xml version="1.0" encoding="utf-8"?>
+<b:Sources xmlns:b="http://schemas.openxmlformats.org/officeDocument/2006/bibliography" xmlns="http://schemas.openxmlformats.org/officeDocument/2006/bibliography" SelectedStyle="\APASixthEditionOfficeOnline.xsl" StyleName="APA" Version="6"/>
+</file>
+
+<file path=customXml/itemProps1.xml><?xml version="1.0" encoding="utf-8"?>
+<ds:datastoreItem xmlns:ds="http://schemas.openxmlformats.org/officeDocument/2006/customXml" ds:itemID="{3F1A8462-706A-48B6-BD1C-5E80142C626D}">
+  <ds:schemaRefs>
+    <ds:schemaRef ds:uri="http://schemas.openxmlformats.org/officeDocument/2006/bibliography"/>
+  </ds:schemaRefs>
+</ds:datastoreItem>
 </file>
</xml_diff>